<commit_message>
control 3 md lecture 20 quest 30 31
</commit_message>
<xml_diff>
--- a/lectures/23.docx
+++ b/lectures/23.docx
@@ -7,58 +7,77 @@
         <w:pStyle w:val="dheader2"/>
         <w:rPr>
           <w:rFonts w:eastAsia="Calibri"/>
-          <w:lang w:val="en-US"/>
+          <w:lang w:val="ru-RU"/>
+        </w:rPr>
+      </w:pPr>
+      <w:r>
+        <w:rPr>
+          <w:rFonts w:eastAsia="Calibri"/>
+        </w:rPr>
+        <w:t>Лекція 2</w:t>
+      </w:r>
+      <w:r>
+        <w:rPr>
+          <w:rFonts w:eastAsia="Calibri"/>
+        </w:rPr>
+        <w:t>3</w:t>
+      </w:r>
+    </w:p>
+    <w:p>
+      <w:pPr>
+        <w:pStyle w:val="dheader3"/>
+        <w:rPr>
+          <w:highlight w:val="yellow"/>
         </w:rPr>
       </w:pPr>
       <w:bookmarkStart w:id="0" w:name="_GoBack"/>
       <w:bookmarkEnd w:id="0"/>
       <w:r>
         <w:rPr>
-          <w:rFonts w:eastAsia="Calibri"/>
-        </w:rPr>
-        <w:t>Лекція 2</w:t>
-      </w:r>
-      <w:r>
-        <w:rPr>
-          <w:rFonts w:eastAsia="Calibri"/>
-        </w:rPr>
-        <w:t>3</w:t>
-      </w:r>
-    </w:p>
-    <w:p>
-      <w:pPr>
-        <w:pStyle w:val="dheader3"/>
-      </w:pPr>
-      <w:r>
-        <w:t>З</w:t>
-      </w:r>
-      <w:r>
-        <w:t>адача на власні значення для оператора Лапласа</w:t>
-      </w:r>
-    </w:p>
-    <w:p>
-      <w:pPr>
-        <w:pStyle w:val="dtext"/>
-      </w:pPr>
-      <w:r>
+          <w:highlight w:val="yellow"/>
+        </w:rPr>
+        <w:t>Задача на власні значення для оператора Лапласа</w:t>
+      </w:r>
+    </w:p>
+    <w:p>
+      <w:pPr>
+        <w:pStyle w:val="dtext"/>
+        <w:rPr>
+          <w:highlight w:val="yellow"/>
+        </w:rPr>
+      </w:pPr>
+      <w:r>
+        <w:rPr>
+          <w:highlight w:val="yellow"/>
+        </w:rPr>
         <w:t>Причини порушення єдності розв’язку у внутрішньої граничної задачі (6.8) і зовнішньої граничної задачі (6.9) різні.</w:t>
       </w:r>
     </w:p>
     <w:p>
       <w:pPr>
         <w:pStyle w:val="dtext"/>
-      </w:pPr>
-      <w:r>
+        <w:rPr>
+          <w:highlight w:val="yellow"/>
+        </w:rPr>
+      </w:pPr>
+      <w:r>
+        <w:rPr>
+          <w:highlight w:val="yellow"/>
+        </w:rPr>
         <w:t>Для того щоб зрозуміти причину існування нетривіального розв’язку у задачі (6.8) розглянемо більш загальну однорідну задачу з параметром:</w:t>
       </w:r>
     </w:p>
     <w:p>
       <w:pPr>
         <w:pStyle w:val="dtext"/>
+        <w:rPr>
+          <w:highlight w:val="yellow"/>
+        </w:rPr>
       </w:pPr>
       <w:r>
         <w:rPr>
           <w:position w:val="-38"/>
+          <w:highlight w:val="yellow"/>
         </w:rPr>
         <w:object w:dxaOrig="3080" w:dyaOrig="900">
           <v:shapetype id="_x0000_t75" coordsize="21600,21600" o:spt="75" o:preferrelative="t" path="m@4@5l@4@11@9@11@9@5xe" filled="f" stroked="f">
@@ -83,36 +102,60 @@
           <v:shape id="_x0000_i1025" type="#_x0000_t75" style="width:153.75pt;height:45pt" o:ole="">
             <v:imagedata r:id="rId7" o:title=""/>
           </v:shape>
-          <o:OLEObject Type="Embed" ProgID="Equation.3" ShapeID="_x0000_i1025" DrawAspect="Content" ObjectID="_1618042612" r:id="rId8"/>
-        </w:object>
-      </w:r>
-      <w:r>
-        <w:tab/>
-      </w:r>
-      <w:r>
-        <w:tab/>
-      </w:r>
-      <w:r>
-        <w:tab/>
-      </w:r>
-      <w:r>
-        <w:tab/>
-      </w:r>
-      <w:r>
-        <w:tab/>
-      </w:r>
-      <w:r>
-        <w:tab/>
-      </w:r>
-      <w:r>
-        <w:tab/>
-      </w:r>
-      <w:r>
+          <o:OLEObject Type="Embed" ProgID="Equation.3" ShapeID="_x0000_i1025" DrawAspect="Content" ObjectID="_1619980651" r:id="rId8"/>
+        </w:object>
+      </w:r>
+      <w:r>
+        <w:rPr>
+          <w:highlight w:val="yellow"/>
+        </w:rPr>
+        <w:tab/>
+      </w:r>
+      <w:r>
+        <w:rPr>
+          <w:highlight w:val="yellow"/>
+        </w:rPr>
+        <w:tab/>
+      </w:r>
+      <w:r>
+        <w:rPr>
+          <w:highlight w:val="yellow"/>
+        </w:rPr>
+        <w:tab/>
+      </w:r>
+      <w:r>
+        <w:rPr>
+          <w:highlight w:val="yellow"/>
+        </w:rPr>
+        <w:tab/>
+      </w:r>
+      <w:r>
+        <w:rPr>
+          <w:highlight w:val="yellow"/>
+        </w:rPr>
+        <w:tab/>
+      </w:r>
+      <w:r>
+        <w:rPr>
+          <w:highlight w:val="yellow"/>
+        </w:rPr>
+        <w:tab/>
+      </w:r>
+      <w:r>
+        <w:rPr>
+          <w:highlight w:val="yellow"/>
+        </w:rPr>
+        <w:tab/>
+      </w:r>
+      <w:r>
+        <w:rPr>
+          <w:highlight w:val="yellow"/>
+        </w:rPr>
         <w:t>(6.10)</w:t>
       </w:r>
       <w:r>
         <w:rPr>
-          <w:lang w:val="en-US"/>
+          <w:highlight w:val="yellow"/>
         </w:rPr>
         <w:t>.</w:t>
       </w:r>
@@ -120,905 +163,1379 @@
     <w:p>
       <w:pPr>
         <w:pStyle w:val="dtext"/>
-      </w:pPr>
-      <w:r>
+        <w:rPr>
+          <w:highlight w:val="yellow"/>
+        </w:rPr>
+      </w:pPr>
+      <w:r>
+        <w:rPr>
+          <w:highlight w:val="yellow"/>
+        </w:rPr>
         <w:t xml:space="preserve">Розв’язком цієї задачі будемо вважати таку множину значень параметру </w:t>
       </w:r>
       <w:r>
         <w:rPr>
           <w:position w:val="-6"/>
+          <w:highlight w:val="yellow"/>
         </w:rPr>
         <w:object w:dxaOrig="220" w:dyaOrig="300">
           <v:shape id="_x0000_i1026" type="#_x0000_t75" style="width:11.25pt;height:15pt" o:ole="">
             <v:imagedata r:id="rId9" o:title=""/>
           </v:shape>
-          <o:OLEObject Type="Embed" ProgID="Equation.3" ShapeID="_x0000_i1026" DrawAspect="Content" ObjectID="_1618042613" r:id="rId10"/>
-        </w:object>
-      </w:r>
-      <w:r>
+          <o:OLEObject Type="Embed" ProgID="Equation.3" ShapeID="_x0000_i1026" DrawAspect="Content" ObjectID="_1619980652" r:id="rId10"/>
+        </w:object>
+      </w:r>
+      <w:r>
+        <w:rPr>
+          <w:highlight w:val="yellow"/>
+        </w:rPr>
         <w:t xml:space="preserve">, при яких існує нетривіальний розв’язок граничної </w:t>
       </w:r>
       <w:r>
+        <w:rPr>
+          <w:highlight w:val="yellow"/>
+        </w:rPr>
         <w:t>задачі (6.10), і самі розв’язки</w:t>
       </w:r>
       <w:r>
+        <w:rPr>
+          <w:highlight w:val="yellow"/>
+        </w:rPr>
         <w:t xml:space="preserve">, що відповідають цим значенням параметру </w:t>
       </w:r>
       <w:r>
         <w:rPr>
           <w:position w:val="-6"/>
+          <w:highlight w:val="yellow"/>
         </w:rPr>
         <w:object w:dxaOrig="220" w:dyaOrig="300">
           <v:shape id="_x0000_i1027" type="#_x0000_t75" style="width:11.25pt;height:15pt" o:ole="">
             <v:imagedata r:id="rId11" o:title=""/>
           </v:shape>
-          <o:OLEObject Type="Embed" ProgID="Equation.3" ShapeID="_x0000_i1027" DrawAspect="Content" ObjectID="_1618042614" r:id="rId12"/>
-        </w:object>
-      </w:r>
-      <w:r>
+          <o:OLEObject Type="Embed" ProgID="Equation.3" ShapeID="_x0000_i1027" DrawAspect="Content" ObjectID="_1619980653" r:id="rId12"/>
+        </w:object>
+      </w:r>
+      <w:r>
+        <w:rPr>
+          <w:highlight w:val="yellow"/>
+        </w:rPr>
         <w:t>, які називають власними функціями. Неважко зрозуміти, що (6.10) є узагальнення задачі Штурма – Ліувілля</w:t>
       </w:r>
       <w:r>
+        <w:rPr>
+          <w:highlight w:val="yellow"/>
+        </w:rPr>
         <w:t xml:space="preserve"> для оператора Лапласа</w:t>
       </w:r>
       <w:r>
+        <w:rPr>
+          <w:highlight w:val="yellow"/>
+        </w:rPr>
         <w:t>.</w:t>
       </w:r>
     </w:p>
     <w:p>
       <w:pPr>
         <w:pStyle w:val="dtext"/>
-      </w:pPr>
-      <w:r>
+        <w:rPr>
+          <w:highlight w:val="yellow"/>
+        </w:rPr>
+      </w:pPr>
+      <w:r>
+        <w:rPr>
+          <w:highlight w:val="yellow"/>
+        </w:rPr>
         <w:t xml:space="preserve">Застосовуючи функцію Гріна </w:t>
       </w:r>
       <w:r>
         <w:rPr>
           <w:position w:val="-12"/>
+          <w:highlight w:val="yellow"/>
         </w:rPr>
         <w:object w:dxaOrig="999" w:dyaOrig="380">
           <v:shape id="_x0000_i1028" type="#_x0000_t75" style="width:50.25pt;height:18.75pt" o:ole="">
             <v:imagedata r:id="rId13" o:title=""/>
           </v:shape>
-          <o:OLEObject Type="Embed" ProgID="Equation.3" ShapeID="_x0000_i1028" DrawAspect="Content" ObjectID="_1618042615" r:id="rId14"/>
-        </w:object>
-      </w:r>
-      <w:r>
+          <o:OLEObject Type="Embed" ProgID="Equation.3" ShapeID="_x0000_i1028" DrawAspect="Content" ObjectID="_1619980654" r:id="rId14"/>
+        </w:object>
+      </w:r>
+      <w:r>
+        <w:rPr>
+          <w:highlight w:val="yellow"/>
+        </w:rPr>
         <w:t xml:space="preserve"> для оператора Лапласа граничної задачі, яка відповідає типу граничної умови, можемо звести (6.10) до однорідного інтегрального рівняння Фредгольма другого роду з ермітовим полярним ядром:</w:t>
       </w:r>
     </w:p>
     <w:p>
       <w:pPr>
         <w:pStyle w:val="dtext"/>
+        <w:rPr>
+          <w:highlight w:val="yellow"/>
+        </w:rPr>
       </w:pPr>
       <w:r>
         <w:rPr>
           <w:position w:val="-30"/>
+          <w:highlight w:val="yellow"/>
         </w:rPr>
         <w:object w:dxaOrig="3080" w:dyaOrig="600">
           <v:shape id="_x0000_i1029" type="#_x0000_t75" style="width:153.75pt;height:30pt" o:ole="">
             <v:imagedata r:id="rId15" o:title=""/>
           </v:shape>
-          <o:OLEObject Type="Embed" ProgID="Equation.3" ShapeID="_x0000_i1029" DrawAspect="Content" ObjectID="_1618042616" r:id="rId16"/>
-        </w:object>
-      </w:r>
-      <w:r>
-        <w:tab/>
-      </w:r>
-      <w:r>
-        <w:tab/>
-      </w:r>
-      <w:r>
-        <w:tab/>
-      </w:r>
-      <w:r>
-        <w:tab/>
-      </w:r>
-      <w:r>
-        <w:tab/>
-      </w:r>
-      <w:r>
-        <w:tab/>
-      </w:r>
-      <w:r>
-        <w:tab/>
-      </w:r>
-      <w:r>
+          <o:OLEObject Type="Embed" ProgID="Equation.3" ShapeID="_x0000_i1029" DrawAspect="Content" ObjectID="_1619980655" r:id="rId16"/>
+        </w:object>
+      </w:r>
+      <w:r>
+        <w:rPr>
+          <w:highlight w:val="yellow"/>
+        </w:rPr>
+        <w:tab/>
+      </w:r>
+      <w:r>
+        <w:rPr>
+          <w:highlight w:val="yellow"/>
+        </w:rPr>
+        <w:tab/>
+      </w:r>
+      <w:r>
+        <w:rPr>
+          <w:highlight w:val="yellow"/>
+        </w:rPr>
+        <w:tab/>
+      </w:r>
+      <w:r>
+        <w:rPr>
+          <w:highlight w:val="yellow"/>
+        </w:rPr>
+        <w:tab/>
+      </w:r>
+      <w:r>
+        <w:rPr>
+          <w:highlight w:val="yellow"/>
+        </w:rPr>
+        <w:tab/>
+      </w:r>
+      <w:r>
+        <w:rPr>
+          <w:highlight w:val="yellow"/>
+        </w:rPr>
+        <w:tab/>
+      </w:r>
+      <w:r>
+        <w:rPr>
+          <w:highlight w:val="yellow"/>
+        </w:rPr>
+        <w:tab/>
+      </w:r>
+      <w:r>
+        <w:rPr>
+          <w:highlight w:val="yellow"/>
+        </w:rPr>
         <w:t>(6.11)</w:t>
       </w:r>
       <w:r>
+        <w:rPr>
+          <w:highlight w:val="yellow"/>
+        </w:rPr>
         <w:t>.</w:t>
       </w:r>
     </w:p>
     <w:p>
       <w:pPr>
         <w:pStyle w:val="dtext"/>
-      </w:pPr>
-      <w:r>
+        <w:rPr>
+          <w:highlight w:val="yellow"/>
+        </w:rPr>
+      </w:pPr>
+      <w:r>
+        <w:rPr>
+          <w:highlight w:val="yellow"/>
+        </w:rPr>
         <w:t>Оскільки множина характеристичних чисел ермітового ядра не пор</w:t>
       </w:r>
       <w:r>
+        <w:rPr>
+          <w:highlight w:val="yellow"/>
+        </w:rPr>
         <w:t xml:space="preserve">ожня, то існує дійсне значення </w:t>
       </w:r>
       <w:r>
+        <w:rPr>
+          <w:highlight w:val="yellow"/>
+        </w:rPr>
         <w:t xml:space="preserve">параметру </w:t>
       </w:r>
       <w:r>
         <w:rPr>
           <w:position w:val="-12"/>
+          <w:highlight w:val="yellow"/>
         </w:rPr>
         <w:object w:dxaOrig="740" w:dyaOrig="380">
           <v:shape id="_x0000_i1030" type="#_x0000_t75" style="width:36.75pt;height:18.75pt" o:ole="">
             <v:imagedata r:id="rId17" o:title=""/>
           </v:shape>
-          <o:OLEObject Type="Embed" ProgID="Equation.3" ShapeID="_x0000_i1030" DrawAspect="Content" ObjectID="_1618042617" r:id="rId18"/>
-        </w:object>
-      </w:r>
-      <w:r>
+          <o:OLEObject Type="Embed" ProgID="Equation.3" ShapeID="_x0000_i1030" DrawAspect="Content" ObjectID="_1619980656" r:id="rId18"/>
+        </w:object>
+      </w:r>
+      <w:r>
+        <w:rPr>
+          <w:highlight w:val="yellow"/>
+        </w:rPr>
         <w:t>, так</w:t>
       </w:r>
       <w:r>
+        <w:rPr>
+          <w:highlight w:val="yellow"/>
+        </w:rPr>
         <w:t xml:space="preserve">і що рівняння (6.11) при цьому </w:t>
       </w:r>
       <w:r>
+        <w:rPr>
+          <w:highlight w:val="yellow"/>
+        </w:rPr>
         <w:t xml:space="preserve">значені має нетривіальний розв’язок </w:t>
       </w:r>
       <w:r>
         <w:rPr>
           <w:position w:val="-12"/>
+          <w:highlight w:val="yellow"/>
         </w:rPr>
         <w:object w:dxaOrig="1420" w:dyaOrig="380">
           <v:shape id="_x0000_i1031" type="#_x0000_t75" style="width:71.25pt;height:18.75pt" o:ole="">
             <v:imagedata r:id="rId19" o:title=""/>
           </v:shape>
-          <o:OLEObject Type="Embed" ProgID="Equation.3" ShapeID="_x0000_i1031" DrawAspect="Content" ObjectID="_1618042618" r:id="rId20"/>
-        </w:object>
-      </w:r>
-      <w:r>
+          <o:OLEObject Type="Embed" ProgID="Equation.3" ShapeID="_x0000_i1031" DrawAspect="Content" ObjectID="_1619980657" r:id="rId20"/>
+        </w:object>
+      </w:r>
+      <w:r>
+        <w:rPr>
+          <w:highlight w:val="yellow"/>
+        </w:rPr>
         <w:t xml:space="preserve">. Тобто </w:t>
       </w:r>
       <w:r>
         <w:rPr>
           <w:position w:val="-12"/>
+          <w:highlight w:val="yellow"/>
         </w:rPr>
         <w:object w:dxaOrig="1040" w:dyaOrig="380">
           <v:shape id="_x0000_i1032" type="#_x0000_t75" style="width:51.75pt;height:18.75pt" o:ole="">
             <v:imagedata r:id="rId21" o:title=""/>
           </v:shape>
-          <o:OLEObject Type="Embed" ProgID="Equation.3" ShapeID="_x0000_i1032" DrawAspect="Content" ObjectID="_1618042619" r:id="rId22"/>
-        </w:object>
-      </w:r>
-      <w:r>
+          <o:OLEObject Type="Embed" ProgID="Equation.3" ShapeID="_x0000_i1032" DrawAspect="Content" ObjectID="_1619980658" r:id="rId22"/>
+        </w:object>
+      </w:r>
+      <w:r>
+        <w:rPr>
+          <w:highlight w:val="yellow"/>
+        </w:rPr>
         <w:t xml:space="preserve"> - характеристичне число і власна функція рівняння (6.11), а значить і еквівалентної граничної задачі (6.10).</w:t>
       </w:r>
     </w:p>
     <w:p>
       <w:pPr>
         <w:pStyle w:val="dtext"/>
-      </w:pPr>
-      <w:r>
+        <w:rPr>
+          <w:highlight w:val="yellow"/>
+        </w:rPr>
+      </w:pPr>
+      <w:r>
+        <w:rPr>
+          <w:highlight w:val="yellow"/>
+        </w:rPr>
         <w:t xml:space="preserve">Таким чином, </w:t>
       </w:r>
       <w:r>
+        <w:rPr>
+          <w:highlight w:val="yellow"/>
+        </w:rPr>
         <w:t>якщо</w:t>
       </w:r>
       <w:r>
+        <w:rPr>
+          <w:highlight w:val="yellow"/>
+        </w:rPr>
         <w:t xml:space="preserve"> для граничної задачі</w:t>
       </w:r>
     </w:p>
     <w:p>
       <w:pPr>
         <w:pStyle w:val="dtext"/>
-      </w:pPr>
-      <w:r>
+        <w:rPr>
+          <w:highlight w:val="yellow"/>
+        </w:rPr>
+      </w:pPr>
+      <w:r>
+        <w:rPr>
+          <w:highlight w:val="yellow"/>
+        </w:rPr>
         <w:t xml:space="preserve"> </w:t>
       </w:r>
       <w:r>
         <w:rPr>
           <w:position w:val="-38"/>
+          <w:highlight w:val="yellow"/>
         </w:rPr>
         <w:object w:dxaOrig="3860" w:dyaOrig="900">
           <v:shape id="_x0000_i1033" type="#_x0000_t75" style="width:192.75pt;height:45pt" o:ole="">
             <v:imagedata r:id="rId23" o:title=""/>
           </v:shape>
-          <o:OLEObject Type="Embed" ProgID="Equation.3" ShapeID="_x0000_i1033" DrawAspect="Content" ObjectID="_1618042620" r:id="rId24"/>
-        </w:object>
-      </w:r>
-      <w:r>
-        <w:tab/>
-      </w:r>
-      <w:r>
-        <w:tab/>
-      </w:r>
-      <w:r>
-        <w:tab/>
-      </w:r>
-      <w:r>
-        <w:tab/>
-      </w:r>
-      <w:r>
-        <w:tab/>
-      </w:r>
-      <w:r>
-        <w:tab/>
-      </w:r>
-      <w:r>
+          <o:OLEObject Type="Embed" ProgID="Equation.3" ShapeID="_x0000_i1033" DrawAspect="Content" ObjectID="_1619980659" r:id="rId24"/>
+        </w:object>
+      </w:r>
+      <w:r>
+        <w:rPr>
+          <w:highlight w:val="yellow"/>
+        </w:rPr>
+        <w:tab/>
+      </w:r>
+      <w:r>
+        <w:rPr>
+          <w:highlight w:val="yellow"/>
+        </w:rPr>
+        <w:tab/>
+      </w:r>
+      <w:r>
+        <w:rPr>
+          <w:highlight w:val="yellow"/>
+        </w:rPr>
+        <w:tab/>
+      </w:r>
+      <w:r>
+        <w:rPr>
+          <w:highlight w:val="yellow"/>
+        </w:rPr>
+        <w:tab/>
+      </w:r>
+      <w:r>
+        <w:rPr>
+          <w:highlight w:val="yellow"/>
+        </w:rPr>
+        <w:tab/>
+      </w:r>
+      <w:r>
+        <w:rPr>
+          <w:highlight w:val="yellow"/>
+        </w:rPr>
+        <w:tab/>
+      </w:r>
+      <w:r>
+        <w:rPr>
+          <w:highlight w:val="yellow"/>
+        </w:rPr>
         <w:t>(6.12)</w:t>
       </w:r>
       <w:r>
+        <w:rPr>
+          <w:highlight w:val="yellow"/>
+        </w:rPr>
         <w:br/>
       </w:r>
       <w:r>
+        <w:rPr>
+          <w:highlight w:val="yellow"/>
+        </w:rPr>
         <w:t xml:space="preserve">реалізується ситуація, що число </w:t>
       </w:r>
       <w:r>
         <w:rPr>
           <w:position w:val="-6"/>
+          <w:highlight w:val="yellow"/>
         </w:rPr>
         <w:object w:dxaOrig="320" w:dyaOrig="340">
           <v:shape id="_x0000_i1034" type="#_x0000_t75" style="width:15.75pt;height:17.25pt" o:ole="">
             <v:imagedata r:id="rId25" o:title=""/>
           </v:shape>
-          <o:OLEObject Type="Embed" ProgID="Equation.3" ShapeID="_x0000_i1034" DrawAspect="Content" ObjectID="_1618042621" r:id="rId26"/>
-        </w:object>
-      </w:r>
-      <w:r>
+          <o:OLEObject Type="Embed" ProgID="Equation.3" ShapeID="_x0000_i1034" DrawAspect="Content" ObjectID="_1619980660" r:id="rId26"/>
+        </w:object>
+      </w:r>
+      <w:r>
+        <w:rPr>
+          <w:highlight w:val="yellow"/>
+        </w:rPr>
         <w:t xml:space="preserve"> співпадає з одним з характеристичних чисел оператора Лапласа для області </w:t>
       </w:r>
       <w:r>
         <w:rPr>
           <w:position w:val="-4"/>
+          <w:highlight w:val="yellow"/>
         </w:rPr>
         <w:object w:dxaOrig="279" w:dyaOrig="279">
           <v:shape id="_x0000_i1035" type="#_x0000_t75" style="width:14.25pt;height:14.25pt" o:ole="">
             <v:imagedata r:id="rId27" o:title=""/>
           </v:shape>
-          <o:OLEObject Type="Embed" ProgID="Equation.3" ShapeID="_x0000_i1035" DrawAspect="Content" ObjectID="_1618042622" r:id="rId28"/>
-        </w:object>
-      </w:r>
-      <w:r>
+          <o:OLEObject Type="Embed" ProgID="Equation.3" ShapeID="_x0000_i1035" DrawAspect="Content" ObjectID="_1619980661" r:id="rId28"/>
+        </w:object>
+      </w:r>
+      <w:r>
+        <w:rPr>
+          <w:highlight w:val="yellow"/>
+        </w:rPr>
         <w:t xml:space="preserve"> з заданим типом граничних ум</w:t>
       </w:r>
       <w:r>
+        <w:rPr>
+          <w:highlight w:val="yellow"/>
+        </w:rPr>
         <w:t xml:space="preserve">ов, то розв’язок задачі (6.12)  для довільного вільного члена рівняння </w:t>
       </w:r>
       <w:r>
+        <w:rPr>
+          <w:highlight w:val="yellow"/>
+        </w:rPr>
         <w:t xml:space="preserve">взагалі кажучи не існує.  </w:t>
       </w:r>
     </w:p>
     <w:p>
       <w:pPr>
         <w:pStyle w:val="dtext"/>
-      </w:pPr>
-      <w:r>
+        <w:rPr>
+          <w:highlight w:val="yellow"/>
+        </w:rPr>
+      </w:pPr>
+      <w:r>
+        <w:rPr>
+          <w:highlight w:val="yellow"/>
+        </w:rPr>
         <w:lastRenderedPageBreak/>
         <w:t xml:space="preserve">Зрозуміло, що (6.12) через функцію Гріна  можна звести до інтегрального рівняння </w:t>
       </w:r>
       <w:r>
         <w:rPr>
           <w:position w:val="-30"/>
+          <w:highlight w:val="yellow"/>
         </w:rPr>
         <w:object w:dxaOrig="4120" w:dyaOrig="600">
           <v:shape id="_x0000_i1036" type="#_x0000_t75" style="width:206.25pt;height:30pt" o:ole="">
             <v:imagedata r:id="rId29" o:title=""/>
           </v:shape>
-          <o:OLEObject Type="Embed" ProgID="Equation.3" ShapeID="_x0000_i1036" DrawAspect="Content" ObjectID="_1618042623" r:id="rId30"/>
-        </w:object>
-      </w:r>
-      <w:r>
-        <w:tab/>
-      </w:r>
-      <w:r>
+          <o:OLEObject Type="Embed" ProgID="Equation.3" ShapeID="_x0000_i1036" DrawAspect="Content" ObjectID="_1619980662" r:id="rId30"/>
+        </w:object>
+      </w:r>
+      <w:r>
+        <w:rPr>
+          <w:highlight w:val="yellow"/>
+        </w:rPr>
+        <w:tab/>
+      </w:r>
+      <w:r>
+        <w:rPr>
+          <w:highlight w:val="yellow"/>
+        </w:rPr>
         <w:t xml:space="preserve"> </w:t>
       </w:r>
       <w:r>
-        <w:tab/>
-      </w:r>
-      <w:r>
-        <w:rPr>
+        <w:rPr>
+          <w:highlight w:val="yellow"/>
+        </w:rPr>
+        <w:tab/>
+      </w:r>
+      <w:r>
+        <w:rPr>
+          <w:highlight w:val="yellow"/>
           <w:lang w:val="ru-RU"/>
         </w:rPr>
         <w:tab/>
       </w:r>
       <w:r>
         <w:rPr>
+          <w:highlight w:val="yellow"/>
           <w:lang w:val="ru-RU"/>
         </w:rPr>
         <w:tab/>
       </w:r>
       <w:r>
         <w:rPr>
+          <w:highlight w:val="yellow"/>
           <w:lang w:val="ru-RU"/>
         </w:rPr>
         <w:tab/>
       </w:r>
       <w:r>
+        <w:rPr>
+          <w:highlight w:val="yellow"/>
+        </w:rPr>
         <w:t>(6.13)</w:t>
       </w:r>
       <w:r>
+        <w:rPr>
+          <w:highlight w:val="yellow"/>
+        </w:rPr>
         <w:t>.</w:t>
       </w:r>
     </w:p>
     <w:p>
       <w:pPr>
         <w:pStyle w:val="dtext"/>
-      </w:pPr>
-      <w:r>
+        <w:rPr>
+          <w:highlight w:val="yellow"/>
+        </w:rPr>
+      </w:pPr>
+      <w:r>
+        <w:rPr>
+          <w:highlight w:val="yellow"/>
+        </w:rPr>
         <w:t xml:space="preserve">Де </w:t>
       </w:r>
       <w:r>
         <w:rPr>
           <w:position w:val="-30"/>
+          <w:highlight w:val="yellow"/>
         </w:rPr>
         <w:object w:dxaOrig="3100" w:dyaOrig="600">
           <v:shape id="_x0000_i1037" type="#_x0000_t75" style="width:155.25pt;height:30pt" o:ole="">
             <v:imagedata r:id="rId31" o:title=""/>
           </v:shape>
-          <o:OLEObject Type="Embed" ProgID="Equation.3" ShapeID="_x0000_i1037" DrawAspect="Content" ObjectID="_1618042624" r:id="rId32"/>
-        </w:object>
-      </w:r>
-      <w:r>
+          <o:OLEObject Type="Embed" ProgID="Equation.3" ShapeID="_x0000_i1037" DrawAspect="Content" ObjectID="_1619980663" r:id="rId32"/>
+        </w:object>
+      </w:r>
+      <w:r>
+        <w:rPr>
+          <w:highlight w:val="yellow"/>
+        </w:rPr>
         <w:t xml:space="preserve">. </w:t>
       </w:r>
     </w:p>
     <w:p>
       <w:pPr>
         <w:pStyle w:val="dtext"/>
-      </w:pPr>
-      <w:r>
+        <w:rPr>
+          <w:highlight w:val="yellow"/>
+        </w:rPr>
+      </w:pPr>
+      <w:r>
+        <w:rPr>
+          <w:highlight w:val="yellow"/>
+        </w:rPr>
         <w:t>Третя теорема Фредгольма для інтегральних рівнянь стверджує,</w:t>
       </w:r>
       <w:r>
+        <w:rPr>
+          <w:highlight w:val="yellow"/>
+        </w:rPr>
         <w:t xml:space="preserve"> що інтегральне рівняння (6.13)</w:t>
       </w:r>
       <w:r>
+        <w:rPr>
+          <w:highlight w:val="yellow"/>
+        </w:rPr>
         <w:t xml:space="preserve">, у випадку коли </w:t>
       </w:r>
       <w:r>
         <w:rPr>
           <w:position w:val="-6"/>
+          <w:highlight w:val="yellow"/>
         </w:rPr>
         <w:object w:dxaOrig="320" w:dyaOrig="340">
           <v:shape id="_x0000_i1038" type="#_x0000_t75" style="width:15.75pt;height:17.25pt" o:ole="">
             <v:imagedata r:id="rId33" o:title=""/>
           </v:shape>
-          <o:OLEObject Type="Embed" ProgID="Equation.3" ShapeID="_x0000_i1038" DrawAspect="Content" ObjectID="_1618042625" r:id="rId34"/>
-        </w:object>
-      </w:r>
-      <w:r>
+          <o:OLEObject Type="Embed" ProgID="Equation.3" ShapeID="_x0000_i1038" DrawAspect="Content" ObjectID="_1619980664" r:id="rId34"/>
+        </w:object>
+      </w:r>
+      <w:r>
+        <w:rPr>
+          <w:highlight w:val="yellow"/>
+        </w:rPr>
         <w:t xml:space="preserve"> - характеристичне число має розв’язок тоді і лише тоді, коли вільний член </w:t>
       </w:r>
       <w:r>
         <w:rPr>
           <w:position w:val="-12"/>
+          <w:highlight w:val="yellow"/>
         </w:rPr>
         <w:object w:dxaOrig="300" w:dyaOrig="380">
           <v:shape id="_x0000_i1039" type="#_x0000_t75" style="width:15pt;height:18.75pt" o:ole="">
             <v:imagedata r:id="rId35" o:title=""/>
           </v:shape>
-          <o:OLEObject Type="Embed" ProgID="Equation.3" ShapeID="_x0000_i1039" DrawAspect="Content" ObjectID="_1618042626" r:id="rId36"/>
-        </w:object>
-      </w:r>
-      <w:r>
+          <o:OLEObject Type="Embed" ProgID="Equation.3" ShapeID="_x0000_i1039" DrawAspect="Content" ObjectID="_1619980665" r:id="rId36"/>
+        </w:object>
+      </w:r>
+      <w:r>
+        <w:rPr>
+          <w:highlight w:val="yellow"/>
+        </w:rPr>
         <w:t xml:space="preserve"> ортогональний усім розв’язкам однорідного рівняння (6.11) при </w:t>
       </w:r>
       <w:r>
         <w:rPr>
           <w:position w:val="-6"/>
+          <w:highlight w:val="yellow"/>
         </w:rPr>
         <w:object w:dxaOrig="760" w:dyaOrig="340">
           <v:shape id="_x0000_i1040" type="#_x0000_t75" style="width:38.25pt;height:17.25pt" o:ole="">
             <v:imagedata r:id="rId37" o:title=""/>
           </v:shape>
-          <o:OLEObject Type="Embed" ProgID="Equation.3" ShapeID="_x0000_i1040" DrawAspect="Content" ObjectID="_1618042627" r:id="rId38"/>
-        </w:object>
-      </w:r>
-      <w:r>
+          <o:OLEObject Type="Embed" ProgID="Equation.3" ShapeID="_x0000_i1040" DrawAspect="Content" ObjectID="_1619980666" r:id="rId38"/>
+        </w:object>
+      </w:r>
+      <w:r>
+        <w:rPr>
+          <w:highlight w:val="yellow"/>
+        </w:rPr>
         <w:t xml:space="preserve"> а сам розв’язок неєдиний і визначається з точністю до лінійної оболонки натягнутої на систему власних функцій, що відповідають заданому значенню характеристичного числа.</w:t>
       </w:r>
     </w:p>
     <w:p>
       <w:pPr>
         <w:pStyle w:val="dtext"/>
-      </w:pPr>
-      <w:r>
+        <w:rPr>
+          <w:highlight w:val="yellow"/>
+        </w:rPr>
+      </w:pPr>
+      <w:r>
+        <w:rPr>
+          <w:highlight w:val="yellow"/>
+        </w:rPr>
         <w:t>Розглянемо тепер природу неєдиності розв’язку зовнішньої задачі  (6.9). Треба відмітити, що для зовнішніх задач рівняння Лапласа умова регул</w:t>
       </w:r>
       <w:r>
+        <w:rPr>
+          <w:highlight w:val="yellow"/>
+        </w:rPr>
         <w:t xml:space="preserve">ярності забезпечувала єдиність </w:t>
       </w:r>
       <w:r>
+        <w:rPr>
+          <w:highlight w:val="yellow"/>
+        </w:rPr>
         <w:t>розв’язку. Для граничн</w:t>
       </w:r>
       <w:r>
+        <w:rPr>
+          <w:highlight w:val="yellow"/>
+        </w:rPr>
         <w:t xml:space="preserve">ої задачі рівняння Гельмгольца </w:t>
       </w:r>
       <w:r>
+        <w:rPr>
+          <w:highlight w:val="yellow"/>
+        </w:rPr>
         <w:t>в тривимірному просторі вимога лише затухання розв’язку на нескінченості вже не дає можливість виділити єдиний розв’язок.</w:t>
       </w:r>
     </w:p>
     <w:p>
       <w:pPr>
         <w:pStyle w:val="dtext"/>
-      </w:pPr>
-      <w:r>
+        <w:rPr>
+          <w:highlight w:val="yellow"/>
+        </w:rPr>
+      </w:pPr>
+      <w:r>
+        <w:rPr>
+          <w:highlight w:val="yellow"/>
+        </w:rPr>
         <w:t>При розв’язанні зовнішніх задач для рівняння Гельмгольца як правило цікавими є дві основні задачі :</w:t>
       </w:r>
     </w:p>
     <w:p>
       <w:pPr>
         <w:pStyle w:val="dtext"/>
-      </w:pPr>
-      <w:r>
+        <w:rPr>
+          <w:highlight w:val="yellow"/>
+        </w:rPr>
+      </w:pPr>
+      <w:r>
+        <w:rPr>
+          <w:highlight w:val="yellow"/>
+        </w:rPr>
         <w:t>Розповсюдження хвилі від тіла в нескінченість, коли тіло є джерелом виникнення періодичних коливань.</w:t>
       </w:r>
     </w:p>
     <w:p>
       <w:pPr>
         <w:pStyle w:val="dtext"/>
-      </w:pPr>
-      <w:r>
+        <w:rPr>
+          <w:highlight w:val="yellow"/>
+        </w:rPr>
+      </w:pPr>
+      <w:r>
+        <w:rPr>
+          <w:highlight w:val="yellow"/>
+        </w:rPr>
         <w:t xml:space="preserve">Розповсюдження хвилі з нескінченості і взаємодія її з тілом, в цьому випадку відбувається дифракція </w:t>
       </w:r>
     </w:p>
     <w:p>
       <w:pPr>
         <w:pStyle w:val="dtext"/>
-      </w:pPr>
-      <w:r>
+        <w:rPr>
+          <w:highlight w:val="yellow"/>
+        </w:rPr>
+      </w:pPr>
+      <w:r>
+        <w:rPr>
+          <w:highlight w:val="yellow"/>
+        </w:rPr>
         <w:t xml:space="preserve">Нагадаємо, що для тривимірного простору у рівняння Гельмгольца є фундаментальні розв’язки </w:t>
       </w:r>
       <w:r>
         <w:rPr>
           <w:position w:val="-36"/>
+          <w:highlight w:val="yellow"/>
         </w:rPr>
         <w:object w:dxaOrig="3340" w:dyaOrig="859">
           <v:shape id="_x0000_i1041" type="#_x0000_t75" style="width:167.25pt;height:42.75pt" o:ole="">
             <v:imagedata r:id="rId39" o:title=""/>
           </v:shape>
-          <o:OLEObject Type="Embed" ProgID="Equation.3" ShapeID="_x0000_i1041" DrawAspect="Content" ObjectID="_1618042628" r:id="rId40"/>
-        </w:object>
-      </w:r>
-      <w:r>
+          <o:OLEObject Type="Embed" ProgID="Equation.3" ShapeID="_x0000_i1041" DrawAspect="Content" ObjectID="_1619980667" r:id="rId40"/>
+        </w:object>
+      </w:r>
+      <w:r>
+        <w:rPr>
+          <w:highlight w:val="yellow"/>
+        </w:rPr>
         <w:t>, які є комплексними амплітудами періодичних сферичних хвиль</w:t>
       </w:r>
       <w:r>
+        <w:rPr>
+          <w:highlight w:val="yellow"/>
+        </w:rPr>
         <w:t xml:space="preserve"> </w:t>
       </w:r>
       <w:r>
         <w:rPr>
           <w:position w:val="-36"/>
+          <w:highlight w:val="yellow"/>
         </w:rPr>
         <w:object w:dxaOrig="1920" w:dyaOrig="1120">
           <v:shape id="_x0000_i1042" type="#_x0000_t75" style="width:96pt;height:56.25pt" o:ole="">
             <v:imagedata r:id="rId41" o:title=""/>
           </v:shape>
-          <o:OLEObject Type="Embed" ProgID="Equation.3" ShapeID="_x0000_i1042" DrawAspect="Content" ObjectID="_1618042629" r:id="rId42"/>
-        </w:object>
-      </w:r>
-      <w:r>
+          <o:OLEObject Type="Embed" ProgID="Equation.3" ShapeID="_x0000_i1042" DrawAspect="Content" ObjectID="_1619980668" r:id="rId42"/>
+        </w:object>
+      </w:r>
+      <w:r>
+        <w:rPr>
+          <w:highlight w:val="yellow"/>
+        </w:rPr>
         <w:t xml:space="preserve"> </w:t>
       </w:r>
       <w:r>
         <w:rPr>
           <w:position w:val="-36"/>
+          <w:highlight w:val="yellow"/>
         </w:rPr>
         <w:object w:dxaOrig="1939" w:dyaOrig="1120">
           <v:shape id="_x0000_i1043" type="#_x0000_t75" style="width:96.75pt;height:56.25pt" o:ole="">
             <v:imagedata r:id="rId43" o:title=""/>
           </v:shape>
-          <o:OLEObject Type="Embed" ProgID="Equation.3" ShapeID="_x0000_i1043" DrawAspect="Content" ObjectID="_1618042630" r:id="rId44"/>
-        </w:object>
-      </w:r>
-      <w:r>
+          <o:OLEObject Type="Embed" ProgID="Equation.3" ShapeID="_x0000_i1043" DrawAspect="Content" ObjectID="_1619980669" r:id="rId44"/>
+        </w:object>
+      </w:r>
+      <w:r>
+        <w:rPr>
+          <w:highlight w:val="yellow"/>
+        </w:rPr>
         <w:t xml:space="preserve"> та, при цьому згадаємо, що </w:t>
       </w:r>
       <w:r>
         <w:rPr>
           <w:position w:val="-28"/>
+          <w:highlight w:val="yellow"/>
         </w:rPr>
         <w:object w:dxaOrig="720" w:dyaOrig="720">
           <v:shape id="_x0000_i1044" type="#_x0000_t75" style="width:36pt;height:36pt" o:ole="">
             <v:imagedata r:id="rId45" o:title=""/>
           </v:shape>
-          <o:OLEObject Type="Embed" ProgID="Equation.3" ShapeID="_x0000_i1044" DrawAspect="Content" ObjectID="_1618042631" r:id="rId46"/>
-        </w:object>
-      </w:r>
-      <w:r>
+          <o:OLEObject Type="Embed" ProgID="Equation.3" ShapeID="_x0000_i1044" DrawAspect="Content" ObjectID="_1619980670" r:id="rId46"/>
+        </w:object>
+      </w:r>
+      <w:r>
+        <w:rPr>
+          <w:highlight w:val="yellow"/>
+        </w:rPr>
         <w:t xml:space="preserve"> , </w:t>
       </w:r>
       <w:r>
         <w:rPr>
           <w:position w:val="-14"/>
+          <w:highlight w:val="yellow"/>
         </w:rPr>
         <w:object w:dxaOrig="720" w:dyaOrig="420">
           <v:shape id="_x0000_i1045" type="#_x0000_t75" style="width:36pt;height:21pt" o:ole="">
             <v:imagedata r:id="rId47" o:title=""/>
           </v:shape>
-          <o:OLEObject Type="Embed" ProgID="Equation.3" ShapeID="_x0000_i1045" DrawAspect="Content" ObjectID="_1618042632" r:id="rId48"/>
-        </w:object>
-      </w:r>
-      <w:r>
+          <o:OLEObject Type="Embed" ProgID="Equation.3" ShapeID="_x0000_i1045" DrawAspect="Content" ObjectID="_1619980671" r:id="rId48"/>
+        </w:object>
+      </w:r>
+      <w:r>
+        <w:rPr>
+          <w:highlight w:val="yellow"/>
+        </w:rPr>
         <w:t>.</w:t>
       </w:r>
     </w:p>
     <w:p>
       <w:pPr>
         <w:pStyle w:val="dtext"/>
-      </w:pPr>
-      <w:r>
+        <w:rPr>
+          <w:highlight w:val="yellow"/>
+        </w:rPr>
+      </w:pPr>
+      <w:r>
+        <w:rPr>
+          <w:highlight w:val="yellow"/>
+        </w:rPr>
         <w:lastRenderedPageBreak/>
         <w:t xml:space="preserve">Легко перевірити, що сферичні хвилі </w:t>
       </w:r>
       <w:r>
         <w:rPr>
           <w:position w:val="-12"/>
+          <w:highlight w:val="yellow"/>
         </w:rPr>
         <w:object w:dxaOrig="840" w:dyaOrig="420">
           <v:shape id="_x0000_i1046" type="#_x0000_t75" style="width:42pt;height:21pt" o:ole="">
             <v:imagedata r:id="rId49" o:title=""/>
           </v:shape>
-          <o:OLEObject Type="Embed" ProgID="Equation.DSMT4" ShapeID="_x0000_i1046" DrawAspect="Content" ObjectID="_1618042633" r:id="rId50"/>
-        </w:object>
-      </w:r>
-      <w:r>
+          <o:OLEObject Type="Embed" ProgID="Equation.DSMT4" ShapeID="_x0000_i1046" DrawAspect="Content" ObjectID="_1619980672" r:id="rId50"/>
+        </w:object>
+      </w:r>
+      <w:r>
+        <w:rPr>
+          <w:highlight w:val="yellow"/>
+        </w:rPr>
         <w:t xml:space="preserve">, </w:t>
       </w:r>
       <w:r>
         <w:rPr>
           <w:position w:val="-12"/>
+          <w:highlight w:val="yellow"/>
         </w:rPr>
         <w:object w:dxaOrig="840" w:dyaOrig="420">
           <v:shape id="_x0000_i1047" type="#_x0000_t75" style="width:42pt;height:21pt" o:ole="">
             <v:imagedata r:id="rId51" o:title=""/>
           </v:shape>
-          <o:OLEObject Type="Embed" ProgID="Equation.DSMT4" ShapeID="_x0000_i1047" DrawAspect="Content" ObjectID="_1618042634" r:id="rId52"/>
-        </w:object>
-      </w:r>
-      <w:r>
+          <o:OLEObject Type="Embed" ProgID="Equation.DSMT4" ShapeID="_x0000_i1047" DrawAspect="Content" ObjectID="_1619980673" r:id="rId52"/>
+        </w:object>
+      </w:r>
+      <w:r>
+        <w:rPr>
+          <w:highlight w:val="yellow"/>
+        </w:rPr>
         <w:t xml:space="preserve"> є розв’язками однорідного хвильового рівняння в трьохвимірному випадку.</w:t>
       </w:r>
     </w:p>
     <w:p>
       <w:pPr>
         <w:pStyle w:val="dtext"/>
-      </w:pPr>
-      <w:r>
+        <w:rPr>
+          <w:highlight w:val="yellow"/>
+        </w:rPr>
+      </w:pPr>
+      <w:r>
+        <w:rPr>
+          <w:highlight w:val="yellow"/>
+        </w:rPr>
         <w:t xml:space="preserve">Аналізуючи нахил прямих </w:t>
       </w:r>
       <w:r>
         <w:rPr>
           <w:position w:val="-28"/>
+          <w:highlight w:val="yellow"/>
         </w:rPr>
         <w:object w:dxaOrig="3080" w:dyaOrig="720">
           <v:shape id="_x0000_i1048" type="#_x0000_t75" style="width:153.75pt;height:36pt" o:ole="">
             <v:imagedata r:id="rId53" o:title=""/>
           </v:shape>
-          <o:OLEObject Type="Embed" ProgID="Equation.3" ShapeID="_x0000_i1048" DrawAspect="Content" ObjectID="_1618042635" r:id="rId54"/>
-        </w:object>
-      </w:r>
-      <w:r>
+          <o:OLEObject Type="Embed" ProgID="Equation.3" ShapeID="_x0000_i1048" DrawAspect="Content" ObjectID="_1619980674" r:id="rId54"/>
+        </w:object>
+      </w:r>
+      <w:r>
+        <w:rPr>
+          <w:highlight w:val="yellow"/>
+        </w:rPr>
         <w:t xml:space="preserve">, можна зрозуміти, що </w:t>
       </w:r>
       <w:r>
         <w:rPr>
           <w:position w:val="-12"/>
+          <w:highlight w:val="yellow"/>
         </w:rPr>
         <w:object w:dxaOrig="840" w:dyaOrig="380">
           <v:shape id="_x0000_i1049" type="#_x0000_t75" style="width:42pt;height:18.75pt" o:ole="">
             <v:imagedata r:id="rId55" o:title=""/>
           </v:shape>
-          <o:OLEObject Type="Embed" ProgID="Equation.3" ShapeID="_x0000_i1049" DrawAspect="Content" ObjectID="_1618042636" r:id="rId56"/>
-        </w:object>
-      </w:r>
-      <w:r>
+          <o:OLEObject Type="Embed" ProgID="Equation.3" ShapeID="_x0000_i1049" DrawAspect="Content" ObjectID="_1619980675" r:id="rId56"/>
+        </w:object>
+      </w:r>
+      <w:r>
+        <w:rPr>
+          <w:highlight w:val="yellow"/>
+        </w:rPr>
         <w:t xml:space="preserve"> - відповідає сферичній хвилі, яка прямує на нескінченість зі швидкістю </w:t>
       </w:r>
       <w:r>
         <w:rPr>
           <w:position w:val="-6"/>
+          <w:highlight w:val="yellow"/>
         </w:rPr>
         <w:object w:dxaOrig="220" w:dyaOrig="240">
           <v:shape id="_x0000_i1050" type="#_x0000_t75" style="width:11.25pt;height:12pt" o:ole="">
             <v:imagedata r:id="rId57" o:title=""/>
           </v:shape>
-          <o:OLEObject Type="Embed" ProgID="Equation.3" ShapeID="_x0000_i1050" DrawAspect="Content" ObjectID="_1618042637" r:id="rId58"/>
-        </w:object>
-      </w:r>
-      <w:r>
+          <o:OLEObject Type="Embed" ProgID="Equation.3" ShapeID="_x0000_i1050" DrawAspect="Content" ObjectID="_1619980676" r:id="rId58"/>
+        </w:object>
+      </w:r>
+      <w:r>
+        <w:rPr>
+          <w:highlight w:val="yellow"/>
+        </w:rPr>
         <w:t xml:space="preserve">, а </w:t>
       </w:r>
       <w:r>
         <w:rPr>
           <w:position w:val="-12"/>
+          <w:highlight w:val="yellow"/>
         </w:rPr>
         <w:object w:dxaOrig="840" w:dyaOrig="380">
           <v:shape id="_x0000_i1051" type="#_x0000_t75" style="width:42pt;height:18.75pt" o:ole="">
             <v:imagedata r:id="rId59" o:title=""/>
           </v:shape>
-          <o:OLEObject Type="Embed" ProgID="Equation.3" ShapeID="_x0000_i1051" DrawAspect="Content" ObjectID="_1618042638" r:id="rId60"/>
-        </w:object>
-      </w:r>
-      <w:r>
+          <o:OLEObject Type="Embed" ProgID="Equation.3" ShapeID="_x0000_i1051" DrawAspect="Content" ObjectID="_1619980677" r:id="rId60"/>
+        </w:object>
+      </w:r>
+      <w:r>
+        <w:rPr>
+          <w:highlight w:val="yellow"/>
+        </w:rPr>
         <w:t xml:space="preserve"> </w:t>
       </w:r>
       <w:r>
+        <w:rPr>
+          <w:highlight w:val="yellow"/>
+        </w:rPr>
         <w:t xml:space="preserve">відповідає хвилі як прямує з нескінченості зі швидкістю </w:t>
       </w:r>
       <w:r>
         <w:rPr>
           <w:position w:val="-6"/>
+          <w:highlight w:val="yellow"/>
         </w:rPr>
         <w:object w:dxaOrig="440" w:dyaOrig="240">
           <v:shape id="_x0000_i1052" type="#_x0000_t75" style="width:21.75pt;height:12pt" o:ole="">
             <v:imagedata r:id="rId61" o:title=""/>
           </v:shape>
-          <o:OLEObject Type="Embed" ProgID="Equation.3" ShapeID="_x0000_i1052" DrawAspect="Content" ObjectID="_1618042639" r:id="rId62"/>
-        </w:object>
-      </w:r>
-      <w:r>
+          <o:OLEObject Type="Embed" ProgID="Equation.3" ShapeID="_x0000_i1052" DrawAspect="Content" ObjectID="_1619980678" r:id="rId62"/>
+        </w:object>
+      </w:r>
+      <w:r>
+        <w:rPr>
+          <w:highlight w:val="yellow"/>
+        </w:rPr>
         <w:t>.</w:t>
       </w:r>
     </w:p>
     <w:p>
       <w:pPr>
         <w:pStyle w:val="dtext"/>
-      </w:pPr>
-      <w:r>
+        <w:rPr>
+          <w:highlight w:val="yellow"/>
+        </w:rPr>
+      </w:pPr>
+      <w:r>
+        <w:rPr>
+          <w:highlight w:val="yellow"/>
+        </w:rPr>
         <w:t>Для виділенн</w:t>
       </w:r>
       <w:r>
+        <w:rPr>
+          <w:highlight w:val="yellow"/>
+        </w:rPr>
         <w:t xml:space="preserve">я єдиного розв’язку зовнішньої </w:t>
       </w:r>
       <w:r>
+        <w:rPr>
+          <w:highlight w:val="yellow"/>
+        </w:rPr>
         <w:t xml:space="preserve">задачі задаються умови поведінки розв’язку задачі в нескінченно віддаленій точці. Ці умови називають умовами випромінювання або умовами Зомерфельда. </w:t>
       </w:r>
     </w:p>
     <w:p>
       <w:pPr>
         <w:pStyle w:val="dtext"/>
+        <w:rPr>
+          <w:highlight w:val="yellow"/>
+        </w:rPr>
       </w:pPr>
       <w:r>
         <w:rPr>
           <w:position w:val="-22"/>
+          <w:highlight w:val="yellow"/>
         </w:rPr>
         <w:object w:dxaOrig="1700" w:dyaOrig="580">
           <v:shape id="_x0000_i1053" type="#_x0000_t75" style="width:84.75pt;height:29.25pt" o:ole="">
             <v:imagedata r:id="rId63" o:title=""/>
           </v:shape>
-          <o:OLEObject Type="Embed" ProgID="Equation.3" ShapeID="_x0000_i1053" DrawAspect="Content" ObjectID="_1618042640" r:id="rId64"/>
-        </w:object>
-      </w:r>
-      <w:r>
+          <o:OLEObject Type="Embed" ProgID="Equation.3" ShapeID="_x0000_i1053" DrawAspect="Content" ObjectID="_1619980679" r:id="rId64"/>
+        </w:object>
+      </w:r>
+      <w:r>
+        <w:rPr>
+          <w:highlight w:val="yellow"/>
+        </w:rPr>
         <w:t>,</w:t>
       </w:r>
       <w:r>
-        <w:tab/>
-      </w:r>
-      <w:r>
+        <w:rPr>
+          <w:highlight w:val="yellow"/>
+        </w:rPr>
+        <w:tab/>
+      </w:r>
+      <w:r>
+        <w:rPr>
+          <w:highlight w:val="yellow"/>
+        </w:rPr>
         <w:tab/>
         <w:t xml:space="preserve"> </w:t>
       </w:r>
       <w:r>
         <w:rPr>
           <w:position w:val="-36"/>
+          <w:highlight w:val="yellow"/>
         </w:rPr>
         <w:object w:dxaOrig="3739" w:dyaOrig="800">
           <v:shape id="_x0000_i1054" type="#_x0000_t75" style="width:186.75pt;height:39.75pt" o:ole="">
             <v:imagedata r:id="rId65" o:title=""/>
           </v:shape>
-          <o:OLEObject Type="Embed" ProgID="Equation.3" ShapeID="_x0000_i1054" DrawAspect="Content" ObjectID="_1618042641" r:id="rId66"/>
-        </w:object>
-      </w:r>
-      <w:r>
-        <w:tab/>
-      </w:r>
-      <w:r>
+          <o:OLEObject Type="Embed" ProgID="Equation.3" ShapeID="_x0000_i1054" DrawAspect="Content" ObjectID="_1619980680" r:id="rId66"/>
+        </w:object>
+      </w:r>
+      <w:r>
+        <w:rPr>
+          <w:highlight w:val="yellow"/>
+        </w:rPr>
+        <w:tab/>
+      </w:r>
+      <w:r>
+        <w:rPr>
+          <w:highlight w:val="yellow"/>
+        </w:rPr>
         <w:tab/>
         <w:t>(6.14)</w:t>
       </w:r>
       <w:r>
+        <w:rPr>
+          <w:highlight w:val="yellow"/>
+        </w:rPr>
         <w:t>,</w:t>
       </w:r>
     </w:p>
     <w:p>
       <w:pPr>
         <w:pStyle w:val="dtext"/>
+        <w:rPr>
+          <w:highlight w:val="yellow"/>
+        </w:rPr>
       </w:pPr>
       <w:r>
         <w:rPr>
           <w:position w:val="-22"/>
+          <w:highlight w:val="yellow"/>
         </w:rPr>
         <w:object w:dxaOrig="1700" w:dyaOrig="580">
           <v:shape id="_x0000_i1055" type="#_x0000_t75" style="width:84.75pt;height:29.25pt" o:ole="">
             <v:imagedata r:id="rId67" o:title=""/>
           </v:shape>
-          <o:OLEObject Type="Embed" ProgID="Equation.3" ShapeID="_x0000_i1055" DrawAspect="Content" ObjectID="_1618042642" r:id="rId68"/>
-        </w:object>
-      </w:r>
-      <w:r>
-        <w:tab/>
-      </w:r>
-      <w:r>
+          <o:OLEObject Type="Embed" ProgID="Equation.3" ShapeID="_x0000_i1055" DrawAspect="Content" ObjectID="_1619980681" r:id="rId68"/>
+        </w:object>
+      </w:r>
+      <w:r>
+        <w:rPr>
+          <w:highlight w:val="yellow"/>
+        </w:rPr>
+        <w:tab/>
+      </w:r>
+      <w:r>
+        <w:rPr>
+          <w:highlight w:val="yellow"/>
+        </w:rPr>
         <w:tab/>
       </w:r>
       <w:r>
         <w:rPr>
           <w:position w:val="-36"/>
+          <w:highlight w:val="yellow"/>
         </w:rPr>
         <w:object w:dxaOrig="3739" w:dyaOrig="800">
           <v:shape id="_x0000_i1056" type="#_x0000_t75" style="width:186.75pt;height:39.75pt" o:ole="">
             <v:imagedata r:id="rId69" o:title=""/>
           </v:shape>
-          <o:OLEObject Type="Embed" ProgID="Equation.3" ShapeID="_x0000_i1056" DrawAspect="Content" ObjectID="_1618042643" r:id="rId70"/>
-        </w:object>
-      </w:r>
-      <w:r>
-        <w:tab/>
-      </w:r>
-      <w:r>
-        <w:tab/>
-      </w:r>
-      <w:r>
+          <o:OLEObject Type="Embed" ProgID="Equation.3" ShapeID="_x0000_i1056" DrawAspect="Content" ObjectID="_1619980682" r:id="rId70"/>
+        </w:object>
+      </w:r>
+      <w:r>
+        <w:rPr>
+          <w:highlight w:val="yellow"/>
+        </w:rPr>
+        <w:tab/>
+      </w:r>
+      <w:r>
+        <w:rPr>
+          <w:highlight w:val="yellow"/>
+        </w:rPr>
+        <w:tab/>
+      </w:r>
+      <w:r>
+        <w:rPr>
+          <w:highlight w:val="yellow"/>
+        </w:rPr>
         <w:t>(6.15)</w:t>
       </w:r>
       <w:r>
+        <w:rPr>
+          <w:highlight w:val="yellow"/>
+        </w:rPr>
         <w:t>.</w:t>
       </w:r>
     </w:p>
     <w:p>
       <w:pPr>
         <w:pStyle w:val="dtext"/>
-      </w:pPr>
-      <w:r>
+        <w:rPr>
+          <w:highlight w:val="yellow"/>
+        </w:rPr>
+      </w:pPr>
+      <w:r>
+        <w:rPr>
+          <w:highlight w:val="yellow"/>
+        </w:rPr>
         <w:t>Умова (6.14) відповідає хвил</w:t>
       </w:r>
       <w:r>
+        <w:rPr>
+          <w:highlight w:val="yellow"/>
+        </w:rPr>
         <w:t>ям, що уходять на нескінченість, (6.15)</w:t>
       </w:r>
       <w:r>
+        <w:rPr>
+          <w:highlight w:val="yellow"/>
+        </w:rPr>
         <w:t xml:space="preserve"> - хвилям, що приходять з нескінченості.</w:t>
       </w:r>
     </w:p>
     <w:p>
       <w:pPr>
         <w:pStyle w:val="dtext"/>
-      </w:pPr>
-      <w:r>
+        <w:rPr>
+          <w:highlight w:val="yellow"/>
+        </w:rPr>
+      </w:pPr>
+      <w:r>
+        <w:rPr>
+          <w:highlight w:val="yellow"/>
+        </w:rPr>
         <w:t>Саме умови (6.14) і (6.15) забезпечують єдність розв’язку зовнішніх граничних задач для рівняння Гельмгольца.</w:t>
       </w:r>
     </w:p>
     <w:p>
       <w:pPr>
         <w:pStyle w:val="dtext"/>
-      </w:pPr>
-      <w:r>
+        <w:rPr>
+          <w:highlight w:val="yellow"/>
+        </w:rPr>
+      </w:pPr>
+      <w:r>
+        <w:rPr>
+          <w:highlight w:val="yellow"/>
+        </w:rPr>
         <w:t>Для доведення цього факту можна скористатися формулами інтегрального представлення розв’язку однорідного рівняння Гельмгольца.</w:t>
       </w:r>
     </w:p>
     <w:p>
       <w:pPr>
         <w:pStyle w:val="dtext"/>
+        <w:rPr>
+          <w:highlight w:val="yellow"/>
+        </w:rPr>
       </w:pPr>
       <w:r>
         <w:rPr>
           <w:position w:val="-12"/>
+          <w:highlight w:val="yellow"/>
         </w:rPr>
         <w:object w:dxaOrig="200" w:dyaOrig="380">
           <v:shape id="_x0000_i1057" type="#_x0000_t75" style="width:9.75pt;height:18.75pt" o:ole="">
             <v:imagedata r:id="rId71" o:title=""/>
           </v:shape>
-          <o:OLEObject Type="Embed" ProgID="Equation.3" ShapeID="_x0000_i1057" DrawAspect="Content" ObjectID="_1618042644" r:id="rId72"/>
+          <o:OLEObject Type="Embed" ProgID="Equation.3" ShapeID="_x0000_i1057" DrawAspect="Content" ObjectID="_1619980683" r:id="rId72"/>
         </w:object>
       </w:r>
       <w:r>
         <w:rPr>
           <w:position w:val="-6"/>
+          <w:highlight w:val="yellow"/>
         </w:rPr>
         <w:object w:dxaOrig="1460" w:dyaOrig="360">
           <v:shape id="_x0000_i1058" type="#_x0000_t75" style="width:72.75pt;height:18pt" o:ole="">
             <v:imagedata r:id="rId73" o:title=""/>
           </v:shape>
-          <o:OLEObject Type="Embed" ProgID="Equation.3" ShapeID="_x0000_i1058" DrawAspect="Content" ObjectID="_1618042645" r:id="rId74"/>
-        </w:object>
-      </w:r>
-      <w:r>
+          <o:OLEObject Type="Embed" ProgID="Equation.3" ShapeID="_x0000_i1058" DrawAspect="Content" ObjectID="_1619980684" r:id="rId74"/>
+        </w:object>
+      </w:r>
+      <w:r>
+        <w:rPr>
+          <w:highlight w:val="yellow"/>
+        </w:rPr>
         <w:t xml:space="preserve"> </w:t>
       </w:r>
       <w:r>
-        <w:tab/>
-      </w:r>
-    </w:p>
-    <w:p>
-      <w:pPr>
-        <w:pStyle w:val="dtext"/>
+        <w:rPr>
+          <w:highlight w:val="yellow"/>
+        </w:rPr>
+        <w:tab/>
+      </w:r>
+    </w:p>
+    <w:p>
+      <w:pPr>
+        <w:pStyle w:val="dtext"/>
+        <w:rPr>
+          <w:highlight w:val="yellow"/>
+        </w:rPr>
       </w:pPr>
       <w:r>
         <w:rPr>
           <w:position w:val="-40"/>
+          <w:highlight w:val="yellow"/>
         </w:rPr>
         <w:object w:dxaOrig="6000" w:dyaOrig="940">
           <v:shape id="_x0000_i1059" type="#_x0000_t75" style="width:300pt;height:47.25pt" o:ole="">
             <v:imagedata r:id="rId75" o:title=""/>
           </v:shape>
-          <o:OLEObject Type="Embed" ProgID="Equation.3" ShapeID="_x0000_i1059" DrawAspect="Content" ObjectID="_1618042646" r:id="rId76"/>
-        </w:object>
-      </w:r>
-      <w:r>
-        <w:tab/>
-      </w:r>
-      <w:r>
-        <w:tab/>
-      </w:r>
-      <w:r>
-        <w:tab/>
-      </w:r>
-      <w:r>
+          <o:OLEObject Type="Embed" ProgID="Equation.3" ShapeID="_x0000_i1059" DrawAspect="Content" ObjectID="_1619980685" r:id="rId76"/>
+        </w:object>
+      </w:r>
+      <w:r>
+        <w:rPr>
+          <w:highlight w:val="yellow"/>
+        </w:rPr>
+        <w:tab/>
+      </w:r>
+      <w:r>
+        <w:rPr>
+          <w:highlight w:val="yellow"/>
+        </w:rPr>
+        <w:tab/>
+      </w:r>
+      <w:r>
+        <w:rPr>
+          <w:highlight w:val="yellow"/>
+        </w:rPr>
+        <w:tab/>
+      </w:r>
+      <w:r>
+        <w:rPr>
+          <w:highlight w:val="yellow"/>
+        </w:rPr>
         <w:t>(6.16)</w:t>
       </w:r>
       <w:r>
+        <w:rPr>
+          <w:highlight w:val="yellow"/>
+        </w:rPr>
         <w:t>.</w:t>
       </w:r>
     </w:p>
     <w:p>
       <w:pPr>
         <w:pStyle w:val="dtext"/>
-      </w:pPr>
-      <w:r>
+        <w:rPr>
+          <w:highlight w:val="yellow"/>
+        </w:rPr>
+      </w:pPr>
+      <w:r>
+        <w:rPr>
+          <w:highlight w:val="yellow"/>
+        </w:rPr>
         <w:t>Формула (6.16) є аналогом фор</w:t>
       </w:r>
       <w:r>
+        <w:rPr>
+          <w:highlight w:val="yellow"/>
+        </w:rPr>
         <w:t xml:space="preserve">мули </w:t>
       </w:r>
       <w:r>
+        <w:rPr>
+          <w:highlight w:val="yellow"/>
+        </w:rPr>
         <w:t>(5.5) отриманої для представлення розв’язків рівняння Лапласа.</w:t>
       </w:r>
     </w:p>
     <w:p>
       <w:pPr>
         <w:pStyle w:val="dtext"/>
-      </w:pPr>
-      <w:r>
+        <w:rPr>
+          <w:highlight w:val="yellow"/>
+        </w:rPr>
+      </w:pPr>
+      <w:r>
+        <w:rPr>
+          <w:highlight w:val="yellow"/>
+        </w:rPr>
         <w:t xml:space="preserve">Записавши (6.16) для сфери </w:t>
       </w:r>
       <w:r>
         <w:rPr>
           <w:position w:val="-12"/>
+          <w:highlight w:val="yellow"/>
         </w:rPr>
         <w:object w:dxaOrig="720" w:dyaOrig="380">
           <v:shape id="_x0000_i1060" type="#_x0000_t75" style="width:36pt;height:18.75pt" o:ole="">
             <v:imagedata r:id="rId77" o:title=""/>
           </v:shape>
-          <o:OLEObject Type="Embed" ProgID="Equation.3" ShapeID="_x0000_i1060" DrawAspect="Content" ObjectID="_1618042647" r:id="rId78"/>
-        </w:object>
-      </w:r>
-      <w:r>
+          <o:OLEObject Type="Embed" ProgID="Equation.3" ShapeID="_x0000_i1060" DrawAspect="Content" ObjectID="_1619980686" r:id="rId78"/>
+        </w:object>
+      </w:r>
+      <w:r>
+        <w:rPr>
+          <w:highlight w:val="yellow"/>
+        </w:rPr>
         <w:t xml:space="preserve"> і спрямовуючи її радіус до нескінченості, а також враховуючи умо</w:t>
       </w:r>
       <w:r>
+        <w:rPr>
+          <w:highlight w:val="yellow"/>
+        </w:rPr>
         <w:t>ви Зомерфельда (6.14) для знака</w:t>
       </w:r>
       <w:r>
+        <w:rPr>
+          <w:highlight w:val="yellow"/>
+        </w:rPr>
         <w:t xml:space="preserve"> плюс </w:t>
       </w:r>
       <w:r>
+        <w:rPr>
+          <w:highlight w:val="yellow"/>
+        </w:rPr>
         <w:t xml:space="preserve">та (6.15) для знаку </w:t>
       </w:r>
       <w:r>
+        <w:rPr>
+          <w:highlight w:val="yellow"/>
+        </w:rPr>
         <w:t xml:space="preserve">мінус ми отримаємо, що </w:t>
       </w:r>
       <w:r>
         <w:rPr>
           <w:position w:val="-12"/>
+          <w:highlight w:val="yellow"/>
         </w:rPr>
         <w:object w:dxaOrig="960" w:dyaOrig="360">
           <v:shape id="_x0000_i1061" type="#_x0000_t75" style="width:48pt;height:18pt" o:ole="">
             <v:imagedata r:id="rId79" o:title=""/>
           </v:shape>
-          <o:OLEObject Type="Embed" ProgID="Equation.3" ShapeID="_x0000_i1061" DrawAspect="Content" ObjectID="_1618042648" r:id="rId80"/>
-        </w:object>
-      </w:r>
-      <w:r>
+          <o:OLEObject Type="Embed" ProgID="Equation.3" ShapeID="_x0000_i1061" DrawAspect="Content" ObjectID="_1619980687" r:id="rId80"/>
+        </w:object>
+      </w:r>
+      <w:r>
+        <w:rPr>
+          <w:highlight w:val="yellow"/>
+        </w:rPr>
         <w:t>.</w:t>
       </w:r>
     </w:p>
@@ -1026,68 +1543,110 @@
       <w:pPr>
         <w:pStyle w:val="dtext"/>
         <w:rPr>
+          <w:highlight w:val="yellow"/>
           <w:lang w:val="ru-RU"/>
         </w:rPr>
       </w:pPr>
       <w:r>
+        <w:rPr>
+          <w:highlight w:val="yellow"/>
+        </w:rPr>
         <w:t xml:space="preserve">У випадку рівняння Гельмгольца на площині </w:t>
       </w:r>
       <w:r>
+        <w:rPr>
+          <w:highlight w:val="yellow"/>
+        </w:rPr>
         <w:t>у</w:t>
       </w:r>
       <w:r>
+        <w:rPr>
+          <w:highlight w:val="yellow"/>
+        </w:rPr>
         <w:t>мови</w:t>
       </w:r>
       <w:r>
         <w:rPr>
+          <w:highlight w:val="yellow"/>
           <w:lang w:val="ru-RU"/>
         </w:rPr>
-        <w:t xml:space="preserve"> Зомерфельда мають вигляд:</w:t>
-      </w:r>
-    </w:p>
-    <w:p>
-      <w:pPr>
-        <w:pStyle w:val="dtext"/>
+        <w:t xml:space="preserve"> Зомерфельда мають </w:t>
+      </w:r>
+      <w:r>
+        <w:rPr>
+          <w:highlight w:val="yellow"/>
+          <w:lang w:val="ru-RU"/>
+        </w:rPr>
+        <w:lastRenderedPageBreak/>
+        <w:t>вигляд:</w:t>
+      </w:r>
+    </w:p>
+    <w:p>
+      <w:pPr>
+        <w:pStyle w:val="dtext"/>
+        <w:rPr>
+          <w:highlight w:val="yellow"/>
+        </w:rPr>
       </w:pPr>
       <w:r>
         <w:rPr>
           <w:position w:val="-22"/>
+          <w:highlight w:val="yellow"/>
         </w:rPr>
         <w:object w:dxaOrig="1860" w:dyaOrig="580">
           <v:shape id="_x0000_i1062" type="#_x0000_t75" style="width:93pt;height:29.25pt" o:ole="">
             <v:imagedata r:id="rId81" o:title=""/>
           </v:shape>
-          <o:OLEObject Type="Embed" ProgID="Equation.3" ShapeID="_x0000_i1062" DrawAspect="Content" ObjectID="_1618042649" r:id="rId82"/>
-        </w:object>
-      </w:r>
-      <w:r>
+          <o:OLEObject Type="Embed" ProgID="Equation.3" ShapeID="_x0000_i1062" DrawAspect="Content" ObjectID="_1619980688" r:id="rId82"/>
+        </w:object>
+      </w:r>
+      <w:r>
+        <w:rPr>
+          <w:highlight w:val="yellow"/>
+        </w:rPr>
         <w:t>,</w:t>
       </w:r>
       <w:r>
-        <w:tab/>
-      </w:r>
-      <w:r>
+        <w:rPr>
+          <w:highlight w:val="yellow"/>
+        </w:rPr>
+        <w:tab/>
+      </w:r>
+      <w:r>
+        <w:rPr>
+          <w:highlight w:val="yellow"/>
+        </w:rPr>
         <w:tab/>
         <w:t xml:space="preserve"> </w:t>
       </w:r>
       <w:r>
         <w:rPr>
           <w:position w:val="-36"/>
+          <w:highlight w:val="yellow"/>
         </w:rPr>
         <w:object w:dxaOrig="3940" w:dyaOrig="800">
           <v:shape id="_x0000_i1063" type="#_x0000_t75" style="width:197.25pt;height:39.75pt" o:ole="">
             <v:imagedata r:id="rId83" o:title=""/>
           </v:shape>
-          <o:OLEObject Type="Embed" ProgID="Equation.3" ShapeID="_x0000_i1063" DrawAspect="Content" ObjectID="_1618042650" r:id="rId84"/>
-        </w:object>
-      </w:r>
-      <w:r>
-        <w:tab/>
-      </w:r>
-      <w:r>
-        <w:tab/>
-      </w:r>
-      <w:r>
+          <o:OLEObject Type="Embed" ProgID="Equation.3" ShapeID="_x0000_i1063" DrawAspect="Content" ObjectID="_1619980689" r:id="rId84"/>
+        </w:object>
+      </w:r>
+      <w:r>
+        <w:rPr>
+          <w:highlight w:val="yellow"/>
+        </w:rPr>
+        <w:tab/>
+      </w:r>
+      <w:r>
+        <w:rPr>
+          <w:highlight w:val="yellow"/>
+        </w:rPr>
+        <w:tab/>
+      </w:r>
+      <w:r>
+        <w:rPr>
+          <w:highlight w:val="yellow"/>
+        </w:rPr>
         <w:t>(</w:t>
       </w:r>
       <w:smartTag w:uri="urn:schemas-microsoft-com:office:smarttags" w:element="metricconverter">
@@ -1095,19 +1654,29 @@
           <w:attr w:name="ProductID" w:val="6.14’"/>
         </w:smartTagPr>
         <w:r>
+          <w:rPr>
+            <w:highlight w:val="yellow"/>
+          </w:rPr>
           <w:t>6.14</w:t>
         </w:r>
         <w:r>
           <w:rPr>
+            <w:highlight w:val="yellow"/>
             <w:lang w:val="ru-RU"/>
           </w:rPr>
           <w:t>’</w:t>
         </w:r>
       </w:smartTag>
       <w:r>
+        <w:rPr>
+          <w:highlight w:val="yellow"/>
+        </w:rPr>
         <w:t>)</w:t>
       </w:r>
       <w:r>
+        <w:rPr>
+          <w:highlight w:val="yellow"/>
+        </w:rPr>
         <w:t>,</w:t>
       </w:r>
     </w:p>
@@ -1118,42 +1687,62 @@
       <w:r>
         <w:rPr>
           <w:position w:val="-22"/>
+          <w:highlight w:val="yellow"/>
         </w:rPr>
         <w:object w:dxaOrig="1860" w:dyaOrig="580">
           <v:shape id="_x0000_i1064" type="#_x0000_t75" style="width:93pt;height:29.25pt" o:ole="">
             <v:imagedata r:id="rId81" o:title=""/>
           </v:shape>
-          <o:OLEObject Type="Embed" ProgID="Equation.3" ShapeID="_x0000_i1064" DrawAspect="Content" ObjectID="_1618042651" r:id="rId85"/>
-        </w:object>
-      </w:r>
-      <w:r>
+          <o:OLEObject Type="Embed" ProgID="Equation.3" ShapeID="_x0000_i1064" DrawAspect="Content" ObjectID="_1619980690" r:id="rId85"/>
+        </w:object>
+      </w:r>
+      <w:r>
+        <w:rPr>
+          <w:highlight w:val="yellow"/>
+        </w:rPr>
         <w:t>,</w:t>
       </w:r>
       <w:r>
-        <w:tab/>
-      </w:r>
-      <w:r>
+        <w:rPr>
+          <w:highlight w:val="yellow"/>
+        </w:rPr>
+        <w:tab/>
+      </w:r>
+      <w:r>
+        <w:rPr>
+          <w:highlight w:val="yellow"/>
+        </w:rPr>
         <w:tab/>
         <w:t xml:space="preserve"> </w:t>
       </w:r>
       <w:r>
         <w:rPr>
           <w:position w:val="-36"/>
+          <w:highlight w:val="yellow"/>
         </w:rPr>
         <w:object w:dxaOrig="3940" w:dyaOrig="800">
           <v:shape id="_x0000_i1065" type="#_x0000_t75" style="width:197.25pt;height:39.75pt" o:ole="">
             <v:imagedata r:id="rId86" o:title=""/>
           </v:shape>
-          <o:OLEObject Type="Embed" ProgID="Equation.3" ShapeID="_x0000_i1065" DrawAspect="Content" ObjectID="_1618042652" r:id="rId87"/>
-        </w:object>
-      </w:r>
-      <w:r>
-        <w:tab/>
-      </w:r>
-      <w:r>
-        <w:tab/>
-      </w:r>
-      <w:r>
+          <o:OLEObject Type="Embed" ProgID="Equation.3" ShapeID="_x0000_i1065" DrawAspect="Content" ObjectID="_1619980691" r:id="rId87"/>
+        </w:object>
+      </w:r>
+      <w:r>
+        <w:rPr>
+          <w:highlight w:val="yellow"/>
+        </w:rPr>
+        <w:tab/>
+      </w:r>
+      <w:r>
+        <w:rPr>
+          <w:highlight w:val="yellow"/>
+        </w:rPr>
+        <w:tab/>
+      </w:r>
+      <w:r>
+        <w:rPr>
+          <w:highlight w:val="yellow"/>
+        </w:rPr>
         <w:t>(</w:t>
       </w:r>
       <w:smartTag w:uri="urn:schemas-microsoft-com:office:smarttags" w:element="metricconverter">
@@ -1161,19 +1750,29 @@
           <w:attr w:name="ProductID" w:val="6.15’"/>
         </w:smartTagPr>
         <w:r>
+          <w:rPr>
+            <w:highlight w:val="yellow"/>
+          </w:rPr>
           <w:t>6.15</w:t>
         </w:r>
         <w:r>
           <w:rPr>
+            <w:highlight w:val="yellow"/>
             <w:lang w:val="ru-RU"/>
           </w:rPr>
           <w:t>’</w:t>
         </w:r>
       </w:smartTag>
       <w:r>
+        <w:rPr>
+          <w:highlight w:val="yellow"/>
+        </w:rPr>
         <w:t>)</w:t>
       </w:r>
       <w:r>
+        <w:rPr>
+          <w:highlight w:val="yellow"/>
+        </w:rPr>
         <w:t>.</w:t>
       </w:r>
     </w:p>
@@ -1189,23 +1788,14 @@
       <w:pPr>
         <w:pStyle w:val="dtext"/>
         <w:jc w:val="center"/>
-        <w:rPr>
-          <w:lang w:val="ru-RU"/>
-        </w:rPr>
-      </w:pPr>
-      <w:r>
-        <w:rPr>
-          <w:lang w:val="ru-RU"/>
-        </w:rPr>
+      </w:pPr>
+      <w:r>
         <w:t xml:space="preserve">[1, стор. </w:t>
       </w:r>
       <w:r>
         <w:t>345 - 357</w:t>
       </w:r>
       <w:r>
-        <w:rPr>
-          <w:lang w:val="ru-RU"/>
-        </w:rPr>
         <w:t>]</w:t>
       </w:r>
     </w:p>
@@ -1253,7 +1843,7 @@
           <v:shape id="_x0000_i1066" type="#_x0000_t75" style="width:153.75pt;height:21pt" o:ole="">
             <v:imagedata r:id="rId88" o:title=""/>
           </v:shape>
-          <o:OLEObject Type="Embed" ProgID="Equation.3" ShapeID="_x0000_i1066" DrawAspect="Content" ObjectID="_1618042653" r:id="rId89"/>
+          <o:OLEObject Type="Embed" ProgID="Equation.3" ShapeID="_x0000_i1066" DrawAspect="Content" ObjectID="_1619980692" r:id="rId89"/>
         </w:object>
       </w:r>
       <w:r>
@@ -1302,7 +1892,7 @@
           <v:shape id="_x0000_i1067" type="#_x0000_t75" style="width:154.5pt;height:21pt" o:ole="">
             <v:imagedata r:id="rId90" o:title=""/>
           </v:shape>
-          <o:OLEObject Type="Embed" ProgID="Equation.3" ShapeID="_x0000_i1067" DrawAspect="Content" ObjectID="_1618042654" r:id="rId91"/>
+          <o:OLEObject Type="Embed" ProgID="Equation.3" ShapeID="_x0000_i1067" DrawAspect="Content" ObjectID="_1619980693" r:id="rId91"/>
         </w:object>
       </w:r>
       <w:r>
@@ -1354,7 +1944,7 @@
           <v:shape id="_x0000_i1068" type="#_x0000_t75" style="width:9.75pt;height:10.5pt" o:ole="">
             <v:imagedata r:id="rId92" o:title=""/>
           </v:shape>
-          <o:OLEObject Type="Embed" ProgID="Equation.3" ShapeID="_x0000_i1068" DrawAspect="Content" ObjectID="_1618042655" r:id="rId93"/>
+          <o:OLEObject Type="Embed" ProgID="Equation.3" ShapeID="_x0000_i1068" DrawAspect="Content" ObjectID="_1619980694" r:id="rId93"/>
         </w:object>
       </w:r>
       <w:r>
@@ -1376,7 +1966,7 @@
           <v:shape id="_x0000_i1069" type="#_x0000_t75" style="width:9.75pt;height:10.5pt" o:ole="">
             <v:imagedata r:id="rId92" o:title=""/>
           </v:shape>
-          <o:OLEObject Type="Embed" ProgID="Equation.3" ShapeID="_x0000_i1069" DrawAspect="Content" ObjectID="_1618042656" r:id="rId94"/>
+          <o:OLEObject Type="Embed" ProgID="Equation.3" ShapeID="_x0000_i1069" DrawAspect="Content" ObjectID="_1619980695" r:id="rId94"/>
         </w:object>
       </w:r>
       <w:r>
@@ -1396,7 +1986,7 @@
           <v:shape id="_x0000_i1070" type="#_x0000_t75" style="width:9.75pt;height:10.5pt" o:ole="">
             <v:imagedata r:id="rId92" o:title=""/>
           </v:shape>
-          <o:OLEObject Type="Embed" ProgID="Equation.3" ShapeID="_x0000_i1070" DrawAspect="Content" ObjectID="_1618042657" r:id="rId95"/>
+          <o:OLEObject Type="Embed" ProgID="Equation.3" ShapeID="_x0000_i1070" DrawAspect="Content" ObjectID="_1619980696" r:id="rId95"/>
         </w:object>
       </w:r>
       <w:r>
@@ -1418,7 +2008,7 @@
           <v:shape id="_x0000_i1071" type="#_x0000_t75" style="width:35.25pt;height:17.25pt" o:ole="">
             <v:imagedata r:id="rId96" o:title=""/>
           </v:shape>
-          <o:OLEObject Type="Embed" ProgID="Equation.3" ShapeID="_x0000_i1071" DrawAspect="Content" ObjectID="_1618042658" r:id="rId97"/>
+          <o:OLEObject Type="Embed" ProgID="Equation.3" ShapeID="_x0000_i1071" DrawAspect="Content" ObjectID="_1619980697" r:id="rId97"/>
         </w:object>
       </w:r>
       <w:r>
@@ -1454,7 +2044,7 @@
           <v:shape id="_x0000_i1072" type="#_x0000_t75" style="width:181.5pt;height:21pt" o:ole="">
             <v:imagedata r:id="rId98" o:title=""/>
           </v:shape>
-          <o:OLEObject Type="Embed" ProgID="Equation.3" ShapeID="_x0000_i1072" DrawAspect="Content" ObjectID="_1618042659" r:id="rId99"/>
+          <o:OLEObject Type="Embed" ProgID="Equation.3" ShapeID="_x0000_i1072" DrawAspect="Content" ObjectID="_1619980698" r:id="rId99"/>
         </w:object>
       </w:r>
       <w:r>
@@ -1492,7 +2082,7 @@
           <v:shape id="_x0000_i1073" type="#_x0000_t75" style="width:67.5pt;height:18.75pt" o:ole="">
             <v:imagedata r:id="rId100" o:title=""/>
           </v:shape>
-          <o:OLEObject Type="Embed" ProgID="Equation.3" ShapeID="_x0000_i1073" DrawAspect="Content" ObjectID="_1618042660" r:id="rId101"/>
+          <o:OLEObject Type="Embed" ProgID="Equation.3" ShapeID="_x0000_i1073" DrawAspect="Content" ObjectID="_1619980699" r:id="rId101"/>
         </w:object>
       </w:r>
       <w:r>
@@ -1514,7 +2104,7 @@
           <v:shape id="_x0000_i1074" type="#_x0000_t75" style="width:11.25pt;height:12pt" o:ole="">
             <v:imagedata r:id="rId102" o:title=""/>
           </v:shape>
-          <o:OLEObject Type="Embed" ProgID="Equation.3" ShapeID="_x0000_i1074" DrawAspect="Content" ObjectID="_1618042661" r:id="rId103"/>
+          <o:OLEObject Type="Embed" ProgID="Equation.3" ShapeID="_x0000_i1074" DrawAspect="Content" ObjectID="_1619980700" r:id="rId103"/>
         </w:object>
       </w:r>
     </w:p>
@@ -1531,7 +2121,7 @@
           <v:shape id="_x0000_i1075" type="#_x0000_t75" style="width:417.75pt;height:36.75pt" o:ole="">
             <v:imagedata r:id="rId104" o:title=""/>
           </v:shape>
-          <o:OLEObject Type="Embed" ProgID="Equation.3" ShapeID="_x0000_i1075" DrawAspect="Content" ObjectID="_1618042662" r:id="rId105"/>
+          <o:OLEObject Type="Embed" ProgID="Equation.3" ShapeID="_x0000_i1075" DrawAspect="Content" ObjectID="_1619980701" r:id="rId105"/>
         </w:object>
       </w:r>
       <w:r>
@@ -1562,7 +2152,7 @@
           <v:shape id="_x0000_i1076" type="#_x0000_t75" style="width:152.25pt;height:65.25pt" o:ole="">
             <v:imagedata r:id="rId106" o:title=""/>
           </v:shape>
-          <o:OLEObject Type="Embed" ProgID="Equation.3" ShapeID="_x0000_i1076" DrawAspect="Content" ObjectID="_1618042663" r:id="rId107"/>
+          <o:OLEObject Type="Embed" ProgID="Equation.3" ShapeID="_x0000_i1076" DrawAspect="Content" ObjectID="_1619980702" r:id="rId107"/>
         </w:object>
       </w:r>
       <w:r>
@@ -1605,7 +2195,7 @@
           <v:shape id="_x0000_i1077" type="#_x0000_t75" style="width:30.75pt;height:12.75pt" o:ole="">
             <v:imagedata r:id="rId108" o:title=""/>
           </v:shape>
-          <o:OLEObject Type="Embed" ProgID="Equation.3" ShapeID="_x0000_i1077" DrawAspect="Content" ObjectID="_1618042664" r:id="rId109"/>
+          <o:OLEObject Type="Embed" ProgID="Equation.3" ShapeID="_x0000_i1077" DrawAspect="Content" ObjectID="_1619980703" r:id="rId109"/>
         </w:object>
       </w:r>
       <w:r>
@@ -1616,7 +2206,7 @@
           <v:shape id="_x0000_i1078" type="#_x0000_t75" style="width:38.25pt;height:12.75pt" o:ole="">
             <v:imagedata r:id="rId110" o:title=""/>
           </v:shape>
-          <o:OLEObject Type="Embed" ProgID="Equation.3" ShapeID="_x0000_i1078" DrawAspect="Content" ObjectID="_1618042665" r:id="rId111"/>
+          <o:OLEObject Type="Embed" ProgID="Equation.3" ShapeID="_x0000_i1078" DrawAspect="Content" ObjectID="_1619980704" r:id="rId111"/>
         </w:object>
       </w:r>
       <w:r>
@@ -1650,7 +2240,7 @@
           <v:shape id="_x0000_i1079" type="#_x0000_t75" style="width:30.75pt;height:12.75pt" o:ole="">
             <v:imagedata r:id="rId112" o:title=""/>
           </v:shape>
-          <o:OLEObject Type="Embed" ProgID="Equation.3" ShapeID="_x0000_i1079" DrawAspect="Content" ObjectID="_1618042666" r:id="rId113"/>
+          <o:OLEObject Type="Embed" ProgID="Equation.3" ShapeID="_x0000_i1079" DrawAspect="Content" ObjectID="_1619980705" r:id="rId113"/>
         </w:object>
       </w:r>
       <w:r>
@@ -1664,7 +2254,7 @@
           <v:shape id="_x0000_i1080" type="#_x0000_t75" style="width:150.75pt;height:37.5pt" o:ole="">
             <v:imagedata r:id="rId114" o:title=""/>
           </v:shape>
-          <o:OLEObject Type="Embed" ProgID="Equation.3" ShapeID="_x0000_i1080" DrawAspect="Content" ObjectID="_1618042667" r:id="rId115"/>
+          <o:OLEObject Type="Embed" ProgID="Equation.3" ShapeID="_x0000_i1080" DrawAspect="Content" ObjectID="_1619980706" r:id="rId115"/>
         </w:object>
       </w:r>
       <w:r>
@@ -1716,7 +2306,7 @@
           <v:shape id="_x0000_i1081" type="#_x0000_t75" style="width:131.25pt;height:18.75pt" o:ole="">
             <v:imagedata r:id="rId116" o:title=""/>
           </v:shape>
-          <o:OLEObject Type="Embed" ProgID="Equation.3" ShapeID="_x0000_i1081" DrawAspect="Content" ObjectID="_1618042668" r:id="rId117"/>
+          <o:OLEObject Type="Embed" ProgID="Equation.3" ShapeID="_x0000_i1081" DrawAspect="Content" ObjectID="_1619980707" r:id="rId117"/>
         </w:object>
       </w:r>
     </w:p>
@@ -1740,7 +2330,7 @@
           <v:shape id="_x0000_i1082" type="#_x0000_t75" style="width:219pt;height:37.5pt" o:ole="">
             <v:imagedata r:id="rId118" o:title=""/>
           </v:shape>
-          <o:OLEObject Type="Embed" ProgID="Equation.3" ShapeID="_x0000_i1082" DrawAspect="Content" ObjectID="_1618042669" r:id="rId119"/>
+          <o:OLEObject Type="Embed" ProgID="Equation.3" ShapeID="_x0000_i1082" DrawAspect="Content" ObjectID="_1619980708" r:id="rId119"/>
         </w:object>
       </w:r>
       <w:r>
@@ -1789,7 +2379,7 @@
           <v:shape id="_x0000_i1083" type="#_x0000_t75" style="width:87.75pt;height:38.25pt" o:ole="">
             <v:imagedata r:id="rId120" o:title=""/>
           </v:shape>
-          <o:OLEObject Type="Embed" ProgID="Equation.3" ShapeID="_x0000_i1083" DrawAspect="Content" ObjectID="_1618042670" r:id="rId121"/>
+          <o:OLEObject Type="Embed" ProgID="Equation.3" ShapeID="_x0000_i1083" DrawAspect="Content" ObjectID="_1619980709" r:id="rId121"/>
         </w:object>
       </w:r>
       <w:r>
@@ -1837,7 +2427,7 @@
           <v:shape id="_x0000_i1084" type="#_x0000_t75" style="width:183.75pt;height:42pt" o:ole="">
             <v:imagedata r:id="rId122" o:title=""/>
           </v:shape>
-          <o:OLEObject Type="Embed" ProgID="Equation.3" ShapeID="_x0000_i1084" DrawAspect="Content" ObjectID="_1618042671" r:id="rId123"/>
+          <o:OLEObject Type="Embed" ProgID="Equation.3" ShapeID="_x0000_i1084" DrawAspect="Content" ObjectID="_1619980710" r:id="rId123"/>
         </w:object>
       </w:r>
       <w:r>
@@ -1878,7 +2468,7 @@
           <v:shape id="_x0000_i1085" type="#_x0000_t75" style="width:38.25pt;height:12.75pt" o:ole="">
             <v:imagedata r:id="rId124" o:title=""/>
           </v:shape>
-          <o:OLEObject Type="Embed" ProgID="Equation.3" ShapeID="_x0000_i1085" DrawAspect="Content" ObjectID="_1618042672" r:id="rId125"/>
+          <o:OLEObject Type="Embed" ProgID="Equation.3" ShapeID="_x0000_i1085" DrawAspect="Content" ObjectID="_1619980711" r:id="rId125"/>
         </w:object>
       </w:r>
       <w:r>
@@ -1897,7 +2487,7 @@
           <v:shape id="_x0000_i1086" type="#_x0000_t75" style="width:189pt;height:42pt" o:ole="">
             <v:imagedata r:id="rId126" o:title=""/>
           </v:shape>
-          <o:OLEObject Type="Embed" ProgID="Equation.3" ShapeID="_x0000_i1086" DrawAspect="Content" ObjectID="_1618042673" r:id="rId127"/>
+          <o:OLEObject Type="Embed" ProgID="Equation.3" ShapeID="_x0000_i1086" DrawAspect="Content" ObjectID="_1619980712" r:id="rId127"/>
         </w:object>
       </w:r>
       <w:r>
@@ -1938,7 +2528,7 @@
           <v:shape id="_x0000_i1087" type="#_x0000_t75" style="width:39.75pt;height:18.75pt" o:ole="">
             <v:imagedata r:id="rId128" o:title=""/>
           </v:shape>
-          <o:OLEObject Type="Embed" ProgID="Equation.3" ShapeID="_x0000_i1087" DrawAspect="Content" ObjectID="_1618042674" r:id="rId129"/>
+          <o:OLEObject Type="Embed" ProgID="Equation.3" ShapeID="_x0000_i1087" DrawAspect="Content" ObjectID="_1619980713" r:id="rId129"/>
         </w:object>
       </w:r>
       <w:r>
@@ -1952,7 +2542,7 @@
           <v:shape id="_x0000_i1088" type="#_x0000_t75" style="width:11.25pt;height:12pt" o:ole="">
             <v:imagedata r:id="rId130" o:title=""/>
           </v:shape>
-          <o:OLEObject Type="Embed" ProgID="Equation.3" ShapeID="_x0000_i1088" DrawAspect="Content" ObjectID="_1618042675" r:id="rId131"/>
+          <o:OLEObject Type="Embed" ProgID="Equation.3" ShapeID="_x0000_i1088" DrawAspect="Content" ObjectID="_1619980714" r:id="rId131"/>
         </w:object>
       </w:r>
       <w:r>
@@ -1975,7 +2565,7 @@
           <v:shape id="_x0000_i1089" type="#_x0000_t75" style="width:15pt;height:18.75pt" o:ole="">
             <v:imagedata r:id="rId132" o:title=""/>
           </v:shape>
-          <o:OLEObject Type="Embed" ProgID="Equation.3" ShapeID="_x0000_i1089" DrawAspect="Content" ObjectID="_1618042676" r:id="rId133"/>
+          <o:OLEObject Type="Embed" ProgID="Equation.3" ShapeID="_x0000_i1089" DrawAspect="Content" ObjectID="_1619980715" r:id="rId133"/>
         </w:object>
       </w:r>
       <w:r>
@@ -1989,7 +2579,7 @@
           <v:shape id="_x0000_i1090" type="#_x0000_t75" style="width:39.75pt;height:12pt" o:ole="">
             <v:imagedata r:id="rId134" o:title=""/>
           </v:shape>
-          <o:OLEObject Type="Embed" ProgID="Equation.3" ShapeID="_x0000_i1090" DrawAspect="Content" ObjectID="_1618042677" r:id="rId135"/>
+          <o:OLEObject Type="Embed" ProgID="Equation.3" ShapeID="_x0000_i1090" DrawAspect="Content" ObjectID="_1619980716" r:id="rId135"/>
         </w:object>
       </w:r>
       <w:r>
@@ -2003,7 +2593,7 @@
           <v:shape id="_x0000_i1091" type="#_x0000_t75" style="width:158.25pt;height:18pt" o:ole="">
             <v:imagedata r:id="rId136" o:title=""/>
           </v:shape>
-          <o:OLEObject Type="Embed" ProgID="Equation.3" ShapeID="_x0000_i1091" DrawAspect="Content" ObjectID="_1618042678" r:id="rId137"/>
+          <o:OLEObject Type="Embed" ProgID="Equation.3" ShapeID="_x0000_i1091" DrawAspect="Content" ObjectID="_1619980717" r:id="rId137"/>
         </w:object>
       </w:r>
       <w:r>
@@ -2028,7 +2618,7 @@
           <v:shape id="_x0000_i1092" type="#_x0000_t75" style="width:56.25pt;height:15.75pt" o:ole="">
             <v:imagedata r:id="rId138" o:title=""/>
           </v:shape>
-          <o:OLEObject Type="Embed" ProgID="Equation.3" ShapeID="_x0000_i1092" DrawAspect="Content" ObjectID="_1618042679" r:id="rId139"/>
+          <o:OLEObject Type="Embed" ProgID="Equation.3" ShapeID="_x0000_i1092" DrawAspect="Content" ObjectID="_1619980718" r:id="rId139"/>
         </w:object>
       </w:r>
       <w:r>
@@ -2047,7 +2637,7 @@
           <v:shape id="_x0000_i1093" type="#_x0000_t75" style="width:332.25pt;height:42pt" o:ole="">
             <v:imagedata r:id="rId140" o:title=""/>
           </v:shape>
-          <o:OLEObject Type="Embed" ProgID="Equation.3" ShapeID="_x0000_i1093" DrawAspect="Content" ObjectID="_1618042680" r:id="rId141"/>
+          <o:OLEObject Type="Embed" ProgID="Equation.3" ShapeID="_x0000_i1093" DrawAspect="Content" ObjectID="_1619980719" r:id="rId141"/>
         </w:object>
       </w:r>
       <w:r>
@@ -2068,6 +2658,7 @@
         <w:pStyle w:val="dtext"/>
       </w:pPr>
       <w:r>
+        <w:lastRenderedPageBreak/>
         <w:t xml:space="preserve">Остання рівність свідчить про лінійну залежність функцій </w:t>
       </w:r>
       <w:r>
@@ -2078,7 +2669,7 @@
           <v:shape id="_x0000_i1094" type="#_x0000_t75" style="width:35.25pt;height:18.75pt" o:ole="">
             <v:imagedata r:id="rId142" o:title=""/>
           </v:shape>
-          <o:OLEObject Type="Embed" ProgID="Equation.3" ShapeID="_x0000_i1094" DrawAspect="Content" ObjectID="_1618042681" r:id="rId143"/>
+          <o:OLEObject Type="Embed" ProgID="Equation.3" ShapeID="_x0000_i1094" DrawAspect="Content" ObjectID="_1619980720" r:id="rId143"/>
         </w:object>
       </w:r>
       <w:r>
@@ -2092,7 +2683,7 @@
           <v:shape id="_x0000_i1095" type="#_x0000_t75" style="width:39.75pt;height:18.75pt" o:ole="">
             <v:imagedata r:id="rId144" o:title=""/>
           </v:shape>
-          <o:OLEObject Type="Embed" ProgID="Equation.3" ShapeID="_x0000_i1095" DrawAspect="Content" ObjectID="_1618042682" r:id="rId145"/>
+          <o:OLEObject Type="Embed" ProgID="Equation.3" ShapeID="_x0000_i1095" DrawAspect="Content" ObjectID="_1619980721" r:id="rId145"/>
         </w:object>
       </w:r>
       <w:r>
@@ -2123,7 +2714,7 @@
           <v:shape id="_x0000_i1096" type="#_x0000_t75" style="width:11.25pt;height:12pt" o:ole="">
             <v:imagedata r:id="rId146" o:title=""/>
           </v:shape>
-          <o:OLEObject Type="Embed" ProgID="Equation.3" ShapeID="_x0000_i1096" DrawAspect="Content" ObjectID="_1618042683" r:id="rId147"/>
+          <o:OLEObject Type="Embed" ProgID="Equation.3" ShapeID="_x0000_i1096" DrawAspect="Content" ObjectID="_1619980722" r:id="rId147"/>
         </w:object>
       </w:r>
       <w:r>
@@ -2143,7 +2734,7 @@
           <v:shape id="_x0000_i1097" type="#_x0000_t75" style="width:11.25pt;height:12pt" o:ole="">
             <v:imagedata r:id="rId146" o:title=""/>
           </v:shape>
-          <o:OLEObject Type="Embed" ProgID="Equation.3" ShapeID="_x0000_i1097" DrawAspect="Content" ObjectID="_1618042684" r:id="rId148"/>
+          <o:OLEObject Type="Embed" ProgID="Equation.3" ShapeID="_x0000_i1097" DrawAspect="Content" ObjectID="_1619980723" r:id="rId148"/>
         </w:object>
       </w:r>
       <w:r>
@@ -2157,7 +2748,7 @@
           <v:shape id="_x0000_i1098" type="#_x0000_t75" style="width:207.75pt;height:36pt" o:ole="">
             <v:imagedata r:id="rId149" o:title=""/>
           </v:shape>
-          <o:OLEObject Type="Embed" ProgID="Equation.3" ShapeID="_x0000_i1098" DrawAspect="Content" ObjectID="_1618042685" r:id="rId150"/>
+          <o:OLEObject Type="Embed" ProgID="Equation.3" ShapeID="_x0000_i1098" DrawAspect="Content" ObjectID="_1619980724" r:id="rId150"/>
         </w:object>
       </w:r>
       <w:r>
@@ -2192,7 +2783,7 @@
           <v:shape id="_x0000_i1099" type="#_x0000_t75" style="width:32.25pt;height:12pt" o:ole="">
             <v:imagedata r:id="rId151" o:title=""/>
           </v:shape>
-          <o:OLEObject Type="Embed" ProgID="Equation.3" ShapeID="_x0000_i1099" DrawAspect="Content" ObjectID="_1618042686" r:id="rId152"/>
+          <o:OLEObject Type="Embed" ProgID="Equation.3" ShapeID="_x0000_i1099" DrawAspect="Content" ObjectID="_1619980725" r:id="rId152"/>
         </w:object>
       </w:r>
       <w:r>
@@ -2206,7 +2797,7 @@
           <v:shape id="_x0000_i1100" type="#_x0000_t75" style="width:12pt;height:36pt" o:ole="">
             <v:imagedata r:id="rId153" o:title=""/>
           </v:shape>
-          <o:OLEObject Type="Embed" ProgID="Equation.3" ShapeID="_x0000_i1100" DrawAspect="Content" ObjectID="_1618042687" r:id="rId154"/>
+          <o:OLEObject Type="Embed" ProgID="Equation.3" ShapeID="_x0000_i1100" DrawAspect="Content" ObjectID="_1619980726" r:id="rId154"/>
         </w:object>
       </w:r>
       <w:r>
@@ -2237,7 +2828,7 @@
           <v:shape id="_x0000_i1101" type="#_x0000_t75" style="width:267pt;height:42.75pt" o:ole="">
             <v:imagedata r:id="rId155" o:title=""/>
           </v:shape>
-          <o:OLEObject Type="Embed" ProgID="Equation.3" ShapeID="_x0000_i1101" DrawAspect="Content" ObjectID="_1618042688" r:id="rId156"/>
+          <o:OLEObject Type="Embed" ProgID="Equation.3" ShapeID="_x0000_i1101" DrawAspect="Content" ObjectID="_1619980727" r:id="rId156"/>
         </w:object>
       </w:r>
       <w:r>
@@ -2286,7 +2877,7 @@
           <v:shape id="_x0000_i1102" type="#_x0000_t75" style="width:38.25pt;height:18.75pt" o:ole="">
             <v:imagedata r:id="rId157" o:title=""/>
           </v:shape>
-          <o:OLEObject Type="Embed" ProgID="Equation.3" ShapeID="_x0000_i1102" DrawAspect="Content" ObjectID="_1618042689" r:id="rId158"/>
+          <o:OLEObject Type="Embed" ProgID="Equation.3" ShapeID="_x0000_i1102" DrawAspect="Content" ObjectID="_1619980728" r:id="rId158"/>
         </w:object>
       </w:r>
       <w:r>
@@ -2305,7 +2896,7 @@
           <v:shape id="_x0000_i1103" type="#_x0000_t75" style="width:198.75pt;height:42.75pt" o:ole="">
             <v:imagedata r:id="rId159" o:title=""/>
           </v:shape>
-          <o:OLEObject Type="Embed" ProgID="Equation.3" ShapeID="_x0000_i1103" DrawAspect="Content" ObjectID="_1618042690" r:id="rId160"/>
+          <o:OLEObject Type="Embed" ProgID="Equation.3" ShapeID="_x0000_i1103" DrawAspect="Content" ObjectID="_1619980729" r:id="rId160"/>
         </w:object>
       </w:r>
       <w:r>
@@ -2322,7 +2913,7 @@
           <v:shape id="_x0000_i1104" type="#_x0000_t75" style="width:218.25pt;height:42.75pt" o:ole="">
             <v:imagedata r:id="rId161" o:title=""/>
           </v:shape>
-          <o:OLEObject Type="Embed" ProgID="Equation.3" ShapeID="_x0000_i1104" DrawAspect="Content" ObjectID="_1618042691" r:id="rId162"/>
+          <o:OLEObject Type="Embed" ProgID="Equation.3" ShapeID="_x0000_i1104" DrawAspect="Content" ObjectID="_1619980730" r:id="rId162"/>
         </w:object>
       </w:r>
       <w:r>
@@ -2365,7 +2956,7 @@
           <v:shape id="_x0000_i1105" type="#_x0000_t75" style="width:11.25pt;height:12pt" o:ole="">
             <v:imagedata r:id="rId163" o:title=""/>
           </v:shape>
-          <o:OLEObject Type="Embed" ProgID="Equation.3" ShapeID="_x0000_i1105" DrawAspect="Content" ObjectID="_1618042692" r:id="rId164"/>
+          <o:OLEObject Type="Embed" ProgID="Equation.3" ShapeID="_x0000_i1105" DrawAspect="Content" ObjectID="_1619980731" r:id="rId164"/>
         </w:object>
       </w:r>
       <w:r>
@@ -2387,7 +2978,7 @@
           <v:shape id="_x0000_i1106" type="#_x0000_t75" style="width:114pt;height:39pt" o:ole="">
             <v:imagedata r:id="rId165" o:title=""/>
           </v:shape>
-          <o:OLEObject Type="Embed" ProgID="Equation.3" ShapeID="_x0000_i1106" DrawAspect="Content" ObjectID="_1618042693" r:id="rId166"/>
+          <o:OLEObject Type="Embed" ProgID="Equation.3" ShapeID="_x0000_i1106" DrawAspect="Content" ObjectID="_1619980732" r:id="rId166"/>
         </w:object>
       </w:r>
       <w:r>
@@ -2410,7 +3001,7 @@
           <v:shape id="_x0000_i1107" type="#_x0000_t75" style="width:123pt;height:39pt" o:ole="">
             <v:imagedata r:id="rId167" o:title=""/>
           </v:shape>
-          <o:OLEObject Type="Embed" ProgID="Equation.3" ShapeID="_x0000_i1107" DrawAspect="Content" ObjectID="_1618042694" r:id="rId168"/>
+          <o:OLEObject Type="Embed" ProgID="Equation.3" ShapeID="_x0000_i1107" DrawAspect="Content" ObjectID="_1619980733" r:id="rId168"/>
         </w:object>
       </w:r>
     </w:p>
@@ -2429,7 +3020,7 @@
           <v:shape id="_x0000_i1108" type="#_x0000_t75" style="width:32.25pt;height:21pt" o:ole="">
             <v:imagedata r:id="rId169" o:title=""/>
           </v:shape>
-          <o:OLEObject Type="Embed" ProgID="Equation.3" ShapeID="_x0000_i1108" DrawAspect="Content" ObjectID="_1618042695" r:id="rId170"/>
+          <o:OLEObject Type="Embed" ProgID="Equation.3" ShapeID="_x0000_i1108" DrawAspect="Content" ObjectID="_1619980734" r:id="rId170"/>
         </w:object>
       </w:r>
       <w:r>
@@ -2448,7 +3039,7 @@
           <v:shape id="_x0000_i1109" type="#_x0000_t75" style="width:279pt;height:39pt" o:ole="">
             <v:imagedata r:id="rId171" o:title=""/>
           </v:shape>
-          <o:OLEObject Type="Embed" ProgID="Equation.3" ShapeID="_x0000_i1109" DrawAspect="Content" ObjectID="_1618042696" r:id="rId172"/>
+          <o:OLEObject Type="Embed" ProgID="Equation.3" ShapeID="_x0000_i1109" DrawAspect="Content" ObjectID="_1619980735" r:id="rId172"/>
         </w:object>
       </w:r>
       <w:r>
@@ -2485,7 +3076,7 @@
           <v:shape id="_x0000_i1110" type="#_x0000_t75" style="width:285pt;height:105pt" o:ole="">
             <v:imagedata r:id="rId173" o:title=""/>
           </v:shape>
-          <o:OLEObject Type="Embed" ProgID="Equation.3" ShapeID="_x0000_i1110" DrawAspect="Content" ObjectID="_1618042697" r:id="rId174"/>
+          <o:OLEObject Type="Embed" ProgID="Equation.3" ShapeID="_x0000_i1110" DrawAspect="Content" ObjectID="_1619980736" r:id="rId174"/>
         </w:object>
       </w:r>
       <w:r>
@@ -2525,7 +3116,7 @@
           <v:shape id="_x0000_i1111" type="#_x0000_t75" style="width:38.25pt;height:18.75pt" o:ole="">
             <v:imagedata r:id="rId175" o:title=""/>
           </v:shape>
-          <o:OLEObject Type="Embed" ProgID="Equation.3" ShapeID="_x0000_i1111" DrawAspect="Content" ObjectID="_1618042698" r:id="rId176"/>
+          <o:OLEObject Type="Embed" ProgID="Equation.3" ShapeID="_x0000_i1111" DrawAspect="Content" ObjectID="_1619980737" r:id="rId176"/>
         </w:object>
       </w:r>
       <w:r>
@@ -2556,7 +3147,7 @@
           <v:shape id="_x0000_i1112" type="#_x0000_t75" style="width:71.25pt;height:38.25pt" o:ole="">
             <v:imagedata r:id="rId177" o:title=""/>
           </v:shape>
-          <o:OLEObject Type="Embed" ProgID="Equation.3" ShapeID="_x0000_i1112" DrawAspect="Content" ObjectID="_1618042699" r:id="rId178"/>
+          <o:OLEObject Type="Embed" ProgID="Equation.3" ShapeID="_x0000_i1112" DrawAspect="Content" ObjectID="_1619980738" r:id="rId178"/>
         </w:object>
       </w:r>
       <w:r>
@@ -2570,7 +3161,7 @@
           <v:shape id="_x0000_i1113" type="#_x0000_t75" style="width:144.75pt;height:42.75pt" o:ole="">
             <v:imagedata r:id="rId179" o:title=""/>
           </v:shape>
-          <o:OLEObject Type="Embed" ProgID="Equation.3" ShapeID="_x0000_i1113" DrawAspect="Content" ObjectID="_1618042700" r:id="rId180"/>
+          <o:OLEObject Type="Embed" ProgID="Equation.3" ShapeID="_x0000_i1113" DrawAspect="Content" ObjectID="_1619980739" r:id="rId180"/>
         </w:object>
       </w:r>
     </w:p>
@@ -2589,7 +3180,7 @@
           <v:shape id="_x0000_i1114" type="#_x0000_t75" style="width:39.75pt;height:12pt" o:ole="">
             <v:imagedata r:id="rId181" o:title=""/>
           </v:shape>
-          <o:OLEObject Type="Embed" ProgID="Equation.3" ShapeID="_x0000_i1114" DrawAspect="Content" ObjectID="_1618042701" r:id="rId182"/>
+          <o:OLEObject Type="Embed" ProgID="Equation.3" ShapeID="_x0000_i1114" DrawAspect="Content" ObjectID="_1619980740" r:id="rId182"/>
         </w:object>
       </w:r>
       <w:r>
@@ -2608,7 +3199,7 @@
           <v:shape id="_x0000_i1115" type="#_x0000_t75" style="width:155.25pt;height:39pt" o:ole="">
             <v:imagedata r:id="rId183" o:title=""/>
           </v:shape>
-          <o:OLEObject Type="Embed" ProgID="Equation.3" ShapeID="_x0000_i1115" DrawAspect="Content" ObjectID="_1618042702" r:id="rId184"/>
+          <o:OLEObject Type="Embed" ProgID="Equation.3" ShapeID="_x0000_i1115" DrawAspect="Content" ObjectID="_1619980741" r:id="rId184"/>
         </w:object>
       </w:r>
       <w:r>
@@ -2622,7 +3213,7 @@
           <v:shape id="_x0000_i1116" type="#_x0000_t75" style="width:9.75pt;height:18.75pt" o:ole="">
             <v:imagedata r:id="rId71" o:title=""/>
           </v:shape>
-          <o:OLEObject Type="Embed" ProgID="Equation.3" ShapeID="_x0000_i1116" DrawAspect="Content" ObjectID="_1618042703" r:id="rId185"/>
+          <o:OLEObject Type="Embed" ProgID="Equation.3" ShapeID="_x0000_i1116" DrawAspect="Content" ObjectID="_1619980742" r:id="rId185"/>
         </w:object>
       </w:r>
       <w:r>
@@ -2633,7 +3224,7 @@
           <v:shape id="_x0000_i1117" type="#_x0000_t75" style="width:167.25pt;height:42.75pt" o:ole="">
             <v:imagedata r:id="rId186" o:title=""/>
           </v:shape>
-          <o:OLEObject Type="Embed" ProgID="Equation.3" ShapeID="_x0000_i1117" DrawAspect="Content" ObjectID="_1618042704" r:id="rId187"/>
+          <o:OLEObject Type="Embed" ProgID="Equation.3" ShapeID="_x0000_i1117" DrawAspect="Content" ObjectID="_1619980743" r:id="rId187"/>
         </w:object>
       </w:r>
     </w:p>
@@ -2672,7 +3263,7 @@
           <v:shape id="_x0000_i1118" type="#_x0000_t75" style="width:267.75pt;height:45pt" o:ole="">
             <v:imagedata r:id="rId188" o:title=""/>
           </v:shape>
-          <o:OLEObject Type="Embed" ProgID="Equation.3" ShapeID="_x0000_i1118" DrawAspect="Content" ObjectID="_1618042705" r:id="rId189"/>
+          <o:OLEObject Type="Embed" ProgID="Equation.3" ShapeID="_x0000_i1118" DrawAspect="Content" ObjectID="_1619980744" r:id="rId189"/>
         </w:object>
       </w:r>
       <w:r>
@@ -2706,7 +3297,7 @@
           <v:shape id="_x0000_i1119" type="#_x0000_t75" style="width:269.25pt;height:45pt" o:ole="">
             <v:imagedata r:id="rId190" o:title=""/>
           </v:shape>
-          <o:OLEObject Type="Embed" ProgID="Equation.3" ShapeID="_x0000_i1119" DrawAspect="Content" ObjectID="_1618042706" r:id="rId191"/>
+          <o:OLEObject Type="Embed" ProgID="Equation.3" ShapeID="_x0000_i1119" DrawAspect="Content" ObjectID="_1619980745" r:id="rId191"/>
         </w:object>
       </w:r>
       <w:r>
@@ -2754,7 +3345,7 @@
           <v:shape id="_x0000_i1120" type="#_x0000_t75" style="width:54.75pt;height:18.75pt" o:ole="">
             <v:imagedata r:id="rId192" o:title=""/>
           </v:shape>
-          <o:OLEObject Type="Embed" ProgID="Equation.3" ShapeID="_x0000_i1120" DrawAspect="Content" ObjectID="_1618042707" r:id="rId193"/>
+          <o:OLEObject Type="Embed" ProgID="Equation.3" ShapeID="_x0000_i1120" DrawAspect="Content" ObjectID="_1619980746" r:id="rId193"/>
         </w:object>
       </w:r>
       <w:r>
@@ -2768,7 +3359,7 @@
           <v:shape id="_x0000_i1121" type="#_x0000_t75" style="width:57.75pt;height:18.75pt" o:ole="">
             <v:imagedata r:id="rId194" o:title=""/>
           </v:shape>
-          <o:OLEObject Type="Embed" ProgID="Equation.3" ShapeID="_x0000_i1121" DrawAspect="Content" ObjectID="_1618042708" r:id="rId195"/>
+          <o:OLEObject Type="Embed" ProgID="Equation.3" ShapeID="_x0000_i1121" DrawAspect="Content" ObjectID="_1619980747" r:id="rId195"/>
         </w:object>
       </w:r>
       <w:r>
@@ -2782,7 +3373,7 @@
           <v:shape id="_x0000_i1122" type="#_x0000_t75" style="width:11.25pt;height:12pt" o:ole="">
             <v:imagedata r:id="rId196" o:title=""/>
           </v:shape>
-          <o:OLEObject Type="Embed" ProgID="Equation.3" ShapeID="_x0000_i1122" DrawAspect="Content" ObjectID="_1618042709" r:id="rId197"/>
+          <o:OLEObject Type="Embed" ProgID="Equation.3" ShapeID="_x0000_i1122" DrawAspect="Content" ObjectID="_1619980748" r:id="rId197"/>
         </w:object>
       </w:r>
       <w:r>
@@ -2796,7 +3387,7 @@
           <v:shape id="_x0000_i1123" type="#_x0000_t75" style="width:233.25pt;height:35.25pt" o:ole="">
             <v:imagedata r:id="rId198" o:title=""/>
           </v:shape>
-          <o:OLEObject Type="Embed" ProgID="Equation.3" ShapeID="_x0000_i1123" DrawAspect="Content" ObjectID="_1618042710" r:id="rId199"/>
+          <o:OLEObject Type="Embed" ProgID="Equation.3" ShapeID="_x0000_i1123" DrawAspect="Content" ObjectID="_1619980749" r:id="rId199"/>
         </w:object>
       </w:r>
       <w:r>
@@ -2810,15 +3401,16 @@
           <v:shape id="_x0000_i1124" type="#_x0000_t75" style="width:96pt;height:41.25pt" o:ole="">
             <v:imagedata r:id="rId200" o:title=""/>
           </v:shape>
-          <o:OLEObject Type="Embed" ProgID="Equation.3" ShapeID="_x0000_i1124" DrawAspect="Content" ObjectID="_1618042711" r:id="rId201"/>
-        </w:object>
-      </w:r>
-    </w:p>
-    <w:p>
-      <w:pPr>
-        <w:pStyle w:val="dtext"/>
-      </w:pPr>
-      <w:r>
+          <o:OLEObject Type="Embed" ProgID="Equation.3" ShapeID="_x0000_i1124" DrawAspect="Content" ObjectID="_1619980750" r:id="rId201"/>
+        </w:object>
+      </w:r>
+    </w:p>
+    <w:p>
+      <w:pPr>
+        <w:pStyle w:val="dtext"/>
+      </w:pPr>
+      <w:r>
+        <w:lastRenderedPageBreak/>
         <w:t xml:space="preserve">Аналіз формул (7.10) та (7.14) показує, що при </w:t>
       </w:r>
       <w:r>
@@ -2829,7 +3421,7 @@
           <v:shape id="_x0000_i1125" type="#_x0000_t75" style="width:36.75pt;height:15pt" o:ole="">
             <v:imagedata r:id="rId202" o:title=""/>
           </v:shape>
-          <o:OLEObject Type="Embed" ProgID="Equation.3" ShapeID="_x0000_i1125" DrawAspect="Content" ObjectID="_1618042712" r:id="rId203"/>
+          <o:OLEObject Type="Embed" ProgID="Equation.3" ShapeID="_x0000_i1125" DrawAspect="Content" ObjectID="_1619980751" r:id="rId203"/>
         </w:object>
       </w:r>
       <w:r>
@@ -2843,7 +3435,7 @@
           <v:shape id="_x0000_i1126" type="#_x0000_t75" style="width:155.25pt;height:42pt" o:ole="">
             <v:imagedata r:id="rId204" o:title=""/>
           </v:shape>
-          <o:OLEObject Type="Embed" ProgID="Equation.3" ShapeID="_x0000_i1126" DrawAspect="Content" ObjectID="_1618042713" r:id="rId205"/>
+          <o:OLEObject Type="Embed" ProgID="Equation.3" ShapeID="_x0000_i1126" DrawAspect="Content" ObjectID="_1619980752" r:id="rId205"/>
         </w:object>
       </w:r>
       <w:r>
@@ -2854,7 +3446,7 @@
           <v:shape id="_x0000_i1127" type="#_x0000_t75" style="width:332.25pt;height:42pt" o:ole="">
             <v:imagedata r:id="rId206" o:title=""/>
           </v:shape>
-          <o:OLEObject Type="Embed" ProgID="Equation.3" ShapeID="_x0000_i1127" DrawAspect="Content" ObjectID="_1618042714" r:id="rId207"/>
+          <o:OLEObject Type="Embed" ProgID="Equation.3" ShapeID="_x0000_i1127" DrawAspect="Content" ObjectID="_1619980753" r:id="rId207"/>
         </w:object>
       </w:r>
     </w:p>
@@ -2878,7 +3470,7 @@
           <v:shape id="_x0000_i1128" type="#_x0000_t75" style="width:159.75pt;height:36pt" o:ole="">
             <v:imagedata r:id="rId208" o:title=""/>
           </v:shape>
-          <o:OLEObject Type="Embed" ProgID="Equation.3" ShapeID="_x0000_i1128" DrawAspect="Content" ObjectID="_1618042715" r:id="rId209"/>
+          <o:OLEObject Type="Embed" ProgID="Equation.3" ShapeID="_x0000_i1128" DrawAspect="Content" ObjectID="_1619980754" r:id="rId209"/>
         </w:object>
       </w:r>
       <w:r>
@@ -2892,7 +3484,7 @@
           <v:shape id="_x0000_i1129" type="#_x0000_t75" style="width:168pt;height:36pt" o:ole="">
             <v:imagedata r:id="rId210" o:title=""/>
           </v:shape>
-          <o:OLEObject Type="Embed" ProgID="Equation.3" ShapeID="_x0000_i1129" DrawAspect="Content" ObjectID="_1618042716" r:id="rId211"/>
+          <o:OLEObject Type="Embed" ProgID="Equation.3" ShapeID="_x0000_i1129" DrawAspect="Content" ObjectID="_1619980755" r:id="rId211"/>
         </w:object>
       </w:r>
       <w:r>
@@ -2920,7 +3512,7 @@
           <v:shape id="_x0000_i1130" type="#_x0000_t75" style="width:168.75pt;height:36pt" o:ole="">
             <v:imagedata r:id="rId212" o:title=""/>
           </v:shape>
-          <o:OLEObject Type="Embed" ProgID="Equation.3" ShapeID="_x0000_i1130" DrawAspect="Content" ObjectID="_1618042717" r:id="rId213"/>
+          <o:OLEObject Type="Embed" ProgID="Equation.3" ShapeID="_x0000_i1130" DrawAspect="Content" ObjectID="_1619980756" r:id="rId213"/>
         </w:object>
       </w:r>
       <w:r>
@@ -2934,7 +3526,7 @@
           <v:shape id="_x0000_i1131" type="#_x0000_t75" style="width:177pt;height:36pt" o:ole="">
             <v:imagedata r:id="rId214" o:title=""/>
           </v:shape>
-          <o:OLEObject Type="Embed" ProgID="Equation.3" ShapeID="_x0000_i1131" DrawAspect="Content" ObjectID="_1618042718" r:id="rId215"/>
+          <o:OLEObject Type="Embed" ProgID="Equation.3" ShapeID="_x0000_i1131" DrawAspect="Content" ObjectID="_1619980757" r:id="rId215"/>
         </w:object>
       </w:r>
       <w:r>
@@ -2973,7 +3565,7 @@
           <v:shape id="_x0000_i1132" type="#_x0000_t75" style="width:33.75pt;height:18.75pt" o:ole="">
             <v:imagedata r:id="rId216" o:title=""/>
           </v:shape>
-          <o:OLEObject Type="Embed" ProgID="Equation.3" ShapeID="_x0000_i1132" DrawAspect="Content" ObjectID="_1618042719" r:id="rId217"/>
+          <o:OLEObject Type="Embed" ProgID="Equation.3" ShapeID="_x0000_i1132" DrawAspect="Content" ObjectID="_1619980758" r:id="rId217"/>
         </w:object>
       </w:r>
       <w:r>
@@ -2987,7 +3579,7 @@
           <v:shape id="_x0000_i1133" type="#_x0000_t75" style="width:36.75pt;height:18.75pt" o:ole="">
             <v:imagedata r:id="rId218" o:title=""/>
           </v:shape>
-          <o:OLEObject Type="Embed" ProgID="Equation.3" ShapeID="_x0000_i1133" DrawAspect="Content" ObjectID="_1618042720" r:id="rId219"/>
+          <o:OLEObject Type="Embed" ProgID="Equation.3" ShapeID="_x0000_i1133" DrawAspect="Content" ObjectID="_1619980759" r:id="rId219"/>
         </w:object>
       </w:r>
     </w:p>
@@ -3139,10 +3731,10 @@
           <w:position w:val="-6"/>
         </w:rPr>
         <w:object w:dxaOrig="800" w:dyaOrig="279">
-          <v:shape id="_x0000_i1136" type="#_x0000_t75" style="width:39.75pt;height:14.25pt" o:ole="">
+          <v:shape id="_x0000_i1134" type="#_x0000_t75" style="width:39.75pt;height:14.25pt" o:ole="">
             <v:imagedata r:id="rId222" o:title=""/>
           </v:shape>
-          <o:OLEObject Type="Embed" ProgID="Equation.3" ShapeID="_x0000_i1136" DrawAspect="Content" ObjectID="_1618042721" r:id="rId223"/>
+          <o:OLEObject Type="Embed" ProgID="Equation.3" ShapeID="_x0000_i1134" DrawAspect="Content" ObjectID="_1619980760" r:id="rId223"/>
         </w:object>
       </w:r>
       <w:r>
@@ -3158,10 +3750,10 @@
           <w:position w:val="-32"/>
         </w:rPr>
         <w:object w:dxaOrig="5060" w:dyaOrig="1219">
-          <v:shape id="_x0000_i1137" type="#_x0000_t75" style="width:252.75pt;height:60.75pt" o:ole="">
+          <v:shape id="_x0000_i1135" type="#_x0000_t75" style="width:252.75pt;height:60.75pt" o:ole="">
             <v:imagedata r:id="rId224" o:title=""/>
           </v:shape>
-          <o:OLEObject Type="Embed" ProgID="Equation.3" ShapeID="_x0000_i1137" DrawAspect="Content" ObjectID="_1618042722" r:id="rId225"/>
+          <o:OLEObject Type="Embed" ProgID="Equation.3" ShapeID="_x0000_i1135" DrawAspect="Content" ObjectID="_1619980761" r:id="rId225"/>
         </w:object>
       </w:r>
       <w:r>
@@ -3195,10 +3787,10 @@
           <w:position w:val="-6"/>
         </w:rPr>
         <w:object w:dxaOrig="220" w:dyaOrig="240">
-          <v:shape id="_x0000_i1138" type="#_x0000_t75" style="width:11.25pt;height:12pt" o:ole="">
+          <v:shape id="_x0000_i1136" type="#_x0000_t75" style="width:11.25pt;height:12pt" o:ole="">
             <v:imagedata r:id="rId226" o:title=""/>
           </v:shape>
-          <o:OLEObject Type="Embed" ProgID="Equation.3" ShapeID="_x0000_i1138" DrawAspect="Content" ObjectID="_1618042723" r:id="rId227"/>
+          <o:OLEObject Type="Embed" ProgID="Equation.3" ShapeID="_x0000_i1136" DrawAspect="Content" ObjectID="_1619980762" r:id="rId227"/>
         </w:object>
       </w:r>
       <w:r>
@@ -3228,10 +3820,10 @@
           <w:position w:val="-32"/>
         </w:rPr>
         <w:object w:dxaOrig="5400" w:dyaOrig="1219">
-          <v:shape id="_x0000_i1139" type="#_x0000_t75" style="width:270pt;height:60.75pt" o:ole="">
+          <v:shape id="_x0000_i1137" type="#_x0000_t75" style="width:270pt;height:60.75pt" o:ole="">
             <v:imagedata r:id="rId228" o:title=""/>
           </v:shape>
-          <o:OLEObject Type="Embed" ProgID="Equation.3" ShapeID="_x0000_i1139" DrawAspect="Content" ObjectID="_1618042724" r:id="rId229"/>
+          <o:OLEObject Type="Embed" ProgID="Equation.3" ShapeID="_x0000_i1137" DrawAspect="Content" ObjectID="_1619980763" r:id="rId229"/>
         </w:object>
       </w:r>
       <w:r>
@@ -3265,10 +3857,10 @@
           <w:position w:val="-6"/>
         </w:rPr>
         <w:object w:dxaOrig="639" w:dyaOrig="240">
-          <v:shape id="_x0000_i1140" type="#_x0000_t75" style="width:32.25pt;height:12pt" o:ole="">
+          <v:shape id="_x0000_i1138" type="#_x0000_t75" style="width:32.25pt;height:12pt" o:ole="">
             <v:imagedata r:id="rId230" o:title=""/>
           </v:shape>
-          <o:OLEObject Type="Embed" ProgID="Equation.3" ShapeID="_x0000_i1140" DrawAspect="Content" ObjectID="_1618042725" r:id="rId231"/>
+          <o:OLEObject Type="Embed" ProgID="Equation.3" ShapeID="_x0000_i1138" DrawAspect="Content" ObjectID="_1619980764" r:id="rId231"/>
         </w:object>
       </w:r>
       <w:r>
@@ -3279,10 +3871,10 @@
           <w:position w:val="-12"/>
         </w:rPr>
         <w:object w:dxaOrig="660" w:dyaOrig="380">
-          <v:shape id="_x0000_i1141" type="#_x0000_t75" style="width:33pt;height:18.75pt" o:ole="">
+          <v:shape id="_x0000_i1139" type="#_x0000_t75" style="width:33pt;height:18.75pt" o:ole="">
             <v:imagedata r:id="rId232" o:title=""/>
           </v:shape>
-          <o:OLEObject Type="Embed" ProgID="Equation.3" ShapeID="_x0000_i1141" DrawAspect="Content" ObjectID="_1618042726" r:id="rId233"/>
+          <o:OLEObject Type="Embed" ProgID="Equation.3" ShapeID="_x0000_i1139" DrawAspect="Content" ObjectID="_1619980765" r:id="rId233"/>
         </w:object>
       </w:r>
       <w:r>
@@ -3293,10 +3885,10 @@
           <w:position w:val="-12"/>
         </w:rPr>
         <w:object w:dxaOrig="760" w:dyaOrig="380">
-          <v:shape id="_x0000_i1142" type="#_x0000_t75" style="width:38.25pt;height:18.75pt" o:ole="">
+          <v:shape id="_x0000_i1140" type="#_x0000_t75" style="width:38.25pt;height:18.75pt" o:ole="">
             <v:imagedata r:id="rId234" o:title=""/>
           </v:shape>
-          <o:OLEObject Type="Embed" ProgID="Equation.3" ShapeID="_x0000_i1142" DrawAspect="Content" ObjectID="_1618042727" r:id="rId235"/>
+          <o:OLEObject Type="Embed" ProgID="Equation.3" ShapeID="_x0000_i1140" DrawAspect="Content" ObjectID="_1619980766" r:id="rId235"/>
         </w:object>
       </w:r>
       <w:r>
@@ -3318,10 +3910,10 @@
           <w:position w:val="-32"/>
         </w:rPr>
         <w:object w:dxaOrig="2920" w:dyaOrig="760">
-          <v:shape id="_x0000_i1143" type="#_x0000_t75" style="width:146.25pt;height:38.25pt" o:ole="">
+          <v:shape id="_x0000_i1141" type="#_x0000_t75" style="width:146.25pt;height:38.25pt" o:ole="">
             <v:imagedata r:id="rId236" o:title=""/>
           </v:shape>
-          <o:OLEObject Type="Embed" ProgID="Equation.3" ShapeID="_x0000_i1143" DrawAspect="Content" ObjectID="_1618042728" r:id="rId237"/>
+          <o:OLEObject Type="Embed" ProgID="Equation.3" ShapeID="_x0000_i1141" DrawAspect="Content" ObjectID="_1619980767" r:id="rId237"/>
         </w:object>
       </w:r>
       <w:r>
@@ -3364,10 +3956,10 @@
           <w:position w:val="-12"/>
         </w:rPr>
         <w:object w:dxaOrig="660" w:dyaOrig="380">
-          <v:shape id="_x0000_i1144" type="#_x0000_t75" style="width:33pt;height:18.75pt" o:ole="">
+          <v:shape id="_x0000_i1142" type="#_x0000_t75" style="width:33pt;height:18.75pt" o:ole="">
             <v:imagedata r:id="rId232" o:title=""/>
           </v:shape>
-          <o:OLEObject Type="Embed" ProgID="Equation.3" ShapeID="_x0000_i1144" DrawAspect="Content" ObjectID="_1618042729" r:id="rId238"/>
+          <o:OLEObject Type="Embed" ProgID="Equation.3" ShapeID="_x0000_i1142" DrawAspect="Content" ObjectID="_1619980768" r:id="rId238"/>
         </w:object>
       </w:r>
       <w:r>
@@ -3378,10 +3970,10 @@
           <w:position w:val="-12"/>
         </w:rPr>
         <w:object w:dxaOrig="760" w:dyaOrig="380">
-          <v:shape id="_x0000_i1145" type="#_x0000_t75" style="width:38.25pt;height:18.75pt" o:ole="">
+          <v:shape id="_x0000_i1143" type="#_x0000_t75" style="width:38.25pt;height:18.75pt" o:ole="">
             <v:imagedata r:id="rId234" o:title=""/>
           </v:shape>
-          <o:OLEObject Type="Embed" ProgID="Equation.3" ShapeID="_x0000_i1145" DrawAspect="Content" ObjectID="_1618042730" r:id="rId239"/>
+          <o:OLEObject Type="Embed" ProgID="Equation.3" ShapeID="_x0000_i1143" DrawAspect="Content" ObjectID="_1619980769" r:id="rId239"/>
         </w:object>
       </w:r>
       <w:r>
@@ -3392,10 +3984,10 @@
           <w:position w:val="-28"/>
         </w:rPr>
         <w:object w:dxaOrig="240" w:dyaOrig="720">
-          <v:shape id="_x0000_i1146" type="#_x0000_t75" style="width:12pt;height:36pt" o:ole="">
+          <v:shape id="_x0000_i1144" type="#_x0000_t75" style="width:12pt;height:36pt" o:ole="">
             <v:imagedata r:id="rId240" o:title=""/>
           </v:shape>
-          <o:OLEObject Type="Embed" ProgID="Equation.3" ShapeID="_x0000_i1146" DrawAspect="Content" ObjectID="_1618042731" r:id="rId241"/>
+          <o:OLEObject Type="Embed" ProgID="Equation.3" ShapeID="_x0000_i1144" DrawAspect="Content" ObjectID="_1619980770" r:id="rId241"/>
         </w:object>
       </w:r>
       <w:r>
@@ -3409,10 +4001,10 @@
           <w:position w:val="-6"/>
         </w:rPr>
         <w:object w:dxaOrig="639" w:dyaOrig="240">
-          <v:shape id="_x0000_i1147" type="#_x0000_t75" style="width:32.25pt;height:12pt" o:ole="">
+          <v:shape id="_x0000_i1145" type="#_x0000_t75" style="width:32.25pt;height:12pt" o:ole="">
             <v:imagedata r:id="rId242" o:title=""/>
           </v:shape>
-          <o:OLEObject Type="Embed" ProgID="Equation.3" ShapeID="_x0000_i1147" DrawAspect="Content" ObjectID="_1618042732" r:id="rId243"/>
+          <o:OLEObject Type="Embed" ProgID="Equation.3" ShapeID="_x0000_i1145" DrawAspect="Content" ObjectID="_1619980771" r:id="rId243"/>
         </w:object>
       </w:r>
       <w:r>
@@ -3428,10 +4020,10 @@
           <w:position w:val="-36"/>
         </w:rPr>
         <w:object w:dxaOrig="4940" w:dyaOrig="859">
-          <v:shape id="_x0000_i1148" type="#_x0000_t75" style="width:246.75pt;height:42.75pt" o:ole="">
+          <v:shape id="_x0000_i1146" type="#_x0000_t75" style="width:246.75pt;height:42.75pt" o:ole="">
             <v:imagedata r:id="rId244" o:title=""/>
           </v:shape>
-          <o:OLEObject Type="Embed" ProgID="Equation.3" ShapeID="_x0000_i1148" DrawAspect="Content" ObjectID="_1618042733" r:id="rId245"/>
+          <o:OLEObject Type="Embed" ProgID="Equation.3" ShapeID="_x0000_i1146" DrawAspect="Content" ObjectID="_1619980772" r:id="rId245"/>
         </w:object>
       </w:r>
       <w:r>
@@ -3468,10 +4060,10 @@
           <w:position w:val="-12"/>
         </w:rPr>
         <w:object w:dxaOrig="760" w:dyaOrig="380">
-          <v:shape id="_x0000_i1149" type="#_x0000_t75" style="width:38.25pt;height:18.75pt" o:ole="">
+          <v:shape id="_x0000_i1147" type="#_x0000_t75" style="width:38.25pt;height:18.75pt" o:ole="">
             <v:imagedata r:id="rId246" o:title=""/>
           </v:shape>
-          <o:OLEObject Type="Embed" ProgID="Equation.3" ShapeID="_x0000_i1149" DrawAspect="Content" ObjectID="_1618042734" r:id="rId247"/>
+          <o:OLEObject Type="Embed" ProgID="Equation.3" ShapeID="_x0000_i1147" DrawAspect="Content" ObjectID="_1619980773" r:id="rId247"/>
         </w:object>
       </w:r>
       <w:r>
@@ -3496,10 +4088,10 @@
           <w:position w:val="-98"/>
         </w:rPr>
         <w:object w:dxaOrig="7080" w:dyaOrig="2100">
-          <v:shape id="_x0000_i1150" type="#_x0000_t75" style="width:354pt;height:105pt" o:ole="">
+          <v:shape id="_x0000_i1148" type="#_x0000_t75" style="width:354pt;height:105pt" o:ole="">
             <v:imagedata r:id="rId248" o:title=""/>
           </v:shape>
-          <o:OLEObject Type="Embed" ProgID="Equation.3" ShapeID="_x0000_i1150" DrawAspect="Content" ObjectID="_1618042735" r:id="rId249"/>
+          <o:OLEObject Type="Embed" ProgID="Equation.3" ShapeID="_x0000_i1148" DrawAspect="Content" ObjectID="_1619980774" r:id="rId249"/>
         </w:object>
       </w:r>
       <w:r>
@@ -3543,10 +4135,10 @@
           <w:position w:val="-24"/>
         </w:rPr>
         <w:object w:dxaOrig="2680" w:dyaOrig="620">
-          <v:shape id="_x0000_i1151" type="#_x0000_t75" style="width:134.25pt;height:30.75pt" o:ole="">
+          <v:shape id="_x0000_i1149" type="#_x0000_t75" style="width:134.25pt;height:30.75pt" o:ole="">
             <v:imagedata r:id="rId250" o:title=""/>
           </v:shape>
-          <o:OLEObject Type="Embed" ProgID="Equation.3" ShapeID="_x0000_i1151" DrawAspect="Content" ObjectID="_1618042736" r:id="rId251"/>
+          <o:OLEObject Type="Embed" ProgID="Equation.3" ShapeID="_x0000_i1149" DrawAspect="Content" ObjectID="_1619980775" r:id="rId251"/>
         </w:object>
       </w:r>
       <w:r>
@@ -3557,10 +4149,10 @@
           <w:position w:val="-24"/>
         </w:rPr>
         <w:object w:dxaOrig="2680" w:dyaOrig="620">
-          <v:shape id="_x0000_i1152" type="#_x0000_t75" style="width:134.25pt;height:30.75pt" o:ole="">
+          <v:shape id="_x0000_i1150" type="#_x0000_t75" style="width:134.25pt;height:30.75pt" o:ole="">
             <v:imagedata r:id="rId252" o:title=""/>
           </v:shape>
-          <o:OLEObject Type="Embed" ProgID="Equation.3" ShapeID="_x0000_i1152" DrawAspect="Content" ObjectID="_1618042737" r:id="rId253"/>
+          <o:OLEObject Type="Embed" ProgID="Equation.3" ShapeID="_x0000_i1150" DrawAspect="Content" ObjectID="_1619980776" r:id="rId253"/>
         </w:object>
       </w:r>
       <w:r>
@@ -3591,10 +4183,10 @@
           <w:position w:val="-28"/>
         </w:rPr>
         <w:object w:dxaOrig="3519" w:dyaOrig="720">
-          <v:shape id="_x0000_i1153" type="#_x0000_t75" style="width:176.25pt;height:36pt" o:ole="">
+          <v:shape id="_x0000_i1151" type="#_x0000_t75" style="width:176.25pt;height:36pt" o:ole="">
             <v:imagedata r:id="rId254" o:title=""/>
           </v:shape>
-          <o:OLEObject Type="Embed" ProgID="Equation.3" ShapeID="_x0000_i1153" DrawAspect="Content" ObjectID="_1618042738" r:id="rId255"/>
+          <o:OLEObject Type="Embed" ProgID="Equation.3" ShapeID="_x0000_i1151" DrawAspect="Content" ObjectID="_1619980777" r:id="rId255"/>
         </w:object>
       </w:r>
       <w:r>
@@ -3605,10 +4197,10 @@
           <w:position w:val="-28"/>
         </w:rPr>
         <w:object w:dxaOrig="3519" w:dyaOrig="720">
-          <v:shape id="_x0000_i1154" type="#_x0000_t75" style="width:176.25pt;height:36pt" o:ole="">
+          <v:shape id="_x0000_i1152" type="#_x0000_t75" style="width:176.25pt;height:36pt" o:ole="">
             <v:imagedata r:id="rId256" o:title=""/>
           </v:shape>
-          <o:OLEObject Type="Embed" ProgID="Equation.3" ShapeID="_x0000_i1154" DrawAspect="Content" ObjectID="_1618042739" r:id="rId257"/>
+          <o:OLEObject Type="Embed" ProgID="Equation.3" ShapeID="_x0000_i1152" DrawAspect="Content" ObjectID="_1619980778" r:id="rId257"/>
         </w:object>
       </w:r>
       <w:r>
@@ -3642,10 +4234,10 @@
           <w:position w:val="-6"/>
         </w:rPr>
         <w:object w:dxaOrig="660" w:dyaOrig="300">
-          <v:shape id="_x0000_i1155" type="#_x0000_t75" style="width:33pt;height:15pt" o:ole="">
+          <v:shape id="_x0000_i1153" type="#_x0000_t75" style="width:33pt;height:15pt" o:ole="">
             <v:imagedata r:id="rId258" o:title=""/>
           </v:shape>
-          <o:OLEObject Type="Embed" ProgID="Equation.3" ShapeID="_x0000_i1155" DrawAspect="Content" ObjectID="_1618042740" r:id="rId259"/>
+          <o:OLEObject Type="Embed" ProgID="Equation.3" ShapeID="_x0000_i1153" DrawAspect="Content" ObjectID="_1619980779" r:id="rId259"/>
         </w:object>
       </w:r>
       <w:r>
@@ -3656,10 +4248,10 @@
           <w:position w:val="-6"/>
         </w:rPr>
         <w:object w:dxaOrig="840" w:dyaOrig="240">
-          <v:shape id="_x0000_i1156" type="#_x0000_t75" style="width:42pt;height:12pt" o:ole="">
+          <v:shape id="_x0000_i1154" type="#_x0000_t75" style="width:42pt;height:12pt" o:ole="">
             <v:imagedata r:id="rId260" o:title=""/>
           </v:shape>
-          <o:OLEObject Type="Embed" ProgID="Equation.3" ShapeID="_x0000_i1156" DrawAspect="Content" ObjectID="_1618042741" r:id="rId261"/>
+          <o:OLEObject Type="Embed" ProgID="Equation.3" ShapeID="_x0000_i1154" DrawAspect="Content" ObjectID="_1619980780" r:id="rId261"/>
         </w:object>
       </w:r>
       <w:r>
@@ -3681,10 +4273,10 @@
           <w:position w:val="-12"/>
         </w:rPr>
         <w:object w:dxaOrig="2380" w:dyaOrig="420">
-          <v:shape id="_x0000_i1157" type="#_x0000_t75" style="width:119.25pt;height:21pt" o:ole="">
+          <v:shape id="_x0000_i1155" type="#_x0000_t75" style="width:119.25pt;height:21pt" o:ole="">
             <v:imagedata r:id="rId262" o:title=""/>
           </v:shape>
-          <o:OLEObject Type="Embed" ProgID="Equation.3" ShapeID="_x0000_i1157" DrawAspect="Content" ObjectID="_1618042742" r:id="rId263"/>
+          <o:OLEObject Type="Embed" ProgID="Equation.3" ShapeID="_x0000_i1155" DrawAspect="Content" ObjectID="_1619980781" r:id="rId263"/>
         </w:object>
       </w:r>
       <w:r>
@@ -3727,10 +4319,10 @@
           <w:position w:val="-12"/>
         </w:rPr>
         <w:object w:dxaOrig="5319" w:dyaOrig="420">
-          <v:shape id="_x0000_i1158" type="#_x0000_t75" style="width:266.25pt;height:21pt" o:ole="">
+          <v:shape id="_x0000_i1156" type="#_x0000_t75" style="width:266.25pt;height:21pt" o:ole="">
             <v:imagedata r:id="rId264" o:title=""/>
           </v:shape>
-          <o:OLEObject Type="Embed" ProgID="Equation.3" ShapeID="_x0000_i1158" DrawAspect="Content" ObjectID="_1618042743" r:id="rId265"/>
+          <o:OLEObject Type="Embed" ProgID="Equation.3" ShapeID="_x0000_i1156" DrawAspect="Content" ObjectID="_1619980782" r:id="rId265"/>
         </w:object>
       </w:r>
       <w:r>
@@ -3758,10 +4350,10 @@
           <w:position w:val="-30"/>
         </w:rPr>
         <w:object w:dxaOrig="1840" w:dyaOrig="800">
-          <v:shape id="_x0000_i1159" type="#_x0000_t75" style="width:92.25pt;height:39.75pt" o:ole="">
+          <v:shape id="_x0000_i1157" type="#_x0000_t75" style="width:92.25pt;height:39.75pt" o:ole="">
             <v:imagedata r:id="rId266" o:title=""/>
           </v:shape>
-          <o:OLEObject Type="Embed" ProgID="Equation.3" ShapeID="_x0000_i1159" DrawAspect="Content" ObjectID="_1618042744" r:id="rId267"/>
+          <o:OLEObject Type="Embed" ProgID="Equation.3" ShapeID="_x0000_i1157" DrawAspect="Content" ObjectID="_1619980783" r:id="rId267"/>
         </w:object>
       </w:r>
       <w:r>
@@ -3775,10 +4367,10 @@
           <w:position w:val="-30"/>
         </w:rPr>
         <w:object w:dxaOrig="1860" w:dyaOrig="800">
-          <v:shape id="_x0000_i1160" type="#_x0000_t75" style="width:93pt;height:39.75pt" o:ole="">
+          <v:shape id="_x0000_i1158" type="#_x0000_t75" style="width:93pt;height:39.75pt" o:ole="">
             <v:imagedata r:id="rId268" o:title=""/>
           </v:shape>
-          <o:OLEObject Type="Embed" ProgID="Equation.3" ShapeID="_x0000_i1160" DrawAspect="Content" ObjectID="_1618042745" r:id="rId269"/>
+          <o:OLEObject Type="Embed" ProgID="Equation.3" ShapeID="_x0000_i1158" DrawAspect="Content" ObjectID="_1619980784" r:id="rId269"/>
         </w:object>
       </w:r>
       <w:r>
@@ -3792,10 +4384,10 @@
           <w:position w:val="-6"/>
         </w:rPr>
         <w:object w:dxaOrig="840" w:dyaOrig="240">
-          <v:shape id="_x0000_i1161" type="#_x0000_t75" style="width:42pt;height:12pt" o:ole="">
+          <v:shape id="_x0000_i1159" type="#_x0000_t75" style="width:42pt;height:12pt" o:ole="">
             <v:imagedata r:id="rId270" o:title=""/>
           </v:shape>
-          <o:OLEObject Type="Embed" ProgID="Equation.3" ShapeID="_x0000_i1161" DrawAspect="Content" ObjectID="_1618042746" r:id="rId271"/>
+          <o:OLEObject Type="Embed" ProgID="Equation.3" ShapeID="_x0000_i1159" DrawAspect="Content" ObjectID="_1619980785" r:id="rId271"/>
         </w:object>
       </w:r>
       <w:r>
@@ -3823,10 +4415,10 @@
           <w:position w:val="-12"/>
         </w:rPr>
         <w:object w:dxaOrig="680" w:dyaOrig="380">
-          <v:shape id="_x0000_i1162" type="#_x0000_t75" style="width:33.75pt;height:18.75pt" o:ole="">
+          <v:shape id="_x0000_i1160" type="#_x0000_t75" style="width:33.75pt;height:18.75pt" o:ole="">
             <v:imagedata r:id="rId272" o:title=""/>
           </v:shape>
-          <o:OLEObject Type="Embed" ProgID="Equation.3" ShapeID="_x0000_i1162" DrawAspect="Content" ObjectID="_1618042747" r:id="rId273"/>
+          <o:OLEObject Type="Embed" ProgID="Equation.3" ShapeID="_x0000_i1160" DrawAspect="Content" ObjectID="_1619980786" r:id="rId273"/>
         </w:object>
       </w:r>
       <w:r>
@@ -3837,10 +4429,10 @@
           <w:position w:val="-12"/>
         </w:rPr>
         <w:object w:dxaOrig="780" w:dyaOrig="380">
-          <v:shape id="_x0000_i1163" type="#_x0000_t75" style="width:39pt;height:18.75pt" o:ole="">
+          <v:shape id="_x0000_i1161" type="#_x0000_t75" style="width:39pt;height:18.75pt" o:ole="">
             <v:imagedata r:id="rId274" o:title=""/>
           </v:shape>
-          <o:OLEObject Type="Embed" ProgID="Equation.3" ShapeID="_x0000_i1163" DrawAspect="Content" ObjectID="_1618042748" r:id="rId275"/>
+          <o:OLEObject Type="Embed" ProgID="Equation.3" ShapeID="_x0000_i1161" DrawAspect="Content" ObjectID="_1619980787" r:id="rId275"/>
         </w:object>
       </w:r>
     </w:p>
@@ -6858,6 +7450,7 @@
     <w:name w:val="heading 1"/>
     <w:basedOn w:val="a0"/>
     <w:next w:val="a0"/>
+    <w:link w:val="10"/>
     <w:qFormat/>
     <w:rsid w:val="005159A7"/>
     <w:pPr>
@@ -6880,6 +7473,7 @@
     <w:name w:val="heading 2"/>
     <w:basedOn w:val="a0"/>
     <w:next w:val="a0"/>
+    <w:link w:val="21"/>
     <w:qFormat/>
     <w:rsid w:val="00C52D23"/>
     <w:pPr>
@@ -6949,7 +7543,6 @@
     <w:uiPriority w:val="99"/>
     <w:semiHidden/>
     <w:unhideWhenUsed/>
-    <w:qFormat/>
     <w:tblPr>
       <w:tblInd w:w="0" w:type="dxa"/>
       <w:tblCellMar>
@@ -6962,11 +7555,12 @@
   </w:style>
   <w:style w:type="numbering" w:default="1" w:styleId="a3">
     <w:name w:val="No List"/>
+    <w:uiPriority w:val="99"/>
     <w:semiHidden/>
     <w:unhideWhenUsed/>
   </w:style>
-  <w:style w:type="character" w:customStyle="1" w:styleId="8">
-    <w:name w:val=" Знак Знак8"/>
+  <w:style w:type="character" w:customStyle="1" w:styleId="10">
+    <w:name w:val="Заголовок 1 Знак"/>
     <w:basedOn w:val="a1"/>
     <w:link w:val="1"/>
     <w:rsid w:val="00F3075F"/>
@@ -6980,8 +7574,8 @@
       <w:lang w:val="ru-RU" w:eastAsia="ru-RU"/>
     </w:rPr>
   </w:style>
-  <w:style w:type="character" w:customStyle="1" w:styleId="7">
-    <w:name w:val=" Знак Знак7"/>
+  <w:style w:type="character" w:customStyle="1" w:styleId="21">
+    <w:name w:val="Заголовок 2 Знак"/>
     <w:basedOn w:val="a1"/>
     <w:link w:val="20"/>
     <w:rsid w:val="00115883"/>
@@ -7175,7 +7769,7 @@
       <w:szCs w:val="24"/>
     </w:rPr>
   </w:style>
-  <w:style w:type="paragraph" w:styleId="ad">
+  <w:style w:type="paragraph" w:customStyle="1" w:styleId="ad">
     <w:name w:val="Название"/>
     <w:basedOn w:val="a0"/>
     <w:link w:val="ae"/>
@@ -7226,7 +7820,7 @@
       <w:lang w:val="ru-RU" w:eastAsia="ru-RU"/>
     </w:rPr>
   </w:style>
-  <w:style w:type="paragraph" w:styleId="21">
+  <w:style w:type="paragraph" w:styleId="22">
     <w:name w:val="List Continue 2"/>
     <w:basedOn w:val="a0"/>
     <w:rsid w:val="00AC63BC"/>

</xml_diff>

<commit_message>
control 3 lectures 23 quest 36
</commit_message>
<xml_diff>
--- a/lectures/23.docx
+++ b/lectures/23.docx
@@ -5,6 +5,7 @@
     <w:p>
       <w:pPr>
         <w:pStyle w:val="dheader2"/>
+        <w:spacing w:line="276" w:lineRule="auto"/>
         <w:rPr>
           <w:rFonts w:eastAsia="Calibri"/>
           <w:lang w:val="ru-RU"/>
@@ -26,12 +27,11 @@
     <w:p>
       <w:pPr>
         <w:pStyle w:val="dheader3"/>
-        <w:rPr>
-          <w:highlight w:val="yellow"/>
-        </w:rPr>
-      </w:pPr>
-      <w:bookmarkStart w:id="0" w:name="_GoBack"/>
-      <w:bookmarkEnd w:id="0"/>
+        <w:spacing w:line="276" w:lineRule="auto"/>
+        <w:rPr>
+          <w:highlight w:val="yellow"/>
+        </w:rPr>
+      </w:pPr>
       <w:r>
         <w:rPr>
           <w:highlight w:val="yellow"/>
@@ -42,6 +42,7 @@
     <w:p>
       <w:pPr>
         <w:pStyle w:val="dtext"/>
+        <w:spacing w:line="276" w:lineRule="auto"/>
         <w:rPr>
           <w:highlight w:val="yellow"/>
         </w:rPr>
@@ -56,6 +57,7 @@
     <w:p>
       <w:pPr>
         <w:pStyle w:val="dtext"/>
+        <w:spacing w:line="276" w:lineRule="auto"/>
         <w:rPr>
           <w:highlight w:val="yellow"/>
         </w:rPr>
@@ -70,10 +72,35 @@
     <w:p>
       <w:pPr>
         <w:pStyle w:val="dtext"/>
-        <w:rPr>
-          <w:highlight w:val="yellow"/>
-        </w:rPr>
-      </w:pPr>
+        <w:spacing w:line="276" w:lineRule="auto"/>
+        <w:rPr>
+          <w:highlight w:val="yellow"/>
+        </w:rPr>
+      </w:pPr>
+      <w:r>
+        <w:rPr>
+          <w:highlight w:val="yellow"/>
+        </w:rPr>
+        <w:tab/>
+      </w:r>
+      <w:r>
+        <w:rPr>
+          <w:highlight w:val="yellow"/>
+        </w:rPr>
+        <w:tab/>
+      </w:r>
+      <w:r>
+        <w:rPr>
+          <w:highlight w:val="yellow"/>
+        </w:rPr>
+        <w:tab/>
+      </w:r>
+      <w:r>
+        <w:rPr>
+          <w:highlight w:val="yellow"/>
+        </w:rPr>
+        <w:tab/>
+      </w:r>
       <w:r>
         <w:rPr>
           <w:position w:val="-38"/>
@@ -102,50 +129,38 @@
           <v:shape id="_x0000_i1025" type="#_x0000_t75" style="width:153.75pt;height:45pt" o:ole="">
             <v:imagedata r:id="rId7" o:title=""/>
           </v:shape>
-          <o:OLEObject Type="Embed" ProgID="Equation.3" ShapeID="_x0000_i1025" DrawAspect="Content" ObjectID="_1619980651" r:id="rId8"/>
-        </w:object>
-      </w:r>
-      <w:r>
-        <w:rPr>
-          <w:highlight w:val="yellow"/>
-        </w:rPr>
-        <w:tab/>
-      </w:r>
-      <w:r>
-        <w:rPr>
-          <w:highlight w:val="yellow"/>
-        </w:rPr>
-        <w:tab/>
-      </w:r>
-      <w:r>
-        <w:rPr>
-          <w:highlight w:val="yellow"/>
-        </w:rPr>
-        <w:tab/>
-      </w:r>
-      <w:r>
-        <w:rPr>
-          <w:highlight w:val="yellow"/>
-        </w:rPr>
-        <w:tab/>
-      </w:r>
-      <w:r>
-        <w:rPr>
-          <w:highlight w:val="yellow"/>
-        </w:rPr>
-        <w:tab/>
-      </w:r>
-      <w:r>
-        <w:rPr>
-          <w:highlight w:val="yellow"/>
-        </w:rPr>
-        <w:tab/>
-      </w:r>
-      <w:r>
-        <w:rPr>
-          <w:highlight w:val="yellow"/>
-        </w:rPr>
-        <w:tab/>
+          <o:OLEObject Type="Embed" ProgID="Equation.3" ShapeID="_x0000_i1025" DrawAspect="Content" ObjectID="_1620029091" r:id="rId8"/>
+        </w:object>
+      </w:r>
+      <w:r>
+        <w:rPr>
+          <w:highlight w:val="yellow"/>
+        </w:rPr>
+        <w:tab/>
+      </w:r>
+      <w:r>
+        <w:rPr>
+          <w:highlight w:val="yellow"/>
+        </w:rPr>
+        <w:tab/>
+      </w:r>
+      <w:r>
+        <w:rPr>
+          <w:highlight w:val="yellow"/>
+        </w:rPr>
+        <w:t xml:space="preserve"> </w:t>
+      </w:r>
+      <w:r>
+        <w:rPr>
+          <w:highlight w:val="yellow"/>
+        </w:rPr>
+        <w:tab/>
+      </w:r>
+      <w:r>
+        <w:rPr>
+          <w:highlight w:val="yellow"/>
+        </w:rPr>
+        <w:t xml:space="preserve"> </w:t>
       </w:r>
       <w:r>
         <w:rPr>
@@ -163,6 +178,7 @@
     <w:p>
       <w:pPr>
         <w:pStyle w:val="dtext"/>
+        <w:spacing w:line="276" w:lineRule="auto"/>
         <w:rPr>
           <w:highlight w:val="yellow"/>
         </w:rPr>
@@ -182,7 +198,7 @@
           <v:shape id="_x0000_i1026" type="#_x0000_t75" style="width:11.25pt;height:15pt" o:ole="">
             <v:imagedata r:id="rId9" o:title=""/>
           </v:shape>
-          <o:OLEObject Type="Embed" ProgID="Equation.3" ShapeID="_x0000_i1026" DrawAspect="Content" ObjectID="_1619980652" r:id="rId10"/>
+          <o:OLEObject Type="Embed" ProgID="Equation.3" ShapeID="_x0000_i1026" DrawAspect="Content" ObjectID="_1620029092" r:id="rId10"/>
         </w:object>
       </w:r>
       <w:r>
@@ -212,7 +228,7 @@
           <v:shape id="_x0000_i1027" type="#_x0000_t75" style="width:11.25pt;height:15pt" o:ole="">
             <v:imagedata r:id="rId11" o:title=""/>
           </v:shape>
-          <o:OLEObject Type="Embed" ProgID="Equation.3" ShapeID="_x0000_i1027" DrawAspect="Content" ObjectID="_1619980653" r:id="rId12"/>
+          <o:OLEObject Type="Embed" ProgID="Equation.3" ShapeID="_x0000_i1027" DrawAspect="Content" ObjectID="_1620029093" r:id="rId12"/>
         </w:object>
       </w:r>
       <w:r>
@@ -237,6 +253,7 @@
     <w:p>
       <w:pPr>
         <w:pStyle w:val="dtext"/>
+        <w:spacing w:line="276" w:lineRule="auto"/>
         <w:rPr>
           <w:highlight w:val="yellow"/>
         </w:rPr>
@@ -256,7 +273,7 @@
           <v:shape id="_x0000_i1028" type="#_x0000_t75" style="width:50.25pt;height:18.75pt" o:ole="">
             <v:imagedata r:id="rId13" o:title=""/>
           </v:shape>
-          <o:OLEObject Type="Embed" ProgID="Equation.3" ShapeID="_x0000_i1028" DrawAspect="Content" ObjectID="_1619980654" r:id="rId14"/>
+          <o:OLEObject Type="Embed" ProgID="Equation.3" ShapeID="_x0000_i1028" DrawAspect="Content" ObjectID="_1620029094" r:id="rId14"/>
         </w:object>
       </w:r>
       <w:r>
@@ -269,10 +286,35 @@
     <w:p>
       <w:pPr>
         <w:pStyle w:val="dtext"/>
-        <w:rPr>
-          <w:highlight w:val="yellow"/>
-        </w:rPr>
-      </w:pPr>
+        <w:spacing w:line="276" w:lineRule="auto"/>
+        <w:rPr>
+          <w:highlight w:val="yellow"/>
+        </w:rPr>
+      </w:pPr>
+      <w:r>
+        <w:rPr>
+          <w:highlight w:val="yellow"/>
+        </w:rPr>
+        <w:tab/>
+      </w:r>
+      <w:r>
+        <w:rPr>
+          <w:highlight w:val="yellow"/>
+        </w:rPr>
+        <w:tab/>
+      </w:r>
+      <w:r>
+        <w:rPr>
+          <w:highlight w:val="yellow"/>
+        </w:rPr>
+        <w:tab/>
+      </w:r>
+      <w:r>
+        <w:rPr>
+          <w:highlight w:val="yellow"/>
+        </w:rPr>
+        <w:tab/>
+      </w:r>
       <w:r>
         <w:rPr>
           <w:position w:val="-30"/>
@@ -282,50 +324,32 @@
           <v:shape id="_x0000_i1029" type="#_x0000_t75" style="width:153.75pt;height:30pt" o:ole="">
             <v:imagedata r:id="rId15" o:title=""/>
           </v:shape>
-          <o:OLEObject Type="Embed" ProgID="Equation.3" ShapeID="_x0000_i1029" DrawAspect="Content" ObjectID="_1619980655" r:id="rId16"/>
-        </w:object>
-      </w:r>
-      <w:r>
-        <w:rPr>
-          <w:highlight w:val="yellow"/>
-        </w:rPr>
-        <w:tab/>
-      </w:r>
-      <w:r>
-        <w:rPr>
-          <w:highlight w:val="yellow"/>
-        </w:rPr>
-        <w:tab/>
-      </w:r>
-      <w:r>
-        <w:rPr>
-          <w:highlight w:val="yellow"/>
-        </w:rPr>
-        <w:tab/>
-      </w:r>
-      <w:r>
-        <w:rPr>
-          <w:highlight w:val="yellow"/>
-        </w:rPr>
-        <w:tab/>
-      </w:r>
-      <w:r>
-        <w:rPr>
-          <w:highlight w:val="yellow"/>
-        </w:rPr>
-        <w:tab/>
-      </w:r>
-      <w:r>
-        <w:rPr>
-          <w:highlight w:val="yellow"/>
-        </w:rPr>
-        <w:tab/>
-      </w:r>
-      <w:r>
-        <w:rPr>
-          <w:highlight w:val="yellow"/>
-        </w:rPr>
-        <w:tab/>
+          <o:OLEObject Type="Embed" ProgID="Equation.3" ShapeID="_x0000_i1029" DrawAspect="Content" ObjectID="_1620029095" r:id="rId16"/>
+        </w:object>
+      </w:r>
+      <w:r>
+        <w:rPr>
+          <w:highlight w:val="yellow"/>
+        </w:rPr>
+        <w:tab/>
+      </w:r>
+      <w:r>
+        <w:rPr>
+          <w:highlight w:val="yellow"/>
+        </w:rPr>
+        <w:tab/>
+      </w:r>
+      <w:r>
+        <w:rPr>
+          <w:highlight w:val="yellow"/>
+        </w:rPr>
+        <w:tab/>
+      </w:r>
+      <w:r>
+        <w:rPr>
+          <w:highlight w:val="yellow"/>
+        </w:rPr>
+        <w:t xml:space="preserve"> </w:t>
       </w:r>
       <w:r>
         <w:rPr>
@@ -343,6 +367,7 @@
     <w:p>
       <w:pPr>
         <w:pStyle w:val="dtext"/>
+        <w:spacing w:line="276" w:lineRule="auto"/>
         <w:rPr>
           <w:highlight w:val="yellow"/>
         </w:rPr>
@@ -374,7 +399,7 @@
           <v:shape id="_x0000_i1030" type="#_x0000_t75" style="width:36.75pt;height:18.75pt" o:ole="">
             <v:imagedata r:id="rId17" o:title=""/>
           </v:shape>
-          <o:OLEObject Type="Embed" ProgID="Equation.3" ShapeID="_x0000_i1030" DrawAspect="Content" ObjectID="_1619980656" r:id="rId18"/>
+          <o:OLEObject Type="Embed" ProgID="Equation.3" ShapeID="_x0000_i1030" DrawAspect="Content" ObjectID="_1620029096" r:id="rId18"/>
         </w:object>
       </w:r>
       <w:r>
@@ -404,7 +429,7 @@
           <v:shape id="_x0000_i1031" type="#_x0000_t75" style="width:71.25pt;height:18.75pt" o:ole="">
             <v:imagedata r:id="rId19" o:title=""/>
           </v:shape>
-          <o:OLEObject Type="Embed" ProgID="Equation.3" ShapeID="_x0000_i1031" DrawAspect="Content" ObjectID="_1619980657" r:id="rId20"/>
+          <o:OLEObject Type="Embed" ProgID="Equation.3" ShapeID="_x0000_i1031" DrawAspect="Content" ObjectID="_1620029097" r:id="rId20"/>
         </w:object>
       </w:r>
       <w:r>
@@ -422,7 +447,7 @@
           <v:shape id="_x0000_i1032" type="#_x0000_t75" style="width:51.75pt;height:18.75pt" o:ole="">
             <v:imagedata r:id="rId21" o:title=""/>
           </v:shape>
-          <o:OLEObject Type="Embed" ProgID="Equation.3" ShapeID="_x0000_i1032" DrawAspect="Content" ObjectID="_1619980658" r:id="rId22"/>
+          <o:OLEObject Type="Embed" ProgID="Equation.3" ShapeID="_x0000_i1032" DrawAspect="Content" ObjectID="_1620029098" r:id="rId22"/>
         </w:object>
       </w:r>
       <w:r>
@@ -435,6 +460,7 @@
     <w:p>
       <w:pPr>
         <w:pStyle w:val="dtext"/>
+        <w:spacing w:line="276" w:lineRule="auto"/>
         <w:rPr>
           <w:highlight w:val="yellow"/>
         </w:rPr>
@@ -461,10 +487,35 @@
     <w:p>
       <w:pPr>
         <w:pStyle w:val="dtext"/>
-        <w:rPr>
-          <w:highlight w:val="yellow"/>
-        </w:rPr>
-      </w:pPr>
+        <w:spacing w:line="276" w:lineRule="auto"/>
+        <w:rPr>
+          <w:highlight w:val="yellow"/>
+        </w:rPr>
+      </w:pPr>
+      <w:r>
+        <w:rPr>
+          <w:highlight w:val="yellow"/>
+        </w:rPr>
+        <w:tab/>
+      </w:r>
+      <w:r>
+        <w:rPr>
+          <w:highlight w:val="yellow"/>
+        </w:rPr>
+        <w:tab/>
+      </w:r>
+      <w:r>
+        <w:rPr>
+          <w:highlight w:val="yellow"/>
+        </w:rPr>
+        <w:tab/>
+      </w:r>
+      <w:r>
+        <w:rPr>
+          <w:highlight w:val="yellow"/>
+        </w:rPr>
+        <w:tab/>
+      </w:r>
       <w:r>
         <w:rPr>
           <w:highlight w:val="yellow"/>
@@ -480,32 +531,8 @@
           <v:shape id="_x0000_i1033" type="#_x0000_t75" style="width:192.75pt;height:45pt" o:ole="">
             <v:imagedata r:id="rId23" o:title=""/>
           </v:shape>
-          <o:OLEObject Type="Embed" ProgID="Equation.3" ShapeID="_x0000_i1033" DrawAspect="Content" ObjectID="_1619980659" r:id="rId24"/>
-        </w:object>
-      </w:r>
-      <w:r>
-        <w:rPr>
-          <w:highlight w:val="yellow"/>
-        </w:rPr>
-        <w:tab/>
-      </w:r>
-      <w:r>
-        <w:rPr>
-          <w:highlight w:val="yellow"/>
-        </w:rPr>
-        <w:tab/>
-      </w:r>
-      <w:r>
-        <w:rPr>
-          <w:highlight w:val="yellow"/>
-        </w:rPr>
-        <w:tab/>
-      </w:r>
-      <w:r>
-        <w:rPr>
-          <w:highlight w:val="yellow"/>
-        </w:rPr>
-        <w:tab/>
+          <o:OLEObject Type="Embed" ProgID="Equation.3" ShapeID="_x0000_i1033" DrawAspect="Content" ObjectID="_1620029099" r:id="rId24"/>
+        </w:object>
       </w:r>
       <w:r>
         <w:rPr>
@@ -546,7 +573,7 @@
           <v:shape id="_x0000_i1034" type="#_x0000_t75" style="width:15.75pt;height:17.25pt" o:ole="">
             <v:imagedata r:id="rId25" o:title=""/>
           </v:shape>
-          <o:OLEObject Type="Embed" ProgID="Equation.3" ShapeID="_x0000_i1034" DrawAspect="Content" ObjectID="_1619980660" r:id="rId26"/>
+          <o:OLEObject Type="Embed" ProgID="Equation.3" ShapeID="_x0000_i1034" DrawAspect="Content" ObjectID="_1620029100" r:id="rId26"/>
         </w:object>
       </w:r>
       <w:r>
@@ -564,7 +591,7 @@
           <v:shape id="_x0000_i1035" type="#_x0000_t75" style="width:14.25pt;height:14.25pt" o:ole="">
             <v:imagedata r:id="rId27" o:title=""/>
           </v:shape>
-          <o:OLEObject Type="Embed" ProgID="Equation.3" ShapeID="_x0000_i1035" DrawAspect="Content" ObjectID="_1619980661" r:id="rId28"/>
+          <o:OLEObject Type="Embed" ProgID="Equation.3" ShapeID="_x0000_i1035" DrawAspect="Content" ObjectID="_1620029101" r:id="rId28"/>
         </w:object>
       </w:r>
       <w:r>
@@ -589,16 +616,49 @@
     <w:p>
       <w:pPr>
         <w:pStyle w:val="dtext"/>
-        <w:rPr>
-          <w:highlight w:val="yellow"/>
-        </w:rPr>
-      </w:pPr>
-      <w:r>
-        <w:rPr>
-          <w:highlight w:val="yellow"/>
-        </w:rPr>
-        <w:lastRenderedPageBreak/>
-        <w:t xml:space="preserve">Зрозуміло, що (6.12) через функцію Гріна  можна звести до інтегрального рівняння </w:t>
+        <w:spacing w:line="276" w:lineRule="auto"/>
+        <w:rPr>
+          <w:highlight w:val="yellow"/>
+        </w:rPr>
+      </w:pPr>
+      <w:r>
+        <w:rPr>
+          <w:highlight w:val="yellow"/>
+        </w:rPr>
+        <w:t>Зрозуміло, що (6.12) через функцію Гріна  можна звести до інтегрального рівняння</w:t>
+      </w:r>
+    </w:p>
+    <w:p>
+      <w:pPr>
+        <w:pStyle w:val="dtext"/>
+        <w:spacing w:line="276" w:lineRule="auto"/>
+        <w:rPr>
+          <w:highlight w:val="yellow"/>
+        </w:rPr>
+      </w:pPr>
+      <w:r>
+        <w:rPr>
+          <w:highlight w:val="yellow"/>
+        </w:rPr>
+        <w:tab/>
+      </w:r>
+      <w:r>
+        <w:rPr>
+          <w:highlight w:val="yellow"/>
+        </w:rPr>
+        <w:tab/>
+      </w:r>
+      <w:r>
+        <w:rPr>
+          <w:highlight w:val="yellow"/>
+        </w:rPr>
+        <w:tab/>
+      </w:r>
+      <w:r>
+        <w:rPr>
+          <w:highlight w:val="yellow"/>
+        </w:rPr>
+        <w:tab/>
       </w:r>
       <w:r>
         <w:rPr>
@@ -609,26 +669,8 @@
           <v:shape id="_x0000_i1036" type="#_x0000_t75" style="width:206.25pt;height:30pt" o:ole="">
             <v:imagedata r:id="rId29" o:title=""/>
           </v:shape>
-          <o:OLEObject Type="Embed" ProgID="Equation.3" ShapeID="_x0000_i1036" DrawAspect="Content" ObjectID="_1619980662" r:id="rId30"/>
-        </w:object>
-      </w:r>
-      <w:r>
-        <w:rPr>
-          <w:highlight w:val="yellow"/>
-        </w:rPr>
-        <w:tab/>
-      </w:r>
-      <w:r>
-        <w:rPr>
-          <w:highlight w:val="yellow"/>
-        </w:rPr>
-        <w:t xml:space="preserve"> </w:t>
-      </w:r>
-      <w:r>
-        <w:rPr>
-          <w:highlight w:val="yellow"/>
-        </w:rPr>
-        <w:tab/>
+          <o:OLEObject Type="Embed" ProgID="Equation.3" ShapeID="_x0000_i1036" DrawAspect="Content" ObjectID="_1620029102" r:id="rId30"/>
+        </w:object>
       </w:r>
       <w:r>
         <w:rPr>
@@ -647,13 +689,6 @@
       <w:r>
         <w:rPr>
           <w:highlight w:val="yellow"/>
-          <w:lang w:val="ru-RU"/>
-        </w:rPr>
-        <w:tab/>
-      </w:r>
-      <w:r>
-        <w:rPr>
-          <w:highlight w:val="yellow"/>
         </w:rPr>
         <w:t>(6.13)</w:t>
       </w:r>
@@ -667,6 +702,7 @@
     <w:p>
       <w:pPr>
         <w:pStyle w:val="dtext"/>
+        <w:spacing w:line="276" w:lineRule="auto"/>
         <w:rPr>
           <w:highlight w:val="yellow"/>
         </w:rPr>
@@ -686,7 +722,7 @@
           <v:shape id="_x0000_i1037" type="#_x0000_t75" style="width:155.25pt;height:30pt" o:ole="">
             <v:imagedata r:id="rId31" o:title=""/>
           </v:shape>
-          <o:OLEObject Type="Embed" ProgID="Equation.3" ShapeID="_x0000_i1037" DrawAspect="Content" ObjectID="_1619980663" r:id="rId32"/>
+          <o:OLEObject Type="Embed" ProgID="Equation.3" ShapeID="_x0000_i1037" DrawAspect="Content" ObjectID="_1620029103" r:id="rId32"/>
         </w:object>
       </w:r>
       <w:r>
@@ -699,6 +735,7 @@
     <w:p>
       <w:pPr>
         <w:pStyle w:val="dtext"/>
+        <w:spacing w:line="276" w:lineRule="auto"/>
         <w:rPr>
           <w:highlight w:val="yellow"/>
         </w:rPr>
@@ -730,14 +767,21 @@
           <v:shape id="_x0000_i1038" type="#_x0000_t75" style="width:15.75pt;height:17.25pt" o:ole="">
             <v:imagedata r:id="rId33" o:title=""/>
           </v:shape>
-          <o:OLEObject Type="Embed" ProgID="Equation.3" ShapeID="_x0000_i1038" DrawAspect="Content" ObjectID="_1619980664" r:id="rId34"/>
-        </w:object>
-      </w:r>
-      <w:r>
-        <w:rPr>
-          <w:highlight w:val="yellow"/>
-        </w:rPr>
-        <w:t xml:space="preserve"> - характеристичне число має розв’язок тоді і лише тоді, коли вільний член </w:t>
+          <o:OLEObject Type="Embed" ProgID="Equation.3" ShapeID="_x0000_i1038" DrawAspect="Content" ObjectID="_1620029104" r:id="rId34"/>
+        </w:object>
+      </w:r>
+      <w:r>
+        <w:rPr>
+          <w:highlight w:val="yellow"/>
+        </w:rPr>
+        <w:t xml:space="preserve"> - характеристичне число має </w:t>
+      </w:r>
+      <w:r>
+        <w:rPr>
+          <w:highlight w:val="yellow"/>
+        </w:rPr>
+        <w:lastRenderedPageBreak/>
+        <w:t xml:space="preserve">розв’язок тоді і лише тоді, коли вільний член </w:t>
       </w:r>
       <w:r>
         <w:rPr>
@@ -748,7 +792,7 @@
           <v:shape id="_x0000_i1039" type="#_x0000_t75" style="width:15pt;height:18.75pt" o:ole="">
             <v:imagedata r:id="rId35" o:title=""/>
           </v:shape>
-          <o:OLEObject Type="Embed" ProgID="Equation.3" ShapeID="_x0000_i1039" DrawAspect="Content" ObjectID="_1619980665" r:id="rId36"/>
+          <o:OLEObject Type="Embed" ProgID="Equation.3" ShapeID="_x0000_i1039" DrawAspect="Content" ObjectID="_1620029105" r:id="rId36"/>
         </w:object>
       </w:r>
       <w:r>
@@ -766,7 +810,7 @@
           <v:shape id="_x0000_i1040" type="#_x0000_t75" style="width:38.25pt;height:17.25pt" o:ole="">
             <v:imagedata r:id="rId37" o:title=""/>
           </v:shape>
-          <o:OLEObject Type="Embed" ProgID="Equation.3" ShapeID="_x0000_i1040" DrawAspect="Content" ObjectID="_1619980666" r:id="rId38"/>
+          <o:OLEObject Type="Embed" ProgID="Equation.3" ShapeID="_x0000_i1040" DrawAspect="Content" ObjectID="_1620029106" r:id="rId38"/>
         </w:object>
       </w:r>
       <w:r>
@@ -779,6 +823,7 @@
     <w:p>
       <w:pPr>
         <w:pStyle w:val="dtext"/>
+        <w:spacing w:line="276" w:lineRule="auto"/>
         <w:rPr>
           <w:highlight w:val="yellow"/>
         </w:rPr>
@@ -817,6 +862,7 @@
     <w:p>
       <w:pPr>
         <w:pStyle w:val="dtext"/>
+        <w:spacing w:line="276" w:lineRule="auto"/>
         <w:rPr>
           <w:highlight w:val="yellow"/>
         </w:rPr>
@@ -831,6 +877,7 @@
     <w:p>
       <w:pPr>
         <w:pStyle w:val="dtext"/>
+        <w:spacing w:line="276" w:lineRule="auto"/>
         <w:rPr>
           <w:highlight w:val="yellow"/>
         </w:rPr>
@@ -845,6 +892,7 @@
     <w:p>
       <w:pPr>
         <w:pStyle w:val="dtext"/>
+        <w:spacing w:line="276" w:lineRule="auto"/>
         <w:rPr>
           <w:highlight w:val="yellow"/>
         </w:rPr>
@@ -859,6 +907,7 @@
     <w:p>
       <w:pPr>
         <w:pStyle w:val="dtext"/>
+        <w:spacing w:line="276" w:lineRule="auto"/>
         <w:rPr>
           <w:highlight w:val="yellow"/>
         </w:rPr>
@@ -878,7 +927,7 @@
           <v:shape id="_x0000_i1041" type="#_x0000_t75" style="width:167.25pt;height:42.75pt" o:ole="">
             <v:imagedata r:id="rId39" o:title=""/>
           </v:shape>
-          <o:OLEObject Type="Embed" ProgID="Equation.3" ShapeID="_x0000_i1041" DrawAspect="Content" ObjectID="_1619980667" r:id="rId40"/>
+          <o:OLEObject Type="Embed" ProgID="Equation.3" ShapeID="_x0000_i1041" DrawAspect="Content" ObjectID="_1620029107" r:id="rId40"/>
         </w:object>
       </w:r>
       <w:r>
@@ -902,7 +951,7 @@
           <v:shape id="_x0000_i1042" type="#_x0000_t75" style="width:96pt;height:56.25pt" o:ole="">
             <v:imagedata r:id="rId41" o:title=""/>
           </v:shape>
-          <o:OLEObject Type="Embed" ProgID="Equation.3" ShapeID="_x0000_i1042" DrawAspect="Content" ObjectID="_1619980668" r:id="rId42"/>
+          <o:OLEObject Type="Embed" ProgID="Equation.3" ShapeID="_x0000_i1042" DrawAspect="Content" ObjectID="_1620029108" r:id="rId42"/>
         </w:object>
       </w:r>
       <w:r>
@@ -920,7 +969,7 @@
           <v:shape id="_x0000_i1043" type="#_x0000_t75" style="width:96.75pt;height:56.25pt" o:ole="">
             <v:imagedata r:id="rId43" o:title=""/>
           </v:shape>
-          <o:OLEObject Type="Embed" ProgID="Equation.3" ShapeID="_x0000_i1043" DrawAspect="Content" ObjectID="_1619980669" r:id="rId44"/>
+          <o:OLEObject Type="Embed" ProgID="Equation.3" ShapeID="_x0000_i1043" DrawAspect="Content" ObjectID="_1620029109" r:id="rId44"/>
         </w:object>
       </w:r>
       <w:r>
@@ -938,7 +987,7 @@
           <v:shape id="_x0000_i1044" type="#_x0000_t75" style="width:36pt;height:36pt" o:ole="">
             <v:imagedata r:id="rId45" o:title=""/>
           </v:shape>
-          <o:OLEObject Type="Embed" ProgID="Equation.3" ShapeID="_x0000_i1044" DrawAspect="Content" ObjectID="_1619980670" r:id="rId46"/>
+          <o:OLEObject Type="Embed" ProgID="Equation.3" ShapeID="_x0000_i1044" DrawAspect="Content" ObjectID="_1620029110" r:id="rId46"/>
         </w:object>
       </w:r>
       <w:r>
@@ -956,7 +1005,7 @@
           <v:shape id="_x0000_i1045" type="#_x0000_t75" style="width:36pt;height:21pt" o:ole="">
             <v:imagedata r:id="rId47" o:title=""/>
           </v:shape>
-          <o:OLEObject Type="Embed" ProgID="Equation.3" ShapeID="_x0000_i1045" DrawAspect="Content" ObjectID="_1619980671" r:id="rId48"/>
+          <o:OLEObject Type="Embed" ProgID="Equation.3" ShapeID="_x0000_i1045" DrawAspect="Content" ObjectID="_1620029111" r:id="rId48"/>
         </w:object>
       </w:r>
       <w:r>
@@ -969,15 +1018,15 @@
     <w:p>
       <w:pPr>
         <w:pStyle w:val="dtext"/>
-        <w:rPr>
-          <w:highlight w:val="yellow"/>
-        </w:rPr>
-      </w:pPr>
-      <w:r>
-        <w:rPr>
-          <w:highlight w:val="yellow"/>
-        </w:rPr>
-        <w:lastRenderedPageBreak/>
+        <w:spacing w:line="276" w:lineRule="auto"/>
+        <w:rPr>
+          <w:highlight w:val="yellow"/>
+        </w:rPr>
+      </w:pPr>
+      <w:r>
+        <w:rPr>
+          <w:highlight w:val="yellow"/>
+        </w:rPr>
         <w:t xml:space="preserve">Легко перевірити, що сферичні хвилі </w:t>
       </w:r>
       <w:r>
@@ -989,7 +1038,7 @@
           <v:shape id="_x0000_i1046" type="#_x0000_t75" style="width:42pt;height:21pt" o:ole="">
             <v:imagedata r:id="rId49" o:title=""/>
           </v:shape>
-          <o:OLEObject Type="Embed" ProgID="Equation.DSMT4" ShapeID="_x0000_i1046" DrawAspect="Content" ObjectID="_1619980672" r:id="rId50"/>
+          <o:OLEObject Type="Embed" ProgID="Equation.DSMT4" ShapeID="_x0000_i1046" DrawAspect="Content" ObjectID="_1620029112" r:id="rId50"/>
         </w:object>
       </w:r>
       <w:r>
@@ -1007,7 +1056,7 @@
           <v:shape id="_x0000_i1047" type="#_x0000_t75" style="width:42pt;height:21pt" o:ole="">
             <v:imagedata r:id="rId51" o:title=""/>
           </v:shape>
-          <o:OLEObject Type="Embed" ProgID="Equation.DSMT4" ShapeID="_x0000_i1047" DrawAspect="Content" ObjectID="_1619980673" r:id="rId52"/>
+          <o:OLEObject Type="Embed" ProgID="Equation.DSMT4" ShapeID="_x0000_i1047" DrawAspect="Content" ObjectID="_1620029113" r:id="rId52"/>
         </w:object>
       </w:r>
       <w:r>
@@ -1020,6 +1069,7 @@
     <w:p>
       <w:pPr>
         <w:pStyle w:val="dtext"/>
+        <w:spacing w:line="276" w:lineRule="auto"/>
         <w:rPr>
           <w:highlight w:val="yellow"/>
         </w:rPr>
@@ -1039,7 +1089,7 @@
           <v:shape id="_x0000_i1048" type="#_x0000_t75" style="width:153.75pt;height:36pt" o:ole="">
             <v:imagedata r:id="rId53" o:title=""/>
           </v:shape>
-          <o:OLEObject Type="Embed" ProgID="Equation.3" ShapeID="_x0000_i1048" DrawAspect="Content" ObjectID="_1619980674" r:id="rId54"/>
+          <o:OLEObject Type="Embed" ProgID="Equation.3" ShapeID="_x0000_i1048" DrawAspect="Content" ObjectID="_1620029114" r:id="rId54"/>
         </w:object>
       </w:r>
       <w:r>
@@ -1057,7 +1107,7 @@
           <v:shape id="_x0000_i1049" type="#_x0000_t75" style="width:42pt;height:18.75pt" o:ole="">
             <v:imagedata r:id="rId55" o:title=""/>
           </v:shape>
-          <o:OLEObject Type="Embed" ProgID="Equation.3" ShapeID="_x0000_i1049" DrawAspect="Content" ObjectID="_1619980675" r:id="rId56"/>
+          <o:OLEObject Type="Embed" ProgID="Equation.3" ShapeID="_x0000_i1049" DrawAspect="Content" ObjectID="_1620029115" r:id="rId56"/>
         </w:object>
       </w:r>
       <w:r>
@@ -1075,7 +1125,7 @@
           <v:shape id="_x0000_i1050" type="#_x0000_t75" style="width:11.25pt;height:12pt" o:ole="">
             <v:imagedata r:id="rId57" o:title=""/>
           </v:shape>
-          <o:OLEObject Type="Embed" ProgID="Equation.3" ShapeID="_x0000_i1050" DrawAspect="Content" ObjectID="_1619980676" r:id="rId58"/>
+          <o:OLEObject Type="Embed" ProgID="Equation.3" ShapeID="_x0000_i1050" DrawAspect="Content" ObjectID="_1620029116" r:id="rId58"/>
         </w:object>
       </w:r>
       <w:r>
@@ -1093,7 +1143,7 @@
           <v:shape id="_x0000_i1051" type="#_x0000_t75" style="width:42pt;height:18.75pt" o:ole="">
             <v:imagedata r:id="rId59" o:title=""/>
           </v:shape>
-          <o:OLEObject Type="Embed" ProgID="Equation.3" ShapeID="_x0000_i1051" DrawAspect="Content" ObjectID="_1619980677" r:id="rId60"/>
+          <o:OLEObject Type="Embed" ProgID="Equation.3" ShapeID="_x0000_i1051" DrawAspect="Content" ObjectID="_1620029117" r:id="rId60"/>
         </w:object>
       </w:r>
       <w:r>
@@ -1117,7 +1167,7 @@
           <v:shape id="_x0000_i1052" type="#_x0000_t75" style="width:21.75pt;height:12pt" o:ole="">
             <v:imagedata r:id="rId61" o:title=""/>
           </v:shape>
-          <o:OLEObject Type="Embed" ProgID="Equation.3" ShapeID="_x0000_i1052" DrawAspect="Content" ObjectID="_1619980678" r:id="rId62"/>
+          <o:OLEObject Type="Embed" ProgID="Equation.3" ShapeID="_x0000_i1052" DrawAspect="Content" ObjectID="_1620029118" r:id="rId62"/>
         </w:object>
       </w:r>
       <w:r>
@@ -1130,25 +1180,26 @@
     <w:p>
       <w:pPr>
         <w:pStyle w:val="dtext"/>
-        <w:rPr>
-          <w:highlight w:val="yellow"/>
-        </w:rPr>
-      </w:pPr>
-      <w:r>
-        <w:rPr>
-          <w:highlight w:val="yellow"/>
+        <w:spacing w:line="276" w:lineRule="auto"/>
+        <w:rPr>
+          <w:highlight w:val="green"/>
+        </w:rPr>
+      </w:pPr>
+      <w:r>
+        <w:rPr>
+          <w:highlight w:val="green"/>
         </w:rPr>
         <w:t>Для виділенн</w:t>
       </w:r>
       <w:r>
         <w:rPr>
-          <w:highlight w:val="yellow"/>
+          <w:highlight w:val="green"/>
         </w:rPr>
         <w:t xml:space="preserve">я єдиного розв’язку зовнішньої </w:t>
       </w:r>
       <w:r>
         <w:rPr>
-          <w:highlight w:val="yellow"/>
+          <w:highlight w:val="green"/>
         </w:rPr>
         <w:t xml:space="preserve">задачі задаються умови поведінки розв’язку задачі в нескінченно віддаленій точці. Ці умови називають умовами випромінювання або умовами Зомерфельда. </w:t>
       </w:r>
@@ -1156,37 +1207,38 @@
     <w:p>
       <w:pPr>
         <w:pStyle w:val="dtext"/>
-        <w:rPr>
-          <w:highlight w:val="yellow"/>
+        <w:spacing w:line="276" w:lineRule="auto"/>
+        <w:rPr>
+          <w:highlight w:val="green"/>
         </w:rPr>
       </w:pPr>
       <w:r>
         <w:rPr>
           <w:position w:val="-22"/>
-          <w:highlight w:val="yellow"/>
+          <w:highlight w:val="green"/>
         </w:rPr>
         <w:object w:dxaOrig="1700" w:dyaOrig="580">
           <v:shape id="_x0000_i1053" type="#_x0000_t75" style="width:84.75pt;height:29.25pt" o:ole="">
             <v:imagedata r:id="rId63" o:title=""/>
           </v:shape>
-          <o:OLEObject Type="Embed" ProgID="Equation.3" ShapeID="_x0000_i1053" DrawAspect="Content" ObjectID="_1619980679" r:id="rId64"/>
-        </w:object>
-      </w:r>
-      <w:r>
-        <w:rPr>
-          <w:highlight w:val="yellow"/>
+          <o:OLEObject Type="Embed" ProgID="Equation.3" ShapeID="_x0000_i1053" DrawAspect="Content" ObjectID="_1620029119" r:id="rId64"/>
+        </w:object>
+      </w:r>
+      <w:r>
+        <w:rPr>
+          <w:highlight w:val="green"/>
         </w:rPr>
         <w:t>,</w:t>
       </w:r>
       <w:r>
         <w:rPr>
-          <w:highlight w:val="yellow"/>
-        </w:rPr>
-        <w:tab/>
-      </w:r>
-      <w:r>
-        <w:rPr>
-          <w:highlight w:val="yellow"/>
+          <w:highlight w:val="green"/>
+        </w:rPr>
+        <w:tab/>
+      </w:r>
+      <w:r>
+        <w:rPr>
+          <w:highlight w:val="green"/>
         </w:rPr>
         <w:tab/>
         <w:t xml:space="preserve"> </w:t>
@@ -1194,31 +1246,31 @@
       <w:r>
         <w:rPr>
           <w:position w:val="-36"/>
-          <w:highlight w:val="yellow"/>
+          <w:highlight w:val="green"/>
         </w:rPr>
         <w:object w:dxaOrig="3739" w:dyaOrig="800">
           <v:shape id="_x0000_i1054" type="#_x0000_t75" style="width:186.75pt;height:39.75pt" o:ole="">
             <v:imagedata r:id="rId65" o:title=""/>
           </v:shape>
-          <o:OLEObject Type="Embed" ProgID="Equation.3" ShapeID="_x0000_i1054" DrawAspect="Content" ObjectID="_1619980680" r:id="rId66"/>
-        </w:object>
-      </w:r>
-      <w:r>
-        <w:rPr>
-          <w:highlight w:val="yellow"/>
-        </w:rPr>
-        <w:tab/>
-      </w:r>
-      <w:r>
-        <w:rPr>
-          <w:highlight w:val="yellow"/>
+          <o:OLEObject Type="Embed" ProgID="Equation.3" ShapeID="_x0000_i1054" DrawAspect="Content" ObjectID="_1620029120" r:id="rId66"/>
+        </w:object>
+      </w:r>
+      <w:r>
+        <w:rPr>
+          <w:highlight w:val="green"/>
+        </w:rPr>
+        <w:tab/>
+      </w:r>
+      <w:r>
+        <w:rPr>
+          <w:highlight w:val="green"/>
         </w:rPr>
         <w:tab/>
         <w:t>(6.14)</w:t>
       </w:r>
       <w:r>
         <w:rPr>
-          <w:highlight w:val="yellow"/>
+          <w:highlight w:val="green"/>
         </w:rPr>
         <w:t>,</w:t>
       </w:r>
@@ -1226,67 +1278,68 @@
     <w:p>
       <w:pPr>
         <w:pStyle w:val="dtext"/>
-        <w:rPr>
-          <w:highlight w:val="yellow"/>
+        <w:spacing w:line="276" w:lineRule="auto"/>
+        <w:rPr>
+          <w:highlight w:val="green"/>
         </w:rPr>
       </w:pPr>
       <w:r>
         <w:rPr>
           <w:position w:val="-22"/>
-          <w:highlight w:val="yellow"/>
+          <w:highlight w:val="green"/>
         </w:rPr>
         <w:object w:dxaOrig="1700" w:dyaOrig="580">
           <v:shape id="_x0000_i1055" type="#_x0000_t75" style="width:84.75pt;height:29.25pt" o:ole="">
             <v:imagedata r:id="rId67" o:title=""/>
           </v:shape>
-          <o:OLEObject Type="Embed" ProgID="Equation.3" ShapeID="_x0000_i1055" DrawAspect="Content" ObjectID="_1619980681" r:id="rId68"/>
-        </w:object>
-      </w:r>
-      <w:r>
-        <w:rPr>
-          <w:highlight w:val="yellow"/>
-        </w:rPr>
-        <w:tab/>
-      </w:r>
-      <w:r>
-        <w:rPr>
-          <w:highlight w:val="yellow"/>
+          <o:OLEObject Type="Embed" ProgID="Equation.3" ShapeID="_x0000_i1055" DrawAspect="Content" ObjectID="_1620029121" r:id="rId68"/>
+        </w:object>
+      </w:r>
+      <w:r>
+        <w:rPr>
+          <w:highlight w:val="green"/>
+        </w:rPr>
+        <w:tab/>
+      </w:r>
+      <w:r>
+        <w:rPr>
+          <w:highlight w:val="green"/>
         </w:rPr>
         <w:tab/>
       </w:r>
       <w:r>
         <w:rPr>
           <w:position w:val="-36"/>
-          <w:highlight w:val="yellow"/>
+          <w:highlight w:val="green"/>
         </w:rPr>
         <w:object w:dxaOrig="3739" w:dyaOrig="800">
           <v:shape id="_x0000_i1056" type="#_x0000_t75" style="width:186.75pt;height:39.75pt" o:ole="">
             <v:imagedata r:id="rId69" o:title=""/>
           </v:shape>
-          <o:OLEObject Type="Embed" ProgID="Equation.3" ShapeID="_x0000_i1056" DrawAspect="Content" ObjectID="_1619980682" r:id="rId70"/>
-        </w:object>
-      </w:r>
-      <w:r>
-        <w:rPr>
-          <w:highlight w:val="yellow"/>
-        </w:rPr>
-        <w:tab/>
-      </w:r>
-      <w:r>
-        <w:rPr>
-          <w:highlight w:val="yellow"/>
-        </w:rPr>
-        <w:tab/>
-      </w:r>
-      <w:r>
-        <w:rPr>
-          <w:highlight w:val="yellow"/>
+          <o:OLEObject Type="Embed" ProgID="Equation.3" ShapeID="_x0000_i1056" DrawAspect="Content" ObjectID="_1620029122" r:id="rId70"/>
+        </w:object>
+      </w:r>
+      <w:r>
+        <w:rPr>
+          <w:highlight w:val="green"/>
+        </w:rPr>
+        <w:tab/>
+      </w:r>
+      <w:r>
+        <w:rPr>
+          <w:highlight w:val="green"/>
+        </w:rPr>
+        <w:tab/>
+      </w:r>
+      <w:r>
+        <w:rPr>
+          <w:highlight w:val="green"/>
         </w:rPr>
         <w:t>(6.15)</w:t>
       </w:r>
       <w:r>
         <w:rPr>
-          <w:highlight w:val="yellow"/>
+          <w:highlight w:val="green"/>
         </w:rPr>
         <w:t>.</w:t>
       </w:r>
@@ -1294,39 +1347,48 @@
     <w:p>
       <w:pPr>
         <w:pStyle w:val="dtext"/>
-        <w:rPr>
-          <w:highlight w:val="yellow"/>
-        </w:rPr>
-      </w:pPr>
-      <w:r>
-        <w:rPr>
-          <w:highlight w:val="yellow"/>
-        </w:rPr>
+        <w:spacing w:line="276" w:lineRule="auto"/>
+        <w:rPr>
+          <w:highlight w:val="green"/>
+        </w:rPr>
+      </w:pPr>
+      <w:r>
+        <w:rPr>
+          <w:highlight w:val="green"/>
+        </w:rPr>
+        <w:lastRenderedPageBreak/>
         <w:t>Умова (6.14) відповідає хвил</w:t>
       </w:r>
       <w:r>
         <w:rPr>
-          <w:highlight w:val="yellow"/>
+          <w:highlight w:val="green"/>
         </w:rPr>
         <w:t>ям, що уходять на нескінченість, (6.15)</w:t>
       </w:r>
       <w:r>
         <w:rPr>
-          <w:highlight w:val="yellow"/>
-        </w:rPr>
-        <w:t xml:space="preserve"> - хвилям, що приходять з нескінченості.</w:t>
-      </w:r>
-    </w:p>
-    <w:p>
-      <w:pPr>
-        <w:pStyle w:val="dtext"/>
-        <w:rPr>
-          <w:highlight w:val="yellow"/>
-        </w:rPr>
-      </w:pPr>
-      <w:r>
-        <w:rPr>
-          <w:highlight w:val="yellow"/>
+          <w:highlight w:val="green"/>
+        </w:rPr>
+        <w:t xml:space="preserve"> –</w:t>
+      </w:r>
+      <w:r>
+        <w:rPr>
+          <w:highlight w:val="green"/>
+        </w:rPr>
+        <w:t xml:space="preserve"> хвилям, що приходять з нескінченості.</w:t>
+      </w:r>
+    </w:p>
+    <w:p>
+      <w:pPr>
+        <w:pStyle w:val="dtext"/>
+        <w:spacing w:line="276" w:lineRule="auto"/>
+        <w:rPr>
+          <w:highlight w:val="green"/>
+        </w:rPr>
+      </w:pPr>
+      <w:r>
+        <w:rPr>
+          <w:highlight w:val="green"/>
         </w:rPr>
         <w:t>Саме умови (6.14) і (6.15) забезпечують єдність розв’язку зовнішніх граничних задач для рівняння Гельмгольца.</w:t>
       </w:r>
@@ -1334,6 +1396,7 @@
     <w:p>
       <w:pPr>
         <w:pStyle w:val="dtext"/>
+        <w:spacing w:line="276" w:lineRule="auto"/>
         <w:rPr>
           <w:highlight w:val="yellow"/>
         </w:rPr>
@@ -1348,6 +1411,7 @@
     <w:p>
       <w:pPr>
         <w:pStyle w:val="dtext"/>
+        <w:spacing w:line="276" w:lineRule="auto"/>
         <w:rPr>
           <w:highlight w:val="yellow"/>
         </w:rPr>
@@ -1361,7 +1425,7 @@
           <v:shape id="_x0000_i1057" type="#_x0000_t75" style="width:9.75pt;height:18.75pt" o:ole="">
             <v:imagedata r:id="rId71" o:title=""/>
           </v:shape>
-          <o:OLEObject Type="Embed" ProgID="Equation.3" ShapeID="_x0000_i1057" DrawAspect="Content" ObjectID="_1619980683" r:id="rId72"/>
+          <o:OLEObject Type="Embed" ProgID="Equation.3" ShapeID="_x0000_i1057" DrawAspect="Content" ObjectID="_1620029123" r:id="rId72"/>
         </w:object>
       </w:r>
       <w:r>
@@ -1373,7 +1437,7 @@
           <v:shape id="_x0000_i1058" type="#_x0000_t75" style="width:72.75pt;height:18pt" o:ole="">
             <v:imagedata r:id="rId73" o:title=""/>
           </v:shape>
-          <o:OLEObject Type="Embed" ProgID="Equation.3" ShapeID="_x0000_i1058" DrawAspect="Content" ObjectID="_1619980684" r:id="rId74"/>
+          <o:OLEObject Type="Embed" ProgID="Equation.3" ShapeID="_x0000_i1058" DrawAspect="Content" ObjectID="_1620029124" r:id="rId74"/>
         </w:object>
       </w:r>
       <w:r>
@@ -1392,10 +1456,23 @@
     <w:p>
       <w:pPr>
         <w:pStyle w:val="dtext"/>
-        <w:rPr>
-          <w:highlight w:val="yellow"/>
-        </w:rPr>
-      </w:pPr>
+        <w:spacing w:line="276" w:lineRule="auto"/>
+        <w:rPr>
+          <w:highlight w:val="yellow"/>
+        </w:rPr>
+      </w:pPr>
+      <w:r>
+        <w:rPr>
+          <w:highlight w:val="yellow"/>
+        </w:rPr>
+        <w:tab/>
+      </w:r>
+      <w:r>
+        <w:rPr>
+          <w:highlight w:val="yellow"/>
+        </w:rPr>
+        <w:tab/>
+      </w:r>
       <w:r>
         <w:rPr>
           <w:position w:val="-40"/>
@@ -1405,27 +1482,17 @@
           <v:shape id="_x0000_i1059" type="#_x0000_t75" style="width:300pt;height:47.25pt" o:ole="">
             <v:imagedata r:id="rId75" o:title=""/>
           </v:shape>
-          <o:OLEObject Type="Embed" ProgID="Equation.3" ShapeID="_x0000_i1059" DrawAspect="Content" ObjectID="_1619980685" r:id="rId76"/>
-        </w:object>
-      </w:r>
-      <w:r>
-        <w:rPr>
-          <w:highlight w:val="yellow"/>
-        </w:rPr>
-        <w:tab/>
-      </w:r>
-      <w:r>
-        <w:rPr>
-          <w:highlight w:val="yellow"/>
-        </w:rPr>
-        <w:tab/>
-      </w:r>
-      <w:r>
-        <w:rPr>
-          <w:highlight w:val="yellow"/>
-        </w:rPr>
-        <w:tab/>
-      </w:r>
+          <o:OLEObject Type="Embed" ProgID="Equation.3" ShapeID="_x0000_i1059" DrawAspect="Content" ObjectID="_1620029125" r:id="rId76"/>
+        </w:object>
+      </w:r>
+      <w:r>
+        <w:rPr>
+          <w:highlight w:val="yellow"/>
+        </w:rPr>
+        <w:tab/>
+      </w:r>
+      <w:bookmarkStart w:id="0" w:name="_GoBack"/>
+      <w:bookmarkEnd w:id="0"/>
       <w:r>
         <w:rPr>
           <w:highlight w:val="yellow"/>
@@ -1442,6 +1509,7 @@
     <w:p>
       <w:pPr>
         <w:pStyle w:val="dtext"/>
+        <w:spacing w:line="276" w:lineRule="auto"/>
         <w:rPr>
           <w:highlight w:val="yellow"/>
         </w:rPr>
@@ -1468,6 +1536,7 @@
     <w:p>
       <w:pPr>
         <w:pStyle w:val="dtext"/>
+        <w:spacing w:line="276" w:lineRule="auto"/>
         <w:rPr>
           <w:highlight w:val="yellow"/>
         </w:rPr>
@@ -1487,7 +1556,7 @@
           <v:shape id="_x0000_i1060" type="#_x0000_t75" style="width:36pt;height:18.75pt" o:ole="">
             <v:imagedata r:id="rId77" o:title=""/>
           </v:shape>
-          <o:OLEObject Type="Embed" ProgID="Equation.3" ShapeID="_x0000_i1060" DrawAspect="Content" ObjectID="_1619980686" r:id="rId78"/>
+          <o:OLEObject Type="Embed" ProgID="Equation.3" ShapeID="_x0000_i1060" DrawAspect="Content" ObjectID="_1620029126" r:id="rId78"/>
         </w:object>
       </w:r>
       <w:r>
@@ -1529,7 +1598,7 @@
           <v:shape id="_x0000_i1061" type="#_x0000_t75" style="width:48pt;height:18pt" o:ole="">
             <v:imagedata r:id="rId79" o:title=""/>
           </v:shape>
-          <o:OLEObject Type="Embed" ProgID="Equation.3" ShapeID="_x0000_i1061" DrawAspect="Content" ObjectID="_1619980687" r:id="rId80"/>
+          <o:OLEObject Type="Embed" ProgID="Equation.3" ShapeID="_x0000_i1061" DrawAspect="Content" ObjectID="_1620029127" r:id="rId80"/>
         </w:object>
       </w:r>
       <w:r>
@@ -1542,79 +1611,73 @@
     <w:p>
       <w:pPr>
         <w:pStyle w:val="dtext"/>
-        <w:rPr>
-          <w:highlight w:val="yellow"/>
+        <w:spacing w:line="276" w:lineRule="auto"/>
+        <w:rPr>
+          <w:highlight w:val="green"/>
           <w:lang w:val="ru-RU"/>
         </w:rPr>
       </w:pPr>
       <w:r>
         <w:rPr>
-          <w:highlight w:val="yellow"/>
+          <w:highlight w:val="green"/>
         </w:rPr>
         <w:t xml:space="preserve">У випадку рівняння Гельмгольца на площині </w:t>
       </w:r>
       <w:r>
         <w:rPr>
-          <w:highlight w:val="yellow"/>
+          <w:highlight w:val="green"/>
         </w:rPr>
         <w:t>у</w:t>
       </w:r>
       <w:r>
         <w:rPr>
-          <w:highlight w:val="yellow"/>
+          <w:highlight w:val="green"/>
         </w:rPr>
         <w:t>мови</w:t>
       </w:r>
       <w:r>
         <w:rPr>
-          <w:highlight w:val="yellow"/>
+          <w:highlight w:val="green"/>
           <w:lang w:val="ru-RU"/>
         </w:rPr>
-        <w:t xml:space="preserve"> Зомерфельда мають </w:t>
-      </w:r>
-      <w:r>
-        <w:rPr>
-          <w:highlight w:val="yellow"/>
-          <w:lang w:val="ru-RU"/>
-        </w:rPr>
-        <w:lastRenderedPageBreak/>
-        <w:t>вигляд:</w:t>
-      </w:r>
-    </w:p>
-    <w:p>
-      <w:pPr>
-        <w:pStyle w:val="dtext"/>
-        <w:rPr>
-          <w:highlight w:val="yellow"/>
+        <w:t xml:space="preserve"> Зомерфельда мають вигляд:</w:t>
+      </w:r>
+    </w:p>
+    <w:p>
+      <w:pPr>
+        <w:pStyle w:val="dtext"/>
+        <w:spacing w:line="276" w:lineRule="auto"/>
+        <w:rPr>
+          <w:highlight w:val="green"/>
         </w:rPr>
       </w:pPr>
       <w:r>
         <w:rPr>
           <w:position w:val="-22"/>
-          <w:highlight w:val="yellow"/>
+          <w:highlight w:val="green"/>
         </w:rPr>
         <w:object w:dxaOrig="1860" w:dyaOrig="580">
           <v:shape id="_x0000_i1062" type="#_x0000_t75" style="width:93pt;height:29.25pt" o:ole="">
             <v:imagedata r:id="rId81" o:title=""/>
           </v:shape>
-          <o:OLEObject Type="Embed" ProgID="Equation.3" ShapeID="_x0000_i1062" DrawAspect="Content" ObjectID="_1619980688" r:id="rId82"/>
-        </w:object>
-      </w:r>
-      <w:r>
-        <w:rPr>
-          <w:highlight w:val="yellow"/>
+          <o:OLEObject Type="Embed" ProgID="Equation.3" ShapeID="_x0000_i1062" DrawAspect="Content" ObjectID="_1620029128" r:id="rId82"/>
+        </w:object>
+      </w:r>
+      <w:r>
+        <w:rPr>
+          <w:highlight w:val="green"/>
         </w:rPr>
         <w:t>,</w:t>
       </w:r>
       <w:r>
         <w:rPr>
-          <w:highlight w:val="yellow"/>
-        </w:rPr>
-        <w:tab/>
-      </w:r>
-      <w:r>
-        <w:rPr>
-          <w:highlight w:val="yellow"/>
+          <w:highlight w:val="green"/>
+        </w:rPr>
+        <w:tab/>
+      </w:r>
+      <w:r>
+        <w:rPr>
+          <w:highlight w:val="green"/>
         </w:rPr>
         <w:tab/>
         <w:t xml:space="preserve"> </w:t>
@@ -1622,30 +1685,30 @@
       <w:r>
         <w:rPr>
           <w:position w:val="-36"/>
-          <w:highlight w:val="yellow"/>
+          <w:highlight w:val="green"/>
         </w:rPr>
         <w:object w:dxaOrig="3940" w:dyaOrig="800">
           <v:shape id="_x0000_i1063" type="#_x0000_t75" style="width:197.25pt;height:39.75pt" o:ole="">
             <v:imagedata r:id="rId83" o:title=""/>
           </v:shape>
-          <o:OLEObject Type="Embed" ProgID="Equation.3" ShapeID="_x0000_i1063" DrawAspect="Content" ObjectID="_1619980689" r:id="rId84"/>
-        </w:object>
-      </w:r>
-      <w:r>
-        <w:rPr>
-          <w:highlight w:val="yellow"/>
-        </w:rPr>
-        <w:tab/>
-      </w:r>
-      <w:r>
-        <w:rPr>
-          <w:highlight w:val="yellow"/>
-        </w:rPr>
-        <w:tab/>
-      </w:r>
-      <w:r>
-        <w:rPr>
-          <w:highlight w:val="yellow"/>
+          <o:OLEObject Type="Embed" ProgID="Equation.3" ShapeID="_x0000_i1063" DrawAspect="Content" ObjectID="_1620029129" r:id="rId84"/>
+        </w:object>
+      </w:r>
+      <w:r>
+        <w:rPr>
+          <w:highlight w:val="green"/>
+        </w:rPr>
+        <w:tab/>
+      </w:r>
+      <w:r>
+        <w:rPr>
+          <w:highlight w:val="green"/>
+        </w:rPr>
+        <w:tab/>
+      </w:r>
+      <w:r>
+        <w:rPr>
+          <w:highlight w:val="green"/>
         </w:rPr>
         <w:t>(</w:t>
       </w:r>
@@ -1655,13 +1718,13 @@
         </w:smartTagPr>
         <w:r>
           <w:rPr>
-            <w:highlight w:val="yellow"/>
+            <w:highlight w:val="green"/>
           </w:rPr>
           <w:t>6.14</w:t>
         </w:r>
         <w:r>
           <w:rPr>
-            <w:highlight w:val="yellow"/>
+            <w:highlight w:val="green"/>
             <w:lang w:val="ru-RU"/>
           </w:rPr>
           <w:t>’</w:t>
@@ -1669,13 +1732,13 @@
       </w:smartTag>
       <w:r>
         <w:rPr>
-          <w:highlight w:val="yellow"/>
+          <w:highlight w:val="green"/>
         </w:rPr>
         <w:t>)</w:t>
       </w:r>
       <w:r>
         <w:rPr>
-          <w:highlight w:val="yellow"/>
+          <w:highlight w:val="green"/>
         </w:rPr>
         <w:t>,</w:t>
       </w:r>
@@ -1683,34 +1746,35 @@
     <w:p>
       <w:pPr>
         <w:pStyle w:val="dtext"/>
+        <w:spacing w:line="276" w:lineRule="auto"/>
       </w:pPr>
       <w:r>
         <w:rPr>
           <w:position w:val="-22"/>
-          <w:highlight w:val="yellow"/>
+          <w:highlight w:val="green"/>
         </w:rPr>
         <w:object w:dxaOrig="1860" w:dyaOrig="580">
           <v:shape id="_x0000_i1064" type="#_x0000_t75" style="width:93pt;height:29.25pt" o:ole="">
             <v:imagedata r:id="rId81" o:title=""/>
           </v:shape>
-          <o:OLEObject Type="Embed" ProgID="Equation.3" ShapeID="_x0000_i1064" DrawAspect="Content" ObjectID="_1619980690" r:id="rId85"/>
-        </w:object>
-      </w:r>
-      <w:r>
-        <w:rPr>
-          <w:highlight w:val="yellow"/>
+          <o:OLEObject Type="Embed" ProgID="Equation.3" ShapeID="_x0000_i1064" DrawAspect="Content" ObjectID="_1620029130" r:id="rId85"/>
+        </w:object>
+      </w:r>
+      <w:r>
+        <w:rPr>
+          <w:highlight w:val="green"/>
         </w:rPr>
         <w:t>,</w:t>
       </w:r>
       <w:r>
         <w:rPr>
-          <w:highlight w:val="yellow"/>
-        </w:rPr>
-        <w:tab/>
-      </w:r>
-      <w:r>
-        <w:rPr>
-          <w:highlight w:val="yellow"/>
+          <w:highlight w:val="green"/>
+        </w:rPr>
+        <w:tab/>
+      </w:r>
+      <w:r>
+        <w:rPr>
+          <w:highlight w:val="green"/>
         </w:rPr>
         <w:tab/>
         <w:t xml:space="preserve"> </w:t>
@@ -1718,30 +1782,30 @@
       <w:r>
         <w:rPr>
           <w:position w:val="-36"/>
-          <w:highlight w:val="yellow"/>
+          <w:highlight w:val="green"/>
         </w:rPr>
         <w:object w:dxaOrig="3940" w:dyaOrig="800">
           <v:shape id="_x0000_i1065" type="#_x0000_t75" style="width:197.25pt;height:39.75pt" o:ole="">
             <v:imagedata r:id="rId86" o:title=""/>
           </v:shape>
-          <o:OLEObject Type="Embed" ProgID="Equation.3" ShapeID="_x0000_i1065" DrawAspect="Content" ObjectID="_1619980691" r:id="rId87"/>
-        </w:object>
-      </w:r>
-      <w:r>
-        <w:rPr>
-          <w:highlight w:val="yellow"/>
-        </w:rPr>
-        <w:tab/>
-      </w:r>
-      <w:r>
-        <w:rPr>
-          <w:highlight w:val="yellow"/>
-        </w:rPr>
-        <w:tab/>
-      </w:r>
-      <w:r>
-        <w:rPr>
-          <w:highlight w:val="yellow"/>
+          <o:OLEObject Type="Embed" ProgID="Equation.3" ShapeID="_x0000_i1065" DrawAspect="Content" ObjectID="_1620029131" r:id="rId87"/>
+        </w:object>
+      </w:r>
+      <w:r>
+        <w:rPr>
+          <w:highlight w:val="green"/>
+        </w:rPr>
+        <w:tab/>
+      </w:r>
+      <w:r>
+        <w:rPr>
+          <w:highlight w:val="green"/>
+        </w:rPr>
+        <w:tab/>
+      </w:r>
+      <w:r>
+        <w:rPr>
+          <w:highlight w:val="green"/>
         </w:rPr>
         <w:t>(</w:t>
       </w:r>
@@ -1751,13 +1815,13 @@
         </w:smartTagPr>
         <w:r>
           <w:rPr>
-            <w:highlight w:val="yellow"/>
+            <w:highlight w:val="green"/>
           </w:rPr>
           <w:t>6.15</w:t>
         </w:r>
         <w:r>
           <w:rPr>
-            <w:highlight w:val="yellow"/>
+            <w:highlight w:val="green"/>
             <w:lang w:val="ru-RU"/>
           </w:rPr>
           <w:t>’</w:t>
@@ -1765,13 +1829,13 @@
       </w:smartTag>
       <w:r>
         <w:rPr>
-          <w:highlight w:val="yellow"/>
+          <w:highlight w:val="green"/>
         </w:rPr>
         <w:t>)</w:t>
       </w:r>
       <w:r>
         <w:rPr>
-          <w:highlight w:val="yellow"/>
+          <w:highlight w:val="green"/>
         </w:rPr>
         <w:t>.</w:t>
       </w:r>
@@ -1779,6 +1843,7 @@
     <w:p>
       <w:pPr>
         <w:pStyle w:val="dheader2"/>
+        <w:spacing w:line="276" w:lineRule="auto"/>
       </w:pPr>
       <w:r>
         <w:t>§ 7 Функції Бесселя та їх властивості</w:t>
@@ -1787,6 +1852,7 @@
     <w:p>
       <w:pPr>
         <w:pStyle w:val="dtext"/>
+        <w:spacing w:line="276" w:lineRule="auto"/>
         <w:jc w:val="center"/>
       </w:pPr>
       <w:r>
@@ -1802,6 +1868,7 @@
     <w:p>
       <w:pPr>
         <w:pStyle w:val="dtext"/>
+        <w:spacing w:line="276" w:lineRule="auto"/>
       </w:pPr>
       <w:r>
         <w:t>При знаходженні розв’язків рівняння Пуассона та Гельмгольца в областях циліндричної форми</w:t>
@@ -1834,6 +1901,7 @@
     <w:p>
       <w:pPr>
         <w:pStyle w:val="dtext"/>
+        <w:spacing w:line="276" w:lineRule="auto"/>
       </w:pPr>
       <w:r>
         <w:rPr>
@@ -1843,7 +1911,7 @@
           <v:shape id="_x0000_i1066" type="#_x0000_t75" style="width:153.75pt;height:21pt" o:ole="">
             <v:imagedata r:id="rId88" o:title=""/>
           </v:shape>
-          <o:OLEObject Type="Embed" ProgID="Equation.3" ShapeID="_x0000_i1066" DrawAspect="Content" ObjectID="_1619980692" r:id="rId89"/>
+          <o:OLEObject Type="Embed" ProgID="Equation.3" ShapeID="_x0000_i1066" DrawAspect="Content" ObjectID="_1620029132" r:id="rId89"/>
         </w:object>
       </w:r>
       <w:r>
@@ -1883,6 +1951,7 @@
     <w:p>
       <w:pPr>
         <w:pStyle w:val="dtext"/>
+        <w:spacing w:line="276" w:lineRule="auto"/>
       </w:pPr>
       <w:r>
         <w:rPr>
@@ -1892,7 +1961,7 @@
           <v:shape id="_x0000_i1067" type="#_x0000_t75" style="width:154.5pt;height:21pt" o:ole="">
             <v:imagedata r:id="rId90" o:title=""/>
           </v:shape>
-          <o:OLEObject Type="Embed" ProgID="Equation.3" ShapeID="_x0000_i1067" DrawAspect="Content" ObjectID="_1619980693" r:id="rId91"/>
+          <o:OLEObject Type="Embed" ProgID="Equation.3" ShapeID="_x0000_i1067" DrawAspect="Content" ObjectID="_1620029133" r:id="rId91"/>
         </w:object>
       </w:r>
       <w:r>
@@ -1932,6 +2001,7 @@
     <w:p>
       <w:pPr>
         <w:pStyle w:val="dtext"/>
+        <w:spacing w:line="276" w:lineRule="auto"/>
       </w:pPr>
       <w:r>
         <w:t xml:space="preserve">В рівняннях (7.1), (7.2) </w:t>
@@ -1944,7 +2014,7 @@
           <v:shape id="_x0000_i1068" type="#_x0000_t75" style="width:9.75pt;height:10.5pt" o:ole="">
             <v:imagedata r:id="rId92" o:title=""/>
           </v:shape>
-          <o:OLEObject Type="Embed" ProgID="Equation.3" ShapeID="_x0000_i1068" DrawAspect="Content" ObjectID="_1619980694" r:id="rId93"/>
+          <o:OLEObject Type="Embed" ProgID="Equation.3" ShapeID="_x0000_i1068" DrawAspect="Content" ObjectID="_1620029134" r:id="rId93"/>
         </w:object>
       </w:r>
       <w:r>
@@ -1954,6 +2024,7 @@
     <w:p>
       <w:pPr>
         <w:pStyle w:val="dtext"/>
+        <w:spacing w:line="276" w:lineRule="auto"/>
       </w:pPr>
       <w:r>
         <w:t xml:space="preserve">Рівняння (7.1) називають рівнянням Бесселя порядку </w:t>
@@ -1966,7 +2037,7 @@
           <v:shape id="_x0000_i1069" type="#_x0000_t75" style="width:9.75pt;height:10.5pt" o:ole="">
             <v:imagedata r:id="rId92" o:title=""/>
           </v:shape>
-          <o:OLEObject Type="Embed" ProgID="Equation.3" ShapeID="_x0000_i1069" DrawAspect="Content" ObjectID="_1619980695" r:id="rId94"/>
+          <o:OLEObject Type="Embed" ProgID="Equation.3" ShapeID="_x0000_i1069" DrawAspect="Content" ObjectID="_1620029135" r:id="rId94"/>
         </w:object>
       </w:r>
       <w:r>
@@ -1986,7 +2057,7 @@
           <v:shape id="_x0000_i1070" type="#_x0000_t75" style="width:9.75pt;height:10.5pt" o:ole="">
             <v:imagedata r:id="rId92" o:title=""/>
           </v:shape>
-          <o:OLEObject Type="Embed" ProgID="Equation.3" ShapeID="_x0000_i1070" DrawAspect="Content" ObjectID="_1619980696" r:id="rId95"/>
+          <o:OLEObject Type="Embed" ProgID="Equation.3" ShapeID="_x0000_i1070" DrawAspect="Content" ObjectID="_1620029136" r:id="rId95"/>
         </w:object>
       </w:r>
       <w:r>
@@ -1996,6 +2067,7 @@
     <w:p>
       <w:pPr>
         <w:pStyle w:val="dtext"/>
+        <w:spacing w:line="276" w:lineRule="auto"/>
       </w:pPr>
       <w:r>
         <w:t xml:space="preserve">Легко показати, що рівняння (7.2) можна отримати з рівняння (7.1) якщо в (7.1) ввести заміну незалежної змінної </w:t>
@@ -2008,19 +2080,24 @@
           <v:shape id="_x0000_i1071" type="#_x0000_t75" style="width:35.25pt;height:17.25pt" o:ole="">
             <v:imagedata r:id="rId96" o:title=""/>
           </v:shape>
-          <o:OLEObject Type="Embed" ProgID="Equation.3" ShapeID="_x0000_i1071" DrawAspect="Content" ObjectID="_1619980697" r:id="rId97"/>
+          <o:OLEObject Type="Embed" ProgID="Equation.3" ShapeID="_x0000_i1071" DrawAspect="Content" ObjectID="_1620029137" r:id="rId97"/>
         </w:object>
       </w:r>
       <w:r>
         <w:t xml:space="preserve">, цей факт і пояснює </w:t>
       </w:r>
       <w:r>
-        <w:t>назву рівняння (7.2).</w:t>
-      </w:r>
-    </w:p>
-    <w:p>
-      <w:pPr>
-        <w:pStyle w:val="dtext"/>
+        <w:t xml:space="preserve">назву рівняння </w:t>
+      </w:r>
+      <w:r>
+        <w:lastRenderedPageBreak/>
+        <w:t>(7.2).</w:t>
+      </w:r>
+    </w:p>
+    <w:p>
+      <w:pPr>
+        <w:pStyle w:val="dtext"/>
+        <w:spacing w:line="276" w:lineRule="auto"/>
       </w:pPr>
       <w:r>
         <w:t>Знайти розв’язок цих рівнянь у вигляді елементарних функцій не вдається, тому враховуючи поліноміальний вигляд коефіцієнтів рівняння</w:t>
@@ -2035,6 +2112,7 @@
     <w:p>
       <w:pPr>
         <w:pStyle w:val="dtext"/>
+        <w:spacing w:line="276" w:lineRule="auto"/>
       </w:pPr>
       <w:r>
         <w:rPr>
@@ -2044,7 +2122,7 @@
           <v:shape id="_x0000_i1072" type="#_x0000_t75" style="width:181.5pt;height:21pt" o:ole="">
             <v:imagedata r:id="rId98" o:title=""/>
           </v:shape>
-          <o:OLEObject Type="Embed" ProgID="Equation.3" ShapeID="_x0000_i1072" DrawAspect="Content" ObjectID="_1619980698" r:id="rId99"/>
+          <o:OLEObject Type="Embed" ProgID="Equation.3" ShapeID="_x0000_i1072" DrawAspect="Content" ObjectID="_1620029138" r:id="rId99"/>
         </w:object>
       </w:r>
       <w:r>
@@ -2082,7 +2160,7 @@
           <v:shape id="_x0000_i1073" type="#_x0000_t75" style="width:67.5pt;height:18.75pt" o:ole="">
             <v:imagedata r:id="rId100" o:title=""/>
           </v:shape>
-          <o:OLEObject Type="Embed" ProgID="Equation.3" ShapeID="_x0000_i1073" DrawAspect="Content" ObjectID="_1619980699" r:id="rId101"/>
+          <o:OLEObject Type="Embed" ProgID="Equation.3" ShapeID="_x0000_i1073" DrawAspect="Content" ObjectID="_1620029139" r:id="rId101"/>
         </w:object>
       </w:r>
       <w:r>
@@ -2092,6 +2170,7 @@
     <w:p>
       <w:pPr>
         <w:pStyle w:val="dtext"/>
+        <w:spacing w:line="276" w:lineRule="auto"/>
       </w:pPr>
       <w:r>
         <w:t xml:space="preserve">Підставимо (7.3) у (7.1) і зберемо коефіцієнти при однакових степенях змінної </w:t>
@@ -2104,13 +2183,14 @@
           <v:shape id="_x0000_i1074" type="#_x0000_t75" style="width:11.25pt;height:12pt" o:ole="">
             <v:imagedata r:id="rId102" o:title=""/>
           </v:shape>
-          <o:OLEObject Type="Embed" ProgID="Equation.3" ShapeID="_x0000_i1074" DrawAspect="Content" ObjectID="_1619980700" r:id="rId103"/>
-        </w:object>
-      </w:r>
-    </w:p>
-    <w:p>
-      <w:pPr>
-        <w:pStyle w:val="dtext"/>
+          <o:OLEObject Type="Embed" ProgID="Equation.3" ShapeID="_x0000_i1074" DrawAspect="Content" ObjectID="_1620029140" r:id="rId103"/>
+        </w:object>
+      </w:r>
+    </w:p>
+    <w:p>
+      <w:pPr>
+        <w:pStyle w:val="dtext"/>
+        <w:spacing w:line="276" w:lineRule="auto"/>
         <w:ind w:firstLine="0"/>
       </w:pPr>
       <w:r>
@@ -2121,7 +2201,7 @@
           <v:shape id="_x0000_i1075" type="#_x0000_t75" style="width:417.75pt;height:36.75pt" o:ole="">
             <v:imagedata r:id="rId104" o:title=""/>
           </v:shape>
-          <o:OLEObject Type="Embed" ProgID="Equation.3" ShapeID="_x0000_i1075" DrawAspect="Content" ObjectID="_1619980701" r:id="rId105"/>
+          <o:OLEObject Type="Embed" ProgID="Equation.3" ShapeID="_x0000_i1075" DrawAspect="Content" ObjectID="_1620029141" r:id="rId105"/>
         </w:object>
       </w:r>
       <w:r>
@@ -2135,6 +2215,7 @@
     <w:p>
       <w:pPr>
         <w:pStyle w:val="dtext"/>
+        <w:spacing w:line="276" w:lineRule="auto"/>
       </w:pPr>
       <w:r>
         <w:t>З (6.4) отримаємо рівності для визначення коефіцієнтів.</w:t>
@@ -2143,6 +2224,7 @@
     <w:p>
       <w:pPr>
         <w:pStyle w:val="dtext"/>
+        <w:spacing w:line="276" w:lineRule="auto"/>
       </w:pPr>
       <w:r>
         <w:rPr>
@@ -2152,7 +2234,7 @@
           <v:shape id="_x0000_i1076" type="#_x0000_t75" style="width:152.25pt;height:65.25pt" o:ole="">
             <v:imagedata r:id="rId106" o:title=""/>
           </v:shape>
-          <o:OLEObject Type="Embed" ProgID="Equation.3" ShapeID="_x0000_i1076" DrawAspect="Content" ObjectID="_1619980702" r:id="rId107"/>
+          <o:OLEObject Type="Embed" ProgID="Equation.3" ShapeID="_x0000_i1076" DrawAspect="Content" ObjectID="_1620029142" r:id="rId107"/>
         </w:object>
       </w:r>
       <w:r>
@@ -2186,6 +2268,7 @@
     <w:p>
       <w:pPr>
         <w:pStyle w:val="dtext"/>
+        <w:spacing w:line="276" w:lineRule="auto"/>
       </w:pPr>
       <w:r>
         <w:t xml:space="preserve">З першого рівняння (7.5) маємо: </w:t>
@@ -2195,7 +2278,7 @@
           <v:shape id="_x0000_i1077" type="#_x0000_t75" style="width:30.75pt;height:12.75pt" o:ole="">
             <v:imagedata r:id="rId108" o:title=""/>
           </v:shape>
-          <o:OLEObject Type="Embed" ProgID="Equation.3" ShapeID="_x0000_i1077" DrawAspect="Content" ObjectID="_1619980703" r:id="rId109"/>
+          <o:OLEObject Type="Embed" ProgID="Equation.3" ShapeID="_x0000_i1077" DrawAspect="Content" ObjectID="_1620029143" r:id="rId109"/>
         </w:object>
       </w:r>
       <w:r>
@@ -2206,7 +2289,7 @@
           <v:shape id="_x0000_i1078" type="#_x0000_t75" style="width:38.25pt;height:12.75pt" o:ole="">
             <v:imagedata r:id="rId110" o:title=""/>
           </v:shape>
-          <o:OLEObject Type="Embed" ProgID="Equation.3" ShapeID="_x0000_i1078" DrawAspect="Content" ObjectID="_1619980704" r:id="rId111"/>
+          <o:OLEObject Type="Embed" ProgID="Equation.3" ShapeID="_x0000_i1078" DrawAspect="Content" ObjectID="_1620029144" r:id="rId111"/>
         </w:object>
       </w:r>
       <w:r>
@@ -2228,6 +2311,7 @@
     <w:p>
       <w:pPr>
         <w:pStyle w:val="dtext"/>
+        <w:spacing w:line="276" w:lineRule="auto"/>
       </w:pPr>
       <w:r>
         <w:t xml:space="preserve">Оберемо перше значення, а саме </w:t>
@@ -2240,7 +2324,7 @@
           <v:shape id="_x0000_i1079" type="#_x0000_t75" style="width:30.75pt;height:12.75pt" o:ole="">
             <v:imagedata r:id="rId112" o:title=""/>
           </v:shape>
-          <o:OLEObject Type="Embed" ProgID="Equation.3" ShapeID="_x0000_i1079" DrawAspect="Content" ObjectID="_1619980705" r:id="rId113"/>
+          <o:OLEObject Type="Embed" ProgID="Equation.3" ShapeID="_x0000_i1079" DrawAspect="Content" ObjectID="_1620029145" r:id="rId113"/>
         </w:object>
       </w:r>
       <w:r>
@@ -2254,7 +2338,7 @@
           <v:shape id="_x0000_i1080" type="#_x0000_t75" style="width:150.75pt;height:37.5pt" o:ole="">
             <v:imagedata r:id="rId114" o:title=""/>
           </v:shape>
-          <o:OLEObject Type="Embed" ProgID="Equation.3" ShapeID="_x0000_i1080" DrawAspect="Content" ObjectID="_1619980706" r:id="rId115"/>
+          <o:OLEObject Type="Embed" ProgID="Equation.3" ShapeID="_x0000_i1080" DrawAspect="Content" ObjectID="_1620029146" r:id="rId115"/>
         </w:object>
       </w:r>
       <w:r>
@@ -2291,6 +2375,7 @@
     <w:p>
       <w:pPr>
         <w:pStyle w:val="dtext"/>
+        <w:spacing w:line="276" w:lineRule="auto"/>
       </w:pPr>
       <w:r>
         <w:t xml:space="preserve">Враховуючи (7.7) та друге співвідношення (7.5) маємо </w:t>
@@ -2306,13 +2391,14 @@
           <v:shape id="_x0000_i1081" type="#_x0000_t75" style="width:131.25pt;height:18.75pt" o:ole="">
             <v:imagedata r:id="rId116" o:title=""/>
           </v:shape>
-          <o:OLEObject Type="Embed" ProgID="Equation.3" ShapeID="_x0000_i1081" DrawAspect="Content" ObjectID="_1619980707" r:id="rId117"/>
-        </w:object>
-      </w:r>
-    </w:p>
-    <w:p>
-      <w:pPr>
-        <w:pStyle w:val="dtext"/>
+          <o:OLEObject Type="Embed" ProgID="Equation.3" ShapeID="_x0000_i1081" DrawAspect="Content" ObjectID="_1620029147" r:id="rId117"/>
+        </w:object>
+      </w:r>
+    </w:p>
+    <w:p>
+      <w:pPr>
+        <w:pStyle w:val="dtext"/>
+        <w:spacing w:line="276" w:lineRule="auto"/>
       </w:pPr>
       <w:r>
         <w:t xml:space="preserve">Для коефіцієнтів з парними індексами з формули (7.7) легко отримати </w:t>
@@ -2321,6 +2407,7 @@
     <w:p>
       <w:pPr>
         <w:pStyle w:val="dtext"/>
+        <w:spacing w:line="276" w:lineRule="auto"/>
       </w:pPr>
       <w:r>
         <w:rPr>
@@ -2330,7 +2417,7 @@
           <v:shape id="_x0000_i1082" type="#_x0000_t75" style="width:219pt;height:37.5pt" o:ole="">
             <v:imagedata r:id="rId118" o:title=""/>
           </v:shape>
-          <o:OLEObject Type="Embed" ProgID="Equation.3" ShapeID="_x0000_i1082" DrawAspect="Content" ObjectID="_1619980708" r:id="rId119"/>
+          <o:OLEObject Type="Embed" ProgID="Equation.3" ShapeID="_x0000_i1082" DrawAspect="Content" ObjectID="_1620029148" r:id="rId119"/>
         </w:object>
       </w:r>
       <w:r>
@@ -2358,6 +2445,7 @@
     <w:p>
       <w:pPr>
         <w:pStyle w:val="dtext"/>
+        <w:spacing w:line="276" w:lineRule="auto"/>
       </w:pPr>
       <w:r>
         <w:t>Обираючи</w:t>
@@ -2379,7 +2467,7 @@
           <v:shape id="_x0000_i1083" type="#_x0000_t75" style="width:87.75pt;height:38.25pt" o:ole="">
             <v:imagedata r:id="rId120" o:title=""/>
           </v:shape>
-          <o:OLEObject Type="Embed" ProgID="Equation.3" ShapeID="_x0000_i1083" DrawAspect="Content" ObjectID="_1619980709" r:id="rId121"/>
+          <o:OLEObject Type="Embed" ProgID="Equation.3" ShapeID="_x0000_i1083" DrawAspect="Content" ObjectID="_1620029149" r:id="rId121"/>
         </w:object>
       </w:r>
       <w:r>
@@ -2410,6 +2498,7 @@
     <w:p>
       <w:pPr>
         <w:pStyle w:val="dtext"/>
+        <w:spacing w:line="276" w:lineRule="auto"/>
       </w:pPr>
       <w:r>
         <w:t xml:space="preserve">і підставляючи значення коефіцієнтів в (7.3) отримаємо </w:t>
@@ -2418,6 +2507,7 @@
     <w:p>
       <w:pPr>
         <w:pStyle w:val="dtext"/>
+        <w:spacing w:line="276" w:lineRule="auto"/>
       </w:pPr>
       <w:r>
         <w:rPr>
@@ -2427,7 +2517,7 @@
           <v:shape id="_x0000_i1084" type="#_x0000_t75" style="width:183.75pt;height:42pt" o:ole="">
             <v:imagedata r:id="rId122" o:title=""/>
           </v:shape>
-          <o:OLEObject Type="Embed" ProgID="Equation.3" ShapeID="_x0000_i1084" DrawAspect="Content" ObjectID="_1619980710" r:id="rId123"/>
+          <o:OLEObject Type="Embed" ProgID="Equation.3" ShapeID="_x0000_i1084" DrawAspect="Content" ObjectID="_1620029150" r:id="rId123"/>
         </w:object>
       </w:r>
       <w:r>
@@ -2456,6 +2546,7 @@
     <w:p>
       <w:pPr>
         <w:pStyle w:val="dtext"/>
+        <w:spacing w:line="276" w:lineRule="auto"/>
       </w:pPr>
       <w:r>
         <w:t xml:space="preserve">Обираючи друге значення параметру </w:t>
@@ -2468,7 +2559,7 @@
           <v:shape id="_x0000_i1085" type="#_x0000_t75" style="width:38.25pt;height:12.75pt" o:ole="">
             <v:imagedata r:id="rId124" o:title=""/>
           </v:shape>
-          <o:OLEObject Type="Embed" ProgID="Equation.3" ShapeID="_x0000_i1085" DrawAspect="Content" ObjectID="_1619980711" r:id="rId125"/>
+          <o:OLEObject Type="Embed" ProgID="Equation.3" ShapeID="_x0000_i1085" DrawAspect="Content" ObjectID="_1620029151" r:id="rId125"/>
         </w:object>
       </w:r>
       <w:r>
@@ -2478,6 +2569,7 @@
     <w:p>
       <w:pPr>
         <w:pStyle w:val="dtext"/>
+        <w:spacing w:line="276" w:lineRule="auto"/>
       </w:pPr>
       <w:r>
         <w:rPr>
@@ -2487,7 +2579,7 @@
           <v:shape id="_x0000_i1086" type="#_x0000_t75" style="width:189pt;height:42pt" o:ole="">
             <v:imagedata r:id="rId126" o:title=""/>
           </v:shape>
-          <o:OLEObject Type="Embed" ProgID="Equation.3" ShapeID="_x0000_i1086" DrawAspect="Content" ObjectID="_1619980712" r:id="rId127"/>
+          <o:OLEObject Type="Embed" ProgID="Equation.3" ShapeID="_x0000_i1086" DrawAspect="Content" ObjectID="_1620029152" r:id="rId127"/>
         </w:object>
       </w:r>
       <w:r>
@@ -2516,6 +2608,7 @@
     <w:p>
       <w:pPr>
         <w:pStyle w:val="dtext"/>
+        <w:spacing w:line="276" w:lineRule="auto"/>
       </w:pPr>
       <w:r>
         <w:t xml:space="preserve">Відмітимо, що визначення функції </w:t>
@@ -2528,7 +2621,7 @@
           <v:shape id="_x0000_i1087" type="#_x0000_t75" style="width:39.75pt;height:18.75pt" o:ole="">
             <v:imagedata r:id="rId128" o:title=""/>
           </v:shape>
-          <o:OLEObject Type="Embed" ProgID="Equation.3" ShapeID="_x0000_i1087" DrawAspect="Content" ObjectID="_1619980713" r:id="rId129"/>
+          <o:OLEObject Type="Embed" ProgID="Equation.3" ShapeID="_x0000_i1087" DrawAspect="Content" ObjectID="_1620029153" r:id="rId129"/>
         </w:object>
       </w:r>
       <w:r>
@@ -2542,7 +2635,7 @@
           <v:shape id="_x0000_i1088" type="#_x0000_t75" style="width:11.25pt;height:12pt" o:ole="">
             <v:imagedata r:id="rId130" o:title=""/>
           </v:shape>
-          <o:OLEObject Type="Embed" ProgID="Equation.3" ShapeID="_x0000_i1088" DrawAspect="Content" ObjectID="_1619980714" r:id="rId131"/>
+          <o:OLEObject Type="Embed" ProgID="Equation.3" ShapeID="_x0000_i1088" DrawAspect="Content" ObjectID="_1620029154" r:id="rId131"/>
         </w:object>
       </w:r>
       <w:r>
@@ -2565,7 +2658,7 @@
           <v:shape id="_x0000_i1089" type="#_x0000_t75" style="width:15pt;height:18.75pt" o:ole="">
             <v:imagedata r:id="rId132" o:title=""/>
           </v:shape>
-          <o:OLEObject Type="Embed" ProgID="Equation.3" ShapeID="_x0000_i1089" DrawAspect="Content" ObjectID="_1619980715" r:id="rId133"/>
+          <o:OLEObject Type="Embed" ProgID="Equation.3" ShapeID="_x0000_i1089" DrawAspect="Content" ObjectID="_1620029155" r:id="rId133"/>
         </w:object>
       </w:r>
       <w:r>
@@ -2579,7 +2672,7 @@
           <v:shape id="_x0000_i1090" type="#_x0000_t75" style="width:39.75pt;height:12pt" o:ole="">
             <v:imagedata r:id="rId134" o:title=""/>
           </v:shape>
-          <o:OLEObject Type="Embed" ProgID="Equation.3" ShapeID="_x0000_i1090" DrawAspect="Content" ObjectID="_1619980716" r:id="rId135"/>
+          <o:OLEObject Type="Embed" ProgID="Equation.3" ShapeID="_x0000_i1090" DrawAspect="Content" ObjectID="_1620029156" r:id="rId135"/>
         </w:object>
       </w:r>
       <w:r>
@@ -2593,7 +2686,7 @@
           <v:shape id="_x0000_i1091" type="#_x0000_t75" style="width:158.25pt;height:18pt" o:ole="">
             <v:imagedata r:id="rId136" o:title=""/>
           </v:shape>
-          <o:OLEObject Type="Embed" ProgID="Equation.3" ShapeID="_x0000_i1091" DrawAspect="Content" ObjectID="_1619980717" r:id="rId137"/>
+          <o:OLEObject Type="Embed" ProgID="Equation.3" ShapeID="_x0000_i1091" DrawAspect="Content" ObjectID="_1620029157" r:id="rId137"/>
         </w:object>
       </w:r>
       <w:r>
@@ -2603,6 +2696,7 @@
     <w:p>
       <w:pPr>
         <w:pStyle w:val="dtext"/>
+        <w:spacing w:line="276" w:lineRule="auto"/>
       </w:pPr>
       <w:r>
         <w:t>Змінюючи в формулі (7.10') і</w:t>
@@ -2618,7 +2712,7 @@
           <v:shape id="_x0000_i1092" type="#_x0000_t75" style="width:56.25pt;height:15.75pt" o:ole="">
             <v:imagedata r:id="rId138" o:title=""/>
           </v:shape>
-          <o:OLEObject Type="Embed" ProgID="Equation.3" ShapeID="_x0000_i1092" DrawAspect="Content" ObjectID="_1619980718" r:id="rId139"/>
+          <o:OLEObject Type="Embed" ProgID="Equation.3" ShapeID="_x0000_i1092" DrawAspect="Content" ObjectID="_1620029158" r:id="rId139"/>
         </w:object>
       </w:r>
       <w:r>
@@ -2628,6 +2722,7 @@
     <w:p>
       <w:pPr>
         <w:pStyle w:val="dtext"/>
+        <w:spacing w:line="276" w:lineRule="auto"/>
       </w:pPr>
       <w:r>
         <w:rPr>
@@ -2637,7 +2732,7 @@
           <v:shape id="_x0000_i1093" type="#_x0000_t75" style="width:332.25pt;height:42pt" o:ole="">
             <v:imagedata r:id="rId140" o:title=""/>
           </v:shape>
-          <o:OLEObject Type="Embed" ProgID="Equation.3" ShapeID="_x0000_i1093" DrawAspect="Content" ObjectID="_1619980719" r:id="rId141"/>
+          <o:OLEObject Type="Embed" ProgID="Equation.3" ShapeID="_x0000_i1093" DrawAspect="Content" ObjectID="_1620029159" r:id="rId141"/>
         </w:object>
       </w:r>
       <w:r>
@@ -2656,9 +2751,9 @@
     <w:p>
       <w:pPr>
         <w:pStyle w:val="dtext"/>
-      </w:pPr>
-      <w:r>
-        <w:lastRenderedPageBreak/>
+        <w:spacing w:line="276" w:lineRule="auto"/>
+      </w:pPr>
+      <w:r>
         <w:t xml:space="preserve">Остання рівність свідчить про лінійну залежність функцій </w:t>
       </w:r>
       <w:r>
@@ -2669,7 +2764,7 @@
           <v:shape id="_x0000_i1094" type="#_x0000_t75" style="width:35.25pt;height:18.75pt" o:ole="">
             <v:imagedata r:id="rId142" o:title=""/>
           </v:shape>
-          <o:OLEObject Type="Embed" ProgID="Equation.3" ShapeID="_x0000_i1094" DrawAspect="Content" ObjectID="_1619980720" r:id="rId143"/>
+          <o:OLEObject Type="Embed" ProgID="Equation.3" ShapeID="_x0000_i1094" DrawAspect="Content" ObjectID="_1620029160" r:id="rId143"/>
         </w:object>
       </w:r>
       <w:r>
@@ -2683,7 +2778,7 @@
           <v:shape id="_x0000_i1095" type="#_x0000_t75" style="width:39.75pt;height:18.75pt" o:ole="">
             <v:imagedata r:id="rId144" o:title=""/>
           </v:shape>
-          <o:OLEObject Type="Embed" ProgID="Equation.3" ShapeID="_x0000_i1095" DrawAspect="Content" ObjectID="_1619980721" r:id="rId145"/>
+          <o:OLEObject Type="Embed" ProgID="Equation.3" ShapeID="_x0000_i1095" DrawAspect="Content" ObjectID="_1620029161" r:id="rId145"/>
         </w:object>
       </w:r>
       <w:r>
@@ -2699,6 +2794,7 @@
     <w:p>
       <w:pPr>
         <w:pStyle w:val="dtext"/>
+        <w:spacing w:line="276" w:lineRule="auto"/>
       </w:pPr>
       <w:r>
         <w:t>Другий лінійно незалежний</w:t>
@@ -2714,7 +2810,7 @@
           <v:shape id="_x0000_i1096" type="#_x0000_t75" style="width:11.25pt;height:12pt" o:ole="">
             <v:imagedata r:id="rId146" o:title=""/>
           </v:shape>
-          <o:OLEObject Type="Embed" ProgID="Equation.3" ShapeID="_x0000_i1096" DrawAspect="Content" ObjectID="_1619980722" r:id="rId147"/>
+          <o:OLEObject Type="Embed" ProgID="Equation.3" ShapeID="_x0000_i1096" DrawAspect="Content" ObjectID="_1620029162" r:id="rId147"/>
         </w:object>
       </w:r>
       <w:r>
@@ -2734,7 +2830,7 @@
           <v:shape id="_x0000_i1097" type="#_x0000_t75" style="width:11.25pt;height:12pt" o:ole="">
             <v:imagedata r:id="rId146" o:title=""/>
           </v:shape>
-          <o:OLEObject Type="Embed" ProgID="Equation.3" ShapeID="_x0000_i1097" DrawAspect="Content" ObjectID="_1619980723" r:id="rId148"/>
+          <o:OLEObject Type="Embed" ProgID="Equation.3" ShapeID="_x0000_i1097" DrawAspect="Content" ObjectID="_1620029163" r:id="rId148"/>
         </w:object>
       </w:r>
       <w:r>
@@ -2748,7 +2844,7 @@
           <v:shape id="_x0000_i1098" type="#_x0000_t75" style="width:207.75pt;height:36pt" o:ole="">
             <v:imagedata r:id="rId149" o:title=""/>
           </v:shape>
-          <o:OLEObject Type="Embed" ProgID="Equation.3" ShapeID="_x0000_i1098" DrawAspect="Content" ObjectID="_1619980724" r:id="rId150"/>
+          <o:OLEObject Type="Embed" ProgID="Equation.3" ShapeID="_x0000_i1098" DrawAspect="Content" ObjectID="_1620029164" r:id="rId150"/>
         </w:object>
       </w:r>
       <w:r>
@@ -2771,6 +2867,7 @@
     <w:p>
       <w:pPr>
         <w:pStyle w:val="dtext"/>
+        <w:spacing w:line="276" w:lineRule="auto"/>
       </w:pPr>
       <w:r>
         <w:t xml:space="preserve">Для </w:t>
@@ -2783,7 +2880,7 @@
           <v:shape id="_x0000_i1099" type="#_x0000_t75" style="width:32.25pt;height:12pt" o:ole="">
             <v:imagedata r:id="rId151" o:title=""/>
           </v:shape>
-          <o:OLEObject Type="Embed" ProgID="Equation.3" ShapeID="_x0000_i1099" DrawAspect="Content" ObjectID="_1619980725" r:id="rId152"/>
+          <o:OLEObject Type="Embed" ProgID="Equation.3" ShapeID="_x0000_i1099" DrawAspect="Content" ObjectID="_1620029165" r:id="rId152"/>
         </w:object>
       </w:r>
       <w:r>
@@ -2797,7 +2894,7 @@
           <v:shape id="_x0000_i1100" type="#_x0000_t75" style="width:12pt;height:36pt" o:ole="">
             <v:imagedata r:id="rId153" o:title=""/>
           </v:shape>
-          <o:OLEObject Type="Embed" ProgID="Equation.3" ShapeID="_x0000_i1100" DrawAspect="Content" ObjectID="_1619980726" r:id="rId154"/>
+          <o:OLEObject Type="Embed" ProgID="Equation.3" ShapeID="_x0000_i1100" DrawAspect="Content" ObjectID="_1620029166" r:id="rId154"/>
         </w:object>
       </w:r>
       <w:r>
@@ -2819,6 +2916,7 @@
     <w:p>
       <w:pPr>
         <w:pStyle w:val="dtext"/>
+        <w:spacing w:line="276" w:lineRule="auto"/>
       </w:pPr>
       <w:r>
         <w:rPr>
@@ -2828,7 +2926,7 @@
           <v:shape id="_x0000_i1101" type="#_x0000_t75" style="width:267pt;height:42.75pt" o:ole="">
             <v:imagedata r:id="rId155" o:title=""/>
           </v:shape>
-          <o:OLEObject Type="Embed" ProgID="Equation.3" ShapeID="_x0000_i1101" DrawAspect="Content" ObjectID="_1619980727" r:id="rId156"/>
+          <o:OLEObject Type="Embed" ProgID="Equation.3" ShapeID="_x0000_i1101" DrawAspect="Content" ObjectID="_1620029167" r:id="rId156"/>
         </w:object>
       </w:r>
       <w:r>
@@ -2865,6 +2963,7 @@
     <w:p>
       <w:pPr>
         <w:pStyle w:val="dtext"/>
+        <w:spacing w:line="276" w:lineRule="auto"/>
       </w:pPr>
       <w:r>
         <w:t xml:space="preserve">Покажемо, що функція </w:t>
@@ -2877,7 +2976,7 @@
           <v:shape id="_x0000_i1102" type="#_x0000_t75" style="width:38.25pt;height:18.75pt" o:ole="">
             <v:imagedata r:id="rId157" o:title=""/>
           </v:shape>
-          <o:OLEObject Type="Embed" ProgID="Equation.3" ShapeID="_x0000_i1102" DrawAspect="Content" ObjectID="_1619980728" r:id="rId158"/>
+          <o:OLEObject Type="Embed" ProgID="Equation.3" ShapeID="_x0000_i1102" DrawAspect="Content" ObjectID="_1620029168" r:id="rId158"/>
         </w:object>
       </w:r>
       <w:r>
@@ -2887,6 +2986,7 @@
     <w:p>
       <w:pPr>
         <w:pStyle w:val="dtext"/>
+        <w:spacing w:line="276" w:lineRule="auto"/>
       </w:pPr>
       <w:r>
         <w:rPr>
@@ -2896,7 +2996,7 @@
           <v:shape id="_x0000_i1103" type="#_x0000_t75" style="width:198.75pt;height:42.75pt" o:ole="">
             <v:imagedata r:id="rId159" o:title=""/>
           </v:shape>
-          <o:OLEObject Type="Embed" ProgID="Equation.3" ShapeID="_x0000_i1103" DrawAspect="Content" ObjectID="_1619980729" r:id="rId160"/>
+          <o:OLEObject Type="Embed" ProgID="Equation.3" ShapeID="_x0000_i1103" DrawAspect="Content" ObjectID="_1620029169" r:id="rId160"/>
         </w:object>
       </w:r>
       <w:r>
@@ -2913,7 +3013,7 @@
           <v:shape id="_x0000_i1104" type="#_x0000_t75" style="width:218.25pt;height:42.75pt" o:ole="">
             <v:imagedata r:id="rId161" o:title=""/>
           </v:shape>
-          <o:OLEObject Type="Embed" ProgID="Equation.3" ShapeID="_x0000_i1104" DrawAspect="Content" ObjectID="_1619980730" r:id="rId162"/>
+          <o:OLEObject Type="Embed" ProgID="Equation.3" ShapeID="_x0000_i1104" DrawAspect="Content" ObjectID="_1620029170" r:id="rId162"/>
         </w:object>
       </w:r>
       <w:r>
@@ -2944,6 +3044,7 @@
     <w:p>
       <w:pPr>
         <w:pStyle w:val="dtext"/>
+        <w:spacing w:line="276" w:lineRule="auto"/>
       </w:pPr>
       <w:r>
         <w:t xml:space="preserve">Продиференціюємо останні рівності по </w:t>
@@ -2956,7 +3057,7 @@
           <v:shape id="_x0000_i1105" type="#_x0000_t75" style="width:11.25pt;height:12pt" o:ole="">
             <v:imagedata r:id="rId163" o:title=""/>
           </v:shape>
-          <o:OLEObject Type="Embed" ProgID="Equation.3" ShapeID="_x0000_i1105" DrawAspect="Content" ObjectID="_1619980731" r:id="rId164"/>
+          <o:OLEObject Type="Embed" ProgID="Equation.3" ShapeID="_x0000_i1105" DrawAspect="Content" ObjectID="_1620029171" r:id="rId164"/>
         </w:object>
       </w:r>
       <w:r>
@@ -2969,6 +3070,7 @@
     <w:p>
       <w:pPr>
         <w:pStyle w:val="dtext"/>
+        <w:spacing w:line="276" w:lineRule="auto"/>
       </w:pPr>
       <w:r>
         <w:rPr>
@@ -2978,7 +3080,7 @@
           <v:shape id="_x0000_i1106" type="#_x0000_t75" style="width:114pt;height:39pt" o:ole="">
             <v:imagedata r:id="rId165" o:title=""/>
           </v:shape>
-          <o:OLEObject Type="Embed" ProgID="Equation.3" ShapeID="_x0000_i1106" DrawAspect="Content" ObjectID="_1619980732" r:id="rId166"/>
+          <o:OLEObject Type="Embed" ProgID="Equation.3" ShapeID="_x0000_i1106" DrawAspect="Content" ObjectID="_1620029172" r:id="rId166"/>
         </w:object>
       </w:r>
       <w:r>
@@ -3001,13 +3103,14 @@
           <v:shape id="_x0000_i1107" type="#_x0000_t75" style="width:123pt;height:39pt" o:ole="">
             <v:imagedata r:id="rId167" o:title=""/>
           </v:shape>
-          <o:OLEObject Type="Embed" ProgID="Equation.3" ShapeID="_x0000_i1107" DrawAspect="Content" ObjectID="_1619980733" r:id="rId168"/>
-        </w:object>
-      </w:r>
-    </w:p>
-    <w:p>
-      <w:pPr>
-        <w:pStyle w:val="dtext"/>
+          <o:OLEObject Type="Embed" ProgID="Equation.3" ShapeID="_x0000_i1107" DrawAspect="Content" ObjectID="_1620029173" r:id="rId168"/>
+        </w:object>
+      </w:r>
+    </w:p>
+    <w:p>
+      <w:pPr>
+        <w:pStyle w:val="dtext"/>
+        <w:spacing w:line="276" w:lineRule="auto"/>
       </w:pPr>
       <w:r>
         <w:t xml:space="preserve">Помножимо перше рівняння на 1, друге рівняння на </w:t>
@@ -3020,7 +3123,7 @@
           <v:shape id="_x0000_i1108" type="#_x0000_t75" style="width:32.25pt;height:21pt" o:ole="">
             <v:imagedata r:id="rId169" o:title=""/>
           </v:shape>
-          <o:OLEObject Type="Embed" ProgID="Equation.3" ShapeID="_x0000_i1108" DrawAspect="Content" ObjectID="_1619980734" r:id="rId170"/>
+          <o:OLEObject Type="Embed" ProgID="Equation.3" ShapeID="_x0000_i1108" DrawAspect="Content" ObjectID="_1620029174" r:id="rId170"/>
         </w:object>
       </w:r>
       <w:r>
@@ -3030,6 +3133,7 @@
     <w:p>
       <w:pPr>
         <w:pStyle w:val="dtext"/>
+        <w:spacing w:line="276" w:lineRule="auto"/>
       </w:pPr>
       <w:r>
         <w:rPr>
@@ -3039,7 +3143,7 @@
           <v:shape id="_x0000_i1109" type="#_x0000_t75" style="width:279pt;height:39pt" o:ole="">
             <v:imagedata r:id="rId171" o:title=""/>
           </v:shape>
-          <o:OLEObject Type="Embed" ProgID="Equation.3" ShapeID="_x0000_i1109" DrawAspect="Content" ObjectID="_1619980735" r:id="rId172"/>
+          <o:OLEObject Type="Embed" ProgID="Equation.3" ShapeID="_x0000_i1109" DrawAspect="Content" ObjectID="_1620029175" r:id="rId172"/>
         </w:object>
       </w:r>
       <w:r>
@@ -3049,14 +3153,15 @@
     <w:p>
       <w:pPr>
         <w:pStyle w:val="dtext"/>
+        <w:spacing w:line="276" w:lineRule="auto"/>
         <w:ind w:firstLine="0"/>
         <w:rPr>
-          <w:lang w:val="en-US"/>
-        </w:rPr>
-      </w:pPr>
-      <w:r>
-        <w:rPr>
-          <w:lang w:val="en-US"/>
+          <w:lang w:val="ru-RU"/>
+        </w:rPr>
+      </w:pPr>
+      <w:r>
+        <w:rPr>
+          <w:lang w:val="ru-RU"/>
         </w:rPr>
         <w:t>`</w:t>
       </w:r>
@@ -3064,6 +3169,7 @@
     <w:p>
       <w:pPr>
         <w:pStyle w:val="dtext"/>
+        <w:spacing w:line="276" w:lineRule="auto"/>
       </w:pPr>
       <w:r>
         <w:t xml:space="preserve">Остаточний вигляд функції Бесселя другого роду </w:t>
@@ -3076,7 +3182,7 @@
           <v:shape id="_x0000_i1110" type="#_x0000_t75" style="width:285pt;height:105pt" o:ole="">
             <v:imagedata r:id="rId173" o:title=""/>
           </v:shape>
-          <o:OLEObject Type="Embed" ProgID="Equation.3" ShapeID="_x0000_i1110" DrawAspect="Content" ObjectID="_1619980736" r:id="rId174"/>
+          <o:OLEObject Type="Embed" ProgID="Equation.3" ShapeID="_x0000_i1110" DrawAspect="Content" ObjectID="_1620029176" r:id="rId174"/>
         </w:object>
       </w:r>
       <w:r>
@@ -3104,6 +3210,7 @@
     <w:p>
       <w:pPr>
         <w:pStyle w:val="dtext"/>
+        <w:spacing w:line="276" w:lineRule="auto"/>
       </w:pPr>
       <w:r>
         <w:t xml:space="preserve">Дуже часто функцію Бесселя другого роду </w:t>
@@ -3116,7 +3223,7 @@
           <v:shape id="_x0000_i1111" type="#_x0000_t75" style="width:38.25pt;height:18.75pt" o:ole="">
             <v:imagedata r:id="rId175" o:title=""/>
           </v:shape>
-          <o:OLEObject Type="Embed" ProgID="Equation.3" ShapeID="_x0000_i1111" DrawAspect="Content" ObjectID="_1619980737" r:id="rId176"/>
+          <o:OLEObject Type="Embed" ProgID="Equation.3" ShapeID="_x0000_i1111" DrawAspect="Content" ObjectID="_1620029177" r:id="rId176"/>
         </w:object>
       </w:r>
       <w:r>
@@ -3135,6 +3242,7 @@
     <w:p>
       <w:pPr>
         <w:pStyle w:val="dtext"/>
+        <w:spacing w:line="276" w:lineRule="auto"/>
       </w:pPr>
       <w:r>
         <w:t xml:space="preserve">Важливою властивістю функцій Бесселя є асимптотичний характер поведінки цих функцій на нескінченості. Вводячи функцію </w:t>
@@ -3147,7 +3255,7 @@
           <v:shape id="_x0000_i1112" type="#_x0000_t75" style="width:71.25pt;height:38.25pt" o:ole="">
             <v:imagedata r:id="rId177" o:title=""/>
           </v:shape>
-          <o:OLEObject Type="Embed" ProgID="Equation.3" ShapeID="_x0000_i1112" DrawAspect="Content" ObjectID="_1619980738" r:id="rId178"/>
+          <o:OLEObject Type="Embed" ProgID="Equation.3" ShapeID="_x0000_i1112" DrawAspect="Content" ObjectID="_1620029178" r:id="rId178"/>
         </w:object>
       </w:r>
       <w:r>
@@ -3161,13 +3269,14 @@
           <v:shape id="_x0000_i1113" type="#_x0000_t75" style="width:144.75pt;height:42.75pt" o:ole="">
             <v:imagedata r:id="rId179" o:title=""/>
           </v:shape>
-          <o:OLEObject Type="Embed" ProgID="Equation.3" ShapeID="_x0000_i1113" DrawAspect="Content" ObjectID="_1619980739" r:id="rId180"/>
-        </w:object>
-      </w:r>
-    </w:p>
-    <w:p>
-      <w:pPr>
-        <w:pStyle w:val="dtext"/>
+          <o:OLEObject Type="Embed" ProgID="Equation.3" ShapeID="_x0000_i1113" DrawAspect="Content" ObjectID="_1620029179" r:id="rId180"/>
+        </w:object>
+      </w:r>
+    </w:p>
+    <w:p>
+      <w:pPr>
+        <w:pStyle w:val="dtext"/>
+        <w:spacing w:line="276" w:lineRule="auto"/>
       </w:pPr>
       <w:r>
         <w:t xml:space="preserve">Розв’язки останнього рівняння можна представити для </w:t>
@@ -3180,7 +3289,7 @@
           <v:shape id="_x0000_i1114" type="#_x0000_t75" style="width:39.75pt;height:12pt" o:ole="">
             <v:imagedata r:id="rId181" o:title=""/>
           </v:shape>
-          <o:OLEObject Type="Embed" ProgID="Equation.3" ShapeID="_x0000_i1114" DrawAspect="Content" ObjectID="_1619980740" r:id="rId182"/>
+          <o:OLEObject Type="Embed" ProgID="Equation.3" ShapeID="_x0000_i1114" DrawAspect="Content" ObjectID="_1620029180" r:id="rId182"/>
         </w:object>
       </w:r>
       <w:r>
@@ -3190,6 +3299,7 @@
     <w:p>
       <w:pPr>
         <w:pStyle w:val="dtext"/>
+        <w:spacing w:line="276" w:lineRule="auto"/>
       </w:pPr>
       <w:r>
         <w:rPr>
@@ -3199,7 +3309,7 @@
           <v:shape id="_x0000_i1115" type="#_x0000_t75" style="width:155.25pt;height:39pt" o:ole="">
             <v:imagedata r:id="rId183" o:title=""/>
           </v:shape>
-          <o:OLEObject Type="Embed" ProgID="Equation.3" ShapeID="_x0000_i1115" DrawAspect="Content" ObjectID="_1619980741" r:id="rId184"/>
+          <o:OLEObject Type="Embed" ProgID="Equation.3" ShapeID="_x0000_i1115" DrawAspect="Content" ObjectID="_1620029181" r:id="rId184"/>
         </w:object>
       </w:r>
       <w:r>
@@ -3213,7 +3323,7 @@
           <v:shape id="_x0000_i1116" type="#_x0000_t75" style="width:9.75pt;height:18.75pt" o:ole="">
             <v:imagedata r:id="rId71" o:title=""/>
           </v:shape>
-          <o:OLEObject Type="Embed" ProgID="Equation.3" ShapeID="_x0000_i1116" DrawAspect="Content" ObjectID="_1619980742" r:id="rId185"/>
+          <o:OLEObject Type="Embed" ProgID="Equation.3" ShapeID="_x0000_i1116" DrawAspect="Content" ObjectID="_1620029182" r:id="rId185"/>
         </w:object>
       </w:r>
       <w:r>
@@ -3224,13 +3334,14 @@
           <v:shape id="_x0000_i1117" type="#_x0000_t75" style="width:167.25pt;height:42.75pt" o:ole="">
             <v:imagedata r:id="rId186" o:title=""/>
           </v:shape>
-          <o:OLEObject Type="Embed" ProgID="Equation.3" ShapeID="_x0000_i1117" DrawAspect="Content" ObjectID="_1619980743" r:id="rId187"/>
-        </w:object>
-      </w:r>
-    </w:p>
-    <w:p>
-      <w:pPr>
-        <w:pStyle w:val="dtext"/>
+          <o:OLEObject Type="Embed" ProgID="Equation.3" ShapeID="_x0000_i1117" DrawAspect="Content" ObjectID="_1620029183" r:id="rId187"/>
+        </w:object>
+      </w:r>
+    </w:p>
+    <w:p>
+      <w:pPr>
+        <w:pStyle w:val="dtext"/>
+        <w:spacing w:line="276" w:lineRule="auto"/>
       </w:pPr>
       <w:r>
         <w:t>Додатков</w:t>
@@ -3254,6 +3365,7 @@
     <w:p>
       <w:pPr>
         <w:pStyle w:val="dtext"/>
+        <w:spacing w:line="276" w:lineRule="auto"/>
       </w:pPr>
       <w:r>
         <w:rPr>
@@ -3263,7 +3375,7 @@
           <v:shape id="_x0000_i1118" type="#_x0000_t75" style="width:267.75pt;height:45pt" o:ole="">
             <v:imagedata r:id="rId188" o:title=""/>
           </v:shape>
-          <o:OLEObject Type="Embed" ProgID="Equation.3" ShapeID="_x0000_i1118" DrawAspect="Content" ObjectID="_1619980744" r:id="rId189"/>
+          <o:OLEObject Type="Embed" ProgID="Equation.3" ShapeID="_x0000_i1118" DrawAspect="Content" ObjectID="_1620029184" r:id="rId189"/>
         </w:object>
       </w:r>
       <w:r>
@@ -3288,6 +3400,7 @@
     <w:p>
       <w:pPr>
         <w:pStyle w:val="dtext"/>
+        <w:spacing w:line="276" w:lineRule="auto"/>
       </w:pPr>
       <w:r>
         <w:rPr>
@@ -3297,7 +3410,7 @@
           <v:shape id="_x0000_i1119" type="#_x0000_t75" style="width:269.25pt;height:45pt" o:ole="">
             <v:imagedata r:id="rId190" o:title=""/>
           </v:shape>
-          <o:OLEObject Type="Embed" ProgID="Equation.3" ShapeID="_x0000_i1119" DrawAspect="Content" ObjectID="_1619980745" r:id="rId191"/>
+          <o:OLEObject Type="Embed" ProgID="Equation.3" ShapeID="_x0000_i1119" DrawAspect="Content" ObjectID="_1620029185" r:id="rId191"/>
         </w:object>
       </w:r>
       <w:r>
@@ -3333,6 +3446,7 @@
     <w:p>
       <w:pPr>
         <w:pStyle w:val="dtext"/>
+        <w:spacing w:line="276" w:lineRule="auto"/>
       </w:pPr>
       <w:r>
         <w:t xml:space="preserve">Останні формули свідчать про те, що функції Бесселя як першого так і другого роду мають злічену кількість нулів, тобто рівняння </w:t>
@@ -3345,7 +3459,7 @@
           <v:shape id="_x0000_i1120" type="#_x0000_t75" style="width:54.75pt;height:18.75pt" o:ole="">
             <v:imagedata r:id="rId192" o:title=""/>
           </v:shape>
-          <o:OLEObject Type="Embed" ProgID="Equation.3" ShapeID="_x0000_i1120" DrawAspect="Content" ObjectID="_1619980746" r:id="rId193"/>
+          <o:OLEObject Type="Embed" ProgID="Equation.3" ShapeID="_x0000_i1120" DrawAspect="Content" ObjectID="_1620029186" r:id="rId193"/>
         </w:object>
       </w:r>
       <w:r>
@@ -3359,7 +3473,7 @@
           <v:shape id="_x0000_i1121" type="#_x0000_t75" style="width:57.75pt;height:18.75pt" o:ole="">
             <v:imagedata r:id="rId194" o:title=""/>
           </v:shape>
-          <o:OLEObject Type="Embed" ProgID="Equation.3" ShapeID="_x0000_i1121" DrawAspect="Content" ObjectID="_1619980747" r:id="rId195"/>
+          <o:OLEObject Type="Embed" ProgID="Equation.3" ShapeID="_x0000_i1121" DrawAspect="Content" ObjectID="_1620029187" r:id="rId195"/>
         </w:object>
       </w:r>
       <w:r>
@@ -3373,7 +3487,7 @@
           <v:shape id="_x0000_i1122" type="#_x0000_t75" style="width:11.25pt;height:12pt" o:ole="">
             <v:imagedata r:id="rId196" o:title=""/>
           </v:shape>
-          <o:OLEObject Type="Embed" ProgID="Equation.3" ShapeID="_x0000_i1122" DrawAspect="Content" ObjectID="_1619980748" r:id="rId197"/>
+          <o:OLEObject Type="Embed" ProgID="Equation.3" ShapeID="_x0000_i1122" DrawAspect="Content" ObjectID="_1620029188" r:id="rId197"/>
         </w:object>
       </w:r>
       <w:r>
@@ -3387,7 +3501,7 @@
           <v:shape id="_x0000_i1123" type="#_x0000_t75" style="width:233.25pt;height:35.25pt" o:ole="">
             <v:imagedata r:id="rId198" o:title=""/>
           </v:shape>
-          <o:OLEObject Type="Embed" ProgID="Equation.3" ShapeID="_x0000_i1123" DrawAspect="Content" ObjectID="_1619980749" r:id="rId199"/>
+          <o:OLEObject Type="Embed" ProgID="Equation.3" ShapeID="_x0000_i1123" DrawAspect="Content" ObjectID="_1620029189" r:id="rId199"/>
         </w:object>
       </w:r>
       <w:r>
@@ -3401,16 +3515,16 @@
           <v:shape id="_x0000_i1124" type="#_x0000_t75" style="width:96pt;height:41.25pt" o:ole="">
             <v:imagedata r:id="rId200" o:title=""/>
           </v:shape>
-          <o:OLEObject Type="Embed" ProgID="Equation.3" ShapeID="_x0000_i1124" DrawAspect="Content" ObjectID="_1619980750" r:id="rId201"/>
-        </w:object>
-      </w:r>
-    </w:p>
-    <w:p>
-      <w:pPr>
-        <w:pStyle w:val="dtext"/>
-      </w:pPr>
-      <w:r>
-        <w:lastRenderedPageBreak/>
+          <o:OLEObject Type="Embed" ProgID="Equation.3" ShapeID="_x0000_i1124" DrawAspect="Content" ObjectID="_1620029190" r:id="rId201"/>
+        </w:object>
+      </w:r>
+    </w:p>
+    <w:p>
+      <w:pPr>
+        <w:pStyle w:val="dtext"/>
+        <w:spacing w:line="276" w:lineRule="auto"/>
+      </w:pPr>
+      <w:r>
         <w:t xml:space="preserve">Аналіз формул (7.10) та (7.14) показує, що при </w:t>
       </w:r>
       <w:r>
@@ -3421,7 +3535,7 @@
           <v:shape id="_x0000_i1125" type="#_x0000_t75" style="width:36.75pt;height:15pt" o:ole="">
             <v:imagedata r:id="rId202" o:title=""/>
           </v:shape>
-          <o:OLEObject Type="Embed" ProgID="Equation.3" ShapeID="_x0000_i1125" DrawAspect="Content" ObjectID="_1619980751" r:id="rId203"/>
+          <o:OLEObject Type="Embed" ProgID="Equation.3" ShapeID="_x0000_i1125" DrawAspect="Content" ObjectID="_1620029191" r:id="rId203"/>
         </w:object>
       </w:r>
       <w:r>
@@ -3435,7 +3549,7 @@
           <v:shape id="_x0000_i1126" type="#_x0000_t75" style="width:155.25pt;height:42pt" o:ole="">
             <v:imagedata r:id="rId204" o:title=""/>
           </v:shape>
-          <o:OLEObject Type="Embed" ProgID="Equation.3" ShapeID="_x0000_i1126" DrawAspect="Content" ObjectID="_1619980752" r:id="rId205"/>
+          <o:OLEObject Type="Embed" ProgID="Equation.3" ShapeID="_x0000_i1126" DrawAspect="Content" ObjectID="_1620029192" r:id="rId205"/>
         </w:object>
       </w:r>
       <w:r>
@@ -3446,13 +3560,14 @@
           <v:shape id="_x0000_i1127" type="#_x0000_t75" style="width:332.25pt;height:42pt" o:ole="">
             <v:imagedata r:id="rId206" o:title=""/>
           </v:shape>
-          <o:OLEObject Type="Embed" ProgID="Equation.3" ShapeID="_x0000_i1127" DrawAspect="Content" ObjectID="_1619980753" r:id="rId207"/>
-        </w:object>
-      </w:r>
-    </w:p>
-    <w:p>
-      <w:pPr>
-        <w:pStyle w:val="dtext"/>
+          <o:OLEObject Type="Embed" ProgID="Equation.3" ShapeID="_x0000_i1127" DrawAspect="Content" ObjectID="_1620029193" r:id="rId207"/>
+        </w:object>
+      </w:r>
+    </w:p>
+    <w:p>
+      <w:pPr>
+        <w:pStyle w:val="dtext"/>
+        <w:spacing w:line="276" w:lineRule="auto"/>
       </w:pPr>
       <w:r>
         <w:t xml:space="preserve">Важливою властивістю функцій Бесселя першого та другого роду є рекурентні формули, яким задовольняють функції Бесселя </w:t>
@@ -3461,6 +3576,7 @@
     <w:p>
       <w:pPr>
         <w:pStyle w:val="dtext"/>
+        <w:spacing w:line="276" w:lineRule="auto"/>
       </w:pPr>
       <w:r>
         <w:rPr>
@@ -3470,7 +3586,7 @@
           <v:shape id="_x0000_i1128" type="#_x0000_t75" style="width:159.75pt;height:36pt" o:ole="">
             <v:imagedata r:id="rId208" o:title=""/>
           </v:shape>
-          <o:OLEObject Type="Embed" ProgID="Equation.3" ShapeID="_x0000_i1128" DrawAspect="Content" ObjectID="_1619980754" r:id="rId209"/>
+          <o:OLEObject Type="Embed" ProgID="Equation.3" ShapeID="_x0000_i1128" DrawAspect="Content" ObjectID="_1620029194" r:id="rId209"/>
         </w:object>
       </w:r>
       <w:r>
@@ -3484,7 +3600,7 @@
           <v:shape id="_x0000_i1129" type="#_x0000_t75" style="width:168pt;height:36pt" o:ole="">
             <v:imagedata r:id="rId210" o:title=""/>
           </v:shape>
-          <o:OLEObject Type="Embed" ProgID="Equation.3" ShapeID="_x0000_i1129" DrawAspect="Content" ObjectID="_1619980755" r:id="rId211"/>
+          <o:OLEObject Type="Embed" ProgID="Equation.3" ShapeID="_x0000_i1129" DrawAspect="Content" ObjectID="_1620029195" r:id="rId211"/>
         </w:object>
       </w:r>
       <w:r>
@@ -3503,6 +3619,7 @@
     <w:p>
       <w:pPr>
         <w:pStyle w:val="dtext"/>
+        <w:spacing w:line="276" w:lineRule="auto"/>
       </w:pPr>
       <w:r>
         <w:rPr>
@@ -3512,7 +3629,7 @@
           <v:shape id="_x0000_i1130" type="#_x0000_t75" style="width:168.75pt;height:36pt" o:ole="">
             <v:imagedata r:id="rId212" o:title=""/>
           </v:shape>
-          <o:OLEObject Type="Embed" ProgID="Equation.3" ShapeID="_x0000_i1130" DrawAspect="Content" ObjectID="_1619980756" r:id="rId213"/>
+          <o:OLEObject Type="Embed" ProgID="Equation.3" ShapeID="_x0000_i1130" DrawAspect="Content" ObjectID="_1620029196" r:id="rId213"/>
         </w:object>
       </w:r>
       <w:r>
@@ -3526,7 +3643,7 @@
           <v:shape id="_x0000_i1131" type="#_x0000_t75" style="width:177pt;height:36pt" o:ole="">
             <v:imagedata r:id="rId214" o:title=""/>
           </v:shape>
-          <o:OLEObject Type="Embed" ProgID="Equation.3" ShapeID="_x0000_i1131" DrawAspect="Content" ObjectID="_1619980757" r:id="rId215"/>
+          <o:OLEObject Type="Embed" ProgID="Equation.3" ShapeID="_x0000_i1131" DrawAspect="Content" ObjectID="_1620029197" r:id="rId215"/>
         </w:object>
       </w:r>
       <w:r>
@@ -3545,6 +3662,7 @@
     <w:p>
       <w:pPr>
         <w:pStyle w:val="dtext"/>
+        <w:spacing w:line="276" w:lineRule="auto"/>
       </w:pPr>
       <w:r>
         <w:t>Виключаючи з двох співвідношень похідну, можна зв’язати між собою функції Бесселя трьох сусідніх порядків.</w:t>
@@ -3553,6 +3671,7 @@
     <w:p>
       <w:pPr>
         <w:pStyle w:val="dtext"/>
+        <w:spacing w:line="276" w:lineRule="auto"/>
       </w:pPr>
       <w:r>
         <w:t xml:space="preserve">Для прикладу наведемо графіки функцій Бесселя </w:t>
@@ -3565,7 +3684,7 @@
           <v:shape id="_x0000_i1132" type="#_x0000_t75" style="width:33.75pt;height:18.75pt" o:ole="">
             <v:imagedata r:id="rId216" o:title=""/>
           </v:shape>
-          <o:OLEObject Type="Embed" ProgID="Equation.3" ShapeID="_x0000_i1132" DrawAspect="Content" ObjectID="_1619980758" r:id="rId217"/>
+          <o:OLEObject Type="Embed" ProgID="Equation.3" ShapeID="_x0000_i1132" DrawAspect="Content" ObjectID="_1620029198" r:id="rId217"/>
         </w:object>
       </w:r>
       <w:r>
@@ -3579,13 +3698,14 @@
           <v:shape id="_x0000_i1133" type="#_x0000_t75" style="width:36.75pt;height:18.75pt" o:ole="">
             <v:imagedata r:id="rId218" o:title=""/>
           </v:shape>
-          <o:OLEObject Type="Embed" ProgID="Equation.3" ShapeID="_x0000_i1133" DrawAspect="Content" ObjectID="_1619980759" r:id="rId219"/>
-        </w:object>
-      </w:r>
-    </w:p>
-    <w:p>
-      <w:pPr>
-        <w:pStyle w:val="dtext"/>
+          <o:OLEObject Type="Embed" ProgID="Equation.3" ShapeID="_x0000_i1133" DrawAspect="Content" ObjectID="_1620029199" r:id="rId219"/>
+        </w:object>
+      </w:r>
+    </w:p>
+    <w:p>
+      <w:pPr>
+        <w:pStyle w:val="dtext"/>
+        <w:spacing w:line="276" w:lineRule="auto"/>
       </w:pPr>
       <w:r>
         <w:rPr>
@@ -3645,6 +3765,7 @@
     <w:p>
       <w:pPr>
         <w:pStyle w:val="dtext"/>
+        <w:spacing w:line="276" w:lineRule="auto"/>
       </w:pPr>
       <w:r>
         <w:rPr>
@@ -3704,6 +3825,7 @@
     <w:p>
       <w:pPr>
         <w:pStyle w:val="dtext"/>
+        <w:spacing w:line="276" w:lineRule="auto"/>
       </w:pPr>
       <w:r>
         <w:t xml:space="preserve">Другий клас функцій Бесселя </w:t>
@@ -3734,7 +3856,7 @@
           <v:shape id="_x0000_i1134" type="#_x0000_t75" style="width:39.75pt;height:14.25pt" o:ole="">
             <v:imagedata r:id="rId222" o:title=""/>
           </v:shape>
-          <o:OLEObject Type="Embed" ProgID="Equation.3" ShapeID="_x0000_i1134" DrawAspect="Content" ObjectID="_1619980760" r:id="rId223"/>
+          <o:OLEObject Type="Embed" ProgID="Equation.3" ShapeID="_x0000_i1134" DrawAspect="Content" ObjectID="_1620029200" r:id="rId223"/>
         </w:object>
       </w:r>
       <w:r>
@@ -3744,6 +3866,7 @@
     <w:p>
       <w:pPr>
         <w:pStyle w:val="dtext"/>
+        <w:spacing w:line="276" w:lineRule="auto"/>
       </w:pPr>
       <w:r>
         <w:rPr>
@@ -3753,7 +3876,7 @@
           <v:shape id="_x0000_i1135" type="#_x0000_t75" style="width:252.75pt;height:60.75pt" o:ole="">
             <v:imagedata r:id="rId224" o:title=""/>
           </v:shape>
-          <o:OLEObject Type="Embed" ProgID="Equation.3" ShapeID="_x0000_i1135" DrawAspect="Content" ObjectID="_1619980761" r:id="rId225"/>
+          <o:OLEObject Type="Embed" ProgID="Equation.3" ShapeID="_x0000_i1135" DrawAspect="Content" ObjectID="_1620029201" r:id="rId225"/>
         </w:object>
       </w:r>
       <w:r>
@@ -3778,6 +3901,7 @@
     <w:p>
       <w:pPr>
         <w:pStyle w:val="dtext"/>
+        <w:spacing w:line="276" w:lineRule="auto"/>
       </w:pPr>
       <w:r>
         <w:t xml:space="preserve">Другий лінійно – незалежний розв’язок для нецілих </w:t>
@@ -3790,7 +3914,7 @@
           <v:shape id="_x0000_i1136" type="#_x0000_t75" style="width:11.25pt;height:12pt" o:ole="">
             <v:imagedata r:id="rId226" o:title=""/>
           </v:shape>
-          <o:OLEObject Type="Embed" ProgID="Equation.3" ShapeID="_x0000_i1136" DrawAspect="Content" ObjectID="_1619980762" r:id="rId227"/>
+          <o:OLEObject Type="Embed" ProgID="Equation.3" ShapeID="_x0000_i1136" DrawAspect="Content" ObjectID="_1620029202" r:id="rId227"/>
         </w:object>
       </w:r>
       <w:r>
@@ -3811,6 +3935,7 @@
     <w:p>
       <w:pPr>
         <w:pStyle w:val="dtext"/>
+        <w:spacing w:line="276" w:lineRule="auto"/>
       </w:pPr>
       <w:r>
         <w:t xml:space="preserve"> </w:t>
@@ -3823,7 +3948,7 @@
           <v:shape id="_x0000_i1137" type="#_x0000_t75" style="width:270pt;height:60.75pt" o:ole="">
             <v:imagedata r:id="rId228" o:title=""/>
           </v:shape>
-          <o:OLEObject Type="Embed" ProgID="Equation.3" ShapeID="_x0000_i1137" DrawAspect="Content" ObjectID="_1619980763" r:id="rId229"/>
+          <o:OLEObject Type="Embed" ProgID="Equation.3" ShapeID="_x0000_i1137" DrawAspect="Content" ObjectID="_1620029203" r:id="rId229"/>
         </w:object>
       </w:r>
       <w:r>
@@ -3848,6 +3973,7 @@
     <w:p>
       <w:pPr>
         <w:pStyle w:val="dtext"/>
+        <w:spacing w:line="276" w:lineRule="auto"/>
       </w:pPr>
       <w:r>
         <w:t xml:space="preserve">Легко бачити, що при </w:t>
@@ -3860,7 +3986,7 @@
           <v:shape id="_x0000_i1138" type="#_x0000_t75" style="width:32.25pt;height:12pt" o:ole="">
             <v:imagedata r:id="rId230" o:title=""/>
           </v:shape>
-          <o:OLEObject Type="Embed" ProgID="Equation.3" ShapeID="_x0000_i1138" DrawAspect="Content" ObjectID="_1619980764" r:id="rId231"/>
+          <o:OLEObject Type="Embed" ProgID="Equation.3" ShapeID="_x0000_i1138" DrawAspect="Content" ObjectID="_1620029204" r:id="rId231"/>
         </w:object>
       </w:r>
       <w:r>
@@ -3874,7 +4000,7 @@
           <v:shape id="_x0000_i1139" type="#_x0000_t75" style="width:33pt;height:18.75pt" o:ole="">
             <v:imagedata r:id="rId232" o:title=""/>
           </v:shape>
-          <o:OLEObject Type="Embed" ProgID="Equation.3" ShapeID="_x0000_i1139" DrawAspect="Content" ObjectID="_1619980765" r:id="rId233"/>
+          <o:OLEObject Type="Embed" ProgID="Equation.3" ShapeID="_x0000_i1139" DrawAspect="Content" ObjectID="_1620029205" r:id="rId233"/>
         </w:object>
       </w:r>
       <w:r>
@@ -3888,7 +4014,7 @@
           <v:shape id="_x0000_i1140" type="#_x0000_t75" style="width:38.25pt;height:18.75pt" o:ole="">
             <v:imagedata r:id="rId234" o:title=""/>
           </v:shape>
-          <o:OLEObject Type="Embed" ProgID="Equation.3" ShapeID="_x0000_i1140" DrawAspect="Content" ObjectID="_1619980766" r:id="rId235"/>
+          <o:OLEObject Type="Embed" ProgID="Equation.3" ShapeID="_x0000_i1140" DrawAspect="Content" ObjectID="_1620029206" r:id="rId235"/>
         </w:object>
       </w:r>
       <w:r>
@@ -3898,12 +4024,17 @@
     <w:p>
       <w:pPr>
         <w:pStyle w:val="dtext"/>
+        <w:spacing w:line="276" w:lineRule="auto"/>
       </w:pPr>
       <w:r>
         <w:t>Функцію другого роду уявного аргументу будують у вигляді лін</w:t>
       </w:r>
       <w:r>
-        <w:t xml:space="preserve">ійної комбінації </w:t>
+        <w:t xml:space="preserve">ійної </w:t>
+      </w:r>
+      <w:r>
+        <w:lastRenderedPageBreak/>
+        <w:t xml:space="preserve">комбінації </w:t>
       </w:r>
       <w:r>
         <w:rPr>
@@ -3913,7 +4044,7 @@
           <v:shape id="_x0000_i1141" type="#_x0000_t75" style="width:146.25pt;height:38.25pt" o:ole="">
             <v:imagedata r:id="rId236" o:title=""/>
           </v:shape>
-          <o:OLEObject Type="Embed" ProgID="Equation.3" ShapeID="_x0000_i1141" DrawAspect="Content" ObjectID="_1619980767" r:id="rId237"/>
+          <o:OLEObject Type="Embed" ProgID="Equation.3" ShapeID="_x0000_i1141" DrawAspect="Content" ObjectID="_1620029207" r:id="rId237"/>
         </w:object>
       </w:r>
       <w:r>
@@ -3947,6 +4078,7 @@
     <w:p>
       <w:pPr>
         <w:pStyle w:val="dtext"/>
+        <w:spacing w:line="276" w:lineRule="auto"/>
       </w:pPr>
       <w:r>
         <w:t xml:space="preserve">Враховуючи, що </w:t>
@@ -3959,7 +4091,7 @@
           <v:shape id="_x0000_i1142" type="#_x0000_t75" style="width:33pt;height:18.75pt" o:ole="">
             <v:imagedata r:id="rId232" o:title=""/>
           </v:shape>
-          <o:OLEObject Type="Embed" ProgID="Equation.3" ShapeID="_x0000_i1142" DrawAspect="Content" ObjectID="_1619980768" r:id="rId238"/>
+          <o:OLEObject Type="Embed" ProgID="Equation.3" ShapeID="_x0000_i1142" DrawAspect="Content" ObjectID="_1620029208" r:id="rId238"/>
         </w:object>
       </w:r>
       <w:r>
@@ -3973,7 +4105,7 @@
           <v:shape id="_x0000_i1143" type="#_x0000_t75" style="width:38.25pt;height:18.75pt" o:ole="">
             <v:imagedata r:id="rId234" o:title=""/>
           </v:shape>
-          <o:OLEObject Type="Embed" ProgID="Equation.3" ShapeID="_x0000_i1143" DrawAspect="Content" ObjectID="_1619980769" r:id="rId239"/>
+          <o:OLEObject Type="Embed" ProgID="Equation.3" ShapeID="_x0000_i1143" DrawAspect="Content" ObjectID="_1620029209" r:id="rId239"/>
         </w:object>
       </w:r>
       <w:r>
@@ -3987,7 +4119,7 @@
           <v:shape id="_x0000_i1144" type="#_x0000_t75" style="width:12pt;height:36pt" o:ole="">
             <v:imagedata r:id="rId240" o:title=""/>
           </v:shape>
-          <o:OLEObject Type="Embed" ProgID="Equation.3" ShapeID="_x0000_i1144" DrawAspect="Content" ObjectID="_1619980770" r:id="rId241"/>
+          <o:OLEObject Type="Embed" ProgID="Equation.3" ShapeID="_x0000_i1144" DrawAspect="Content" ObjectID="_1620029210" r:id="rId241"/>
         </w:object>
       </w:r>
       <w:r>
@@ -4004,7 +4136,7 @@
           <v:shape id="_x0000_i1145" type="#_x0000_t75" style="width:32.25pt;height:12pt" o:ole="">
             <v:imagedata r:id="rId242" o:title=""/>
           </v:shape>
-          <o:OLEObject Type="Embed" ProgID="Equation.3" ShapeID="_x0000_i1145" DrawAspect="Content" ObjectID="_1619980771" r:id="rId243"/>
+          <o:OLEObject Type="Embed" ProgID="Equation.3" ShapeID="_x0000_i1145" DrawAspect="Content" ObjectID="_1620029211" r:id="rId243"/>
         </w:object>
       </w:r>
       <w:r>
@@ -4014,6 +4146,7 @@
     <w:p>
       <w:pPr>
         <w:pStyle w:val="dtext"/>
+        <w:spacing w:line="276" w:lineRule="auto"/>
       </w:pPr>
       <w:r>
         <w:rPr>
@@ -4023,7 +4156,7 @@
           <v:shape id="_x0000_i1146" type="#_x0000_t75" style="width:246.75pt;height:42.75pt" o:ole="">
             <v:imagedata r:id="rId244" o:title=""/>
           </v:shape>
-          <o:OLEObject Type="Embed" ProgID="Equation.3" ShapeID="_x0000_i1146" DrawAspect="Content" ObjectID="_1619980772" r:id="rId245"/>
+          <o:OLEObject Type="Embed" ProgID="Equation.3" ShapeID="_x0000_i1146" DrawAspect="Content" ObjectID="_1620029212" r:id="rId245"/>
         </w:object>
       </w:r>
       <w:r>
@@ -4051,6 +4184,7 @@
     <w:p>
       <w:pPr>
         <w:pStyle w:val="dtext"/>
+        <w:spacing w:line="276" w:lineRule="auto"/>
       </w:pPr>
       <w:r>
         <w:t xml:space="preserve">Функція </w:t>
@@ -4063,7 +4197,7 @@
           <v:shape id="_x0000_i1147" type="#_x0000_t75" style="width:38.25pt;height:18.75pt" o:ole="">
             <v:imagedata r:id="rId246" o:title=""/>
           </v:shape>
-          <o:OLEObject Type="Embed" ProgID="Equation.3" ShapeID="_x0000_i1147" DrawAspect="Content" ObjectID="_1619980773" r:id="rId247"/>
+          <o:OLEObject Type="Embed" ProgID="Equation.3" ShapeID="_x0000_i1147" DrawAspect="Content" ObjectID="_1620029213" r:id="rId247"/>
         </w:object>
       </w:r>
       <w:r>
@@ -4082,6 +4216,7 @@
     <w:p>
       <w:pPr>
         <w:pStyle w:val="dtext"/>
+        <w:spacing w:line="276" w:lineRule="auto"/>
       </w:pPr>
       <w:r>
         <w:rPr>
@@ -4091,7 +4226,7 @@
           <v:shape id="_x0000_i1148" type="#_x0000_t75" style="width:354pt;height:105pt" o:ole="">
             <v:imagedata r:id="rId248" o:title=""/>
           </v:shape>
-          <o:OLEObject Type="Embed" ProgID="Equation.3" ShapeID="_x0000_i1148" DrawAspect="Content" ObjectID="_1619980774" r:id="rId249"/>
+          <o:OLEObject Type="Embed" ProgID="Equation.3" ShapeID="_x0000_i1148" DrawAspect="Content" ObjectID="_1620029214" r:id="rId249"/>
         </w:object>
       </w:r>
       <w:r>
@@ -4110,6 +4245,7 @@
     <w:p>
       <w:pPr>
         <w:pStyle w:val="dtext"/>
+        <w:spacing w:line="276" w:lineRule="auto"/>
       </w:pPr>
       <w:r>
         <w:t>Виходячи з рекурентних співвідношень (7.14), (</w:t>
@@ -4129,6 +4265,7 @@
     <w:p>
       <w:pPr>
         <w:pStyle w:val="dtext"/>
+        <w:spacing w:line="276" w:lineRule="auto"/>
       </w:pPr>
       <w:r>
         <w:rPr>
@@ -4138,7 +4275,7 @@
           <v:shape id="_x0000_i1149" type="#_x0000_t75" style="width:134.25pt;height:30.75pt" o:ole="">
             <v:imagedata r:id="rId250" o:title=""/>
           </v:shape>
-          <o:OLEObject Type="Embed" ProgID="Equation.3" ShapeID="_x0000_i1149" DrawAspect="Content" ObjectID="_1619980775" r:id="rId251"/>
+          <o:OLEObject Type="Embed" ProgID="Equation.3" ShapeID="_x0000_i1149" DrawAspect="Content" ObjectID="_1620029215" r:id="rId251"/>
         </w:object>
       </w:r>
       <w:r>
@@ -4152,7 +4289,7 @@
           <v:shape id="_x0000_i1150" type="#_x0000_t75" style="width:134.25pt;height:30.75pt" o:ole="">
             <v:imagedata r:id="rId252" o:title=""/>
           </v:shape>
-          <o:OLEObject Type="Embed" ProgID="Equation.3" ShapeID="_x0000_i1150" DrawAspect="Content" ObjectID="_1619980776" r:id="rId253"/>
+          <o:OLEObject Type="Embed" ProgID="Equation.3" ShapeID="_x0000_i1150" DrawAspect="Content" ObjectID="_1620029216" r:id="rId253"/>
         </w:object>
       </w:r>
       <w:r>
@@ -4177,6 +4314,7 @@
     <w:p>
       <w:pPr>
         <w:pStyle w:val="dtext"/>
+        <w:spacing w:line="276" w:lineRule="auto"/>
       </w:pPr>
       <w:r>
         <w:rPr>
@@ -4186,7 +4324,7 @@
           <v:shape id="_x0000_i1151" type="#_x0000_t75" style="width:176.25pt;height:36pt" o:ole="">
             <v:imagedata r:id="rId254" o:title=""/>
           </v:shape>
-          <o:OLEObject Type="Embed" ProgID="Equation.3" ShapeID="_x0000_i1151" DrawAspect="Content" ObjectID="_1619980777" r:id="rId255"/>
+          <o:OLEObject Type="Embed" ProgID="Equation.3" ShapeID="_x0000_i1151" DrawAspect="Content" ObjectID="_1620029217" r:id="rId255"/>
         </w:object>
       </w:r>
       <w:r>
@@ -4200,7 +4338,7 @@
           <v:shape id="_x0000_i1152" type="#_x0000_t75" style="width:176.25pt;height:36pt" o:ole="">
             <v:imagedata r:id="rId256" o:title=""/>
           </v:shape>
-          <o:OLEObject Type="Embed" ProgID="Equation.3" ShapeID="_x0000_i1152" DrawAspect="Content" ObjectID="_1619980778" r:id="rId257"/>
+          <o:OLEObject Type="Embed" ProgID="Equation.3" ShapeID="_x0000_i1152" DrawAspect="Content" ObjectID="_1620029218" r:id="rId257"/>
         </w:object>
       </w:r>
       <w:r>
@@ -4225,6 +4363,7 @@
     <w:p>
       <w:pPr>
         <w:pStyle w:val="dtext"/>
+        <w:spacing w:line="276" w:lineRule="auto"/>
       </w:pPr>
       <w:r>
         <w:t xml:space="preserve">Відмітимо також характер поведінки функцій Бесселя уявного аргументу при </w:t>
@@ -4237,7 +4376,7 @@
           <v:shape id="_x0000_i1153" type="#_x0000_t75" style="width:33pt;height:15pt" o:ole="">
             <v:imagedata r:id="rId258" o:title=""/>
           </v:shape>
-          <o:OLEObject Type="Embed" ProgID="Equation.3" ShapeID="_x0000_i1153" DrawAspect="Content" ObjectID="_1619980779" r:id="rId259"/>
+          <o:OLEObject Type="Embed" ProgID="Equation.3" ShapeID="_x0000_i1153" DrawAspect="Content" ObjectID="_1620029219" r:id="rId259"/>
         </w:object>
       </w:r>
       <w:r>
@@ -4251,7 +4390,7 @@
           <v:shape id="_x0000_i1154" type="#_x0000_t75" style="width:42pt;height:12pt" o:ole="">
             <v:imagedata r:id="rId260" o:title=""/>
           </v:shape>
-          <o:OLEObject Type="Embed" ProgID="Equation.3" ShapeID="_x0000_i1154" DrawAspect="Content" ObjectID="_1619980780" r:id="rId261"/>
+          <o:OLEObject Type="Embed" ProgID="Equation.3" ShapeID="_x0000_i1154" DrawAspect="Content" ObjectID="_1620029220" r:id="rId261"/>
         </w:object>
       </w:r>
       <w:r>
@@ -4261,6 +4400,7 @@
     <w:p>
       <w:pPr>
         <w:pStyle w:val="dtext"/>
+        <w:spacing w:line="276" w:lineRule="auto"/>
       </w:pPr>
       <w:r>
         <w:t xml:space="preserve">Виходячи з формул </w:t>
@@ -4276,7 +4416,7 @@
           <v:shape id="_x0000_i1155" type="#_x0000_t75" style="width:119.25pt;height:21pt" o:ole="">
             <v:imagedata r:id="rId262" o:title=""/>
           </v:shape>
-          <o:OLEObject Type="Embed" ProgID="Equation.3" ShapeID="_x0000_i1155" DrawAspect="Content" ObjectID="_1619980781" r:id="rId263"/>
+          <o:OLEObject Type="Embed" ProgID="Equation.3" ShapeID="_x0000_i1155" DrawAspect="Content" ObjectID="_1620029221" r:id="rId263"/>
         </w:object>
       </w:r>
       <w:r>
@@ -4313,6 +4453,7 @@
     <w:p>
       <w:pPr>
         <w:pStyle w:val="dtext"/>
+        <w:spacing w:line="276" w:lineRule="auto"/>
       </w:pPr>
       <w:r>
         <w:rPr>
@@ -4322,7 +4463,7 @@
           <v:shape id="_x0000_i1156" type="#_x0000_t75" style="width:266.25pt;height:21pt" o:ole="">
             <v:imagedata r:id="rId264" o:title=""/>
           </v:shape>
-          <o:OLEObject Type="Embed" ProgID="Equation.3" ShapeID="_x0000_i1156" DrawAspect="Content" ObjectID="_1619980782" r:id="rId265"/>
+          <o:OLEObject Type="Embed" ProgID="Equation.3" ShapeID="_x0000_i1156" DrawAspect="Content" ObjectID="_1620029222" r:id="rId265"/>
         </w:object>
       </w:r>
       <w:r>
@@ -4344,6 +4485,7 @@
     <w:p>
       <w:pPr>
         <w:pStyle w:val="dtext"/>
+        <w:spacing w:line="276" w:lineRule="auto"/>
       </w:pPr>
       <w:r>
         <w:rPr>
@@ -4353,7 +4495,7 @@
           <v:shape id="_x0000_i1157" type="#_x0000_t75" style="width:92.25pt;height:39.75pt" o:ole="">
             <v:imagedata r:id="rId266" o:title=""/>
           </v:shape>
-          <o:OLEObject Type="Embed" ProgID="Equation.3" ShapeID="_x0000_i1157" DrawAspect="Content" ObjectID="_1619980783" r:id="rId267"/>
+          <o:OLEObject Type="Embed" ProgID="Equation.3" ShapeID="_x0000_i1157" DrawAspect="Content" ObjectID="_1620029223" r:id="rId267"/>
         </w:object>
       </w:r>
       <w:r>
@@ -4370,7 +4512,7 @@
           <v:shape id="_x0000_i1158" type="#_x0000_t75" style="width:93pt;height:39.75pt" o:ole="">
             <v:imagedata r:id="rId268" o:title=""/>
           </v:shape>
-          <o:OLEObject Type="Embed" ProgID="Equation.3" ShapeID="_x0000_i1158" DrawAspect="Content" ObjectID="_1619980784" r:id="rId269"/>
+          <o:OLEObject Type="Embed" ProgID="Equation.3" ShapeID="_x0000_i1158" DrawAspect="Content" ObjectID="_1620029224" r:id="rId269"/>
         </w:object>
       </w:r>
       <w:r>
@@ -4387,7 +4529,7 @@
           <v:shape id="_x0000_i1159" type="#_x0000_t75" style="width:42pt;height:12pt" o:ole="">
             <v:imagedata r:id="rId270" o:title=""/>
           </v:shape>
-          <o:OLEObject Type="Embed" ProgID="Equation.3" ShapeID="_x0000_i1159" DrawAspect="Content" ObjectID="_1619980785" r:id="rId271"/>
+          <o:OLEObject Type="Embed" ProgID="Equation.3" ShapeID="_x0000_i1159" DrawAspect="Content" ObjectID="_1620029225" r:id="rId271"/>
         </w:object>
       </w:r>
       <w:r>
@@ -4406,6 +4548,7 @@
     <w:p>
       <w:pPr>
         <w:pStyle w:val="dtext"/>
+        <w:spacing w:line="276" w:lineRule="auto"/>
       </w:pPr>
       <w:r>
         <w:t xml:space="preserve">Наведемо графіки функцій </w:t>
@@ -4418,7 +4561,7 @@
           <v:shape id="_x0000_i1160" type="#_x0000_t75" style="width:33.75pt;height:18.75pt" o:ole="">
             <v:imagedata r:id="rId272" o:title=""/>
           </v:shape>
-          <o:OLEObject Type="Embed" ProgID="Equation.3" ShapeID="_x0000_i1160" DrawAspect="Content" ObjectID="_1619980786" r:id="rId273"/>
+          <o:OLEObject Type="Embed" ProgID="Equation.3" ShapeID="_x0000_i1160" DrawAspect="Content" ObjectID="_1620029226" r:id="rId273"/>
         </w:object>
       </w:r>
       <w:r>
@@ -4432,13 +4575,14 @@
           <v:shape id="_x0000_i1161" type="#_x0000_t75" style="width:39pt;height:18.75pt" o:ole="">
             <v:imagedata r:id="rId274" o:title=""/>
           </v:shape>
-          <o:OLEObject Type="Embed" ProgID="Equation.3" ShapeID="_x0000_i1161" DrawAspect="Content" ObjectID="_1619980787" r:id="rId275"/>
-        </w:object>
-      </w:r>
-    </w:p>
-    <w:p>
-      <w:pPr>
-        <w:pStyle w:val="dtext"/>
+          <o:OLEObject Type="Embed" ProgID="Equation.3" ShapeID="_x0000_i1161" DrawAspect="Content" ObjectID="_1620029227" r:id="rId275"/>
+        </w:object>
+      </w:r>
+    </w:p>
+    <w:p>
+      <w:pPr>
+        <w:pStyle w:val="dtext"/>
+        <w:spacing w:line="276" w:lineRule="auto"/>
         <w:ind w:firstLine="0"/>
       </w:pPr>
       <w:r>
@@ -4446,6 +4590,7 @@
           <w:noProof/>
           <w:lang w:eastAsia="uk-UA"/>
         </w:rPr>
+        <w:lastRenderedPageBreak/>
         <w:drawing>
           <wp:inline distT="0" distB="0" distL="0" distR="0">
             <wp:extent cx="2971800" cy="2266950"/>

</xml_diff>